<commit_message>
Completion of Nystrom Approximation
</commit_message>
<xml_diff>
--- a/Branden_Keck_Final_Project.docx
+++ b/Branden_Keck_Final_Project.docx
@@ -180,20 +180,12 @@
           <w:color w:val="000000"/>
         </w:rPr>
       </w:pPr>
-      <w:proofErr w:type="spellStart"/>
       <w:r>
         <w:rPr>
           <w:color w:val="000000"/>
         </w:rPr>
         <w:lastRenderedPageBreak/>
-        <w:t>Weath</w:t>
-      </w:r>
-      <w:proofErr w:type="spellEnd"/>
-      <w:r>
-        <w:rPr>
-          <w:color w:val="000000"/>
-        </w:rPr>
-        <w:t xml:space="preserve"> </w:t>
+        <w:t>Weather analysis and forecasting is a discipline that has been at the forefront of human curiosity since the time of the Babylonians [1].</w:t>
       </w:r>
     </w:p>
     <w:p>
@@ -216,13 +208,7 @@
         <w:rPr>
           <w:color w:val="000000"/>
         </w:rPr>
-        <w:t>1</w:t>
-      </w:r>
-      <w:r>
-        <w:rPr>
-          <w:color w:val="000000"/>
-        </w:rPr>
-        <w:t xml:space="preserve">.1 </w:t>
+        <w:t xml:space="preserve">1.1 </w:t>
       </w:r>
       <w:r>
         <w:rPr>
@@ -242,7 +228,19 @@
         <w:rPr>
           <w:color w:val="000000"/>
         </w:rPr>
-        <w:t xml:space="preserve">Diffusion maps are a dimensionality reduction technique which is beneficial in data analysis due to its applicability to nonlinear data.  Additionally, diffusion maps are commonly used to discover underlying properties of a data set that would not necessarily be revealed by other dimensionality reduction techniques [1].  </w:t>
+        <w:t>Diffusion maps are a dimensionality reduction technique which is beneficial in data analysis due to its applicability to nonlinear data.  Additionally, diffusion maps are commonly used to discover underlying properties of a data set that would not necessarily be revealed by other dimens</w:t>
+      </w:r>
+      <w:r>
+        <w:rPr>
+          <w:color w:val="000000"/>
+        </w:rPr>
+        <w:t>ionality reduction techniques [2</w:t>
+      </w:r>
+      <w:r>
+        <w:rPr>
+          <w:color w:val="000000"/>
+        </w:rPr>
+        <w:t xml:space="preserve">].  </w:t>
       </w:r>
       <w:proofErr w:type="gramStart"/>
       <w:r>
@@ -285,7 +283,19 @@
         <w:rPr>
           <w:color w:val="000000"/>
         </w:rPr>
-        <w:t>velop a kernel.  The kernel acts as a measure of similarity between two data points and is often denoted as follows [2]:</w:t>
+        <w:t>velop a kernel.  The kernel acts as a measure of similarity between two data points an</w:t>
+      </w:r>
+      <w:r>
+        <w:rPr>
+          <w:color w:val="000000"/>
+        </w:rPr>
+        <w:t>d is often denoted as follows [3</w:t>
+      </w:r>
+      <w:r>
+        <w:rPr>
+          <w:color w:val="000000"/>
+        </w:rPr>
+        <w:t>]:</w:t>
       </w:r>
     </w:p>
     <w:p>
@@ -311,14 +321,7 @@
               <w:rFonts w:ascii="Cambria Math" w:hAnsi="Cambria Math" w:cs="Times New Roman"/>
               <w:sz w:val="20"/>
             </w:rPr>
-            <m:t>Let X be a set of data</m:t>
-          </m:r>
-          <m:r>
-            <w:rPr>
-              <w:rFonts w:ascii="Cambria Math" w:hAnsi="Cambria Math" w:cs="Times New Roman"/>
-              <w:sz w:val="20"/>
-            </w:rPr>
-            <m:t>.</m:t>
+            <m:t>Let X be a set of data.</m:t>
           </m:r>
         </m:oMath>
       </m:oMathPara>
@@ -364,21 +367,7 @@
               <w:rFonts w:ascii="Cambria Math" w:hAnsi="Cambria Math" w:cs="Times New Roman"/>
               <w:sz w:val="20"/>
             </w:rPr>
-            <m:t>k:</m:t>
-          </m:r>
-          <m:r>
-            <w:rPr>
-              <w:rFonts w:ascii="Cambria Math" w:hAnsi="Cambria Math" w:cs="Times New Roman"/>
-              <w:sz w:val="20"/>
-            </w:rPr>
-            <m:t xml:space="preserve">  </m:t>
-          </m:r>
-          <m:r>
-            <w:rPr>
-              <w:rFonts w:ascii="Cambria Math" w:hAnsi="Cambria Math" w:cs="Times New Roman"/>
-              <w:sz w:val="20"/>
-            </w:rPr>
-            <m:t>X×X</m:t>
+            <m:t>k:  X×X</m:t>
           </m:r>
           <m:r>
             <m:rPr>
@@ -552,16 +541,50 @@
         <w:rPr>
           <w:color w:val="000000"/>
         </w:rPr>
-        <w:t xml:space="preserve">The measure of “similarity” between two data points can be defined in a variety of ways.  A common similarity measure is Euclidean distance in instances where data points can be described in terms of their coordinates in a Euclidean space </w:t>
-      </w:r>
-      <w:proofErr w:type="spellStart"/>
-      <w:r>
-        <w:rPr>
-          <w:color w:val="000000"/>
-        </w:rPr>
-        <w:t>R^n</w:t>
-      </w:r>
-      <w:proofErr w:type="spellEnd"/>
+        <w:t xml:space="preserve">The measure of “similarity” between two data points can be defined in a variety of ways.  A common similarity measure is Euclidean distance in instances where data points can be described in terms of their coordinates in a Euclidean </w:t>
+      </w:r>
+      <w:proofErr w:type="gramStart"/>
+      <w:r>
+        <w:rPr>
+          <w:color w:val="000000"/>
+        </w:rPr>
+        <w:t xml:space="preserve">space </w:t>
+      </w:r>
+      <w:proofErr w:type="gramEnd"/>
+      <m:oMath>
+        <m:sSup>
+          <m:sSupPr>
+            <m:ctrlPr>
+              <w:rPr>
+                <w:rFonts w:ascii="Cambria Math" w:hAnsi="Cambria Math"/>
+                <w:i/>
+                <w:sz w:val="20"/>
+              </w:rPr>
+            </m:ctrlPr>
+          </m:sSupPr>
+          <m:e>
+            <m:r>
+              <m:rPr>
+                <m:scr m:val="double-struck"/>
+              </m:rPr>
+              <w:rPr>
+                <w:rFonts w:ascii="Cambria Math" w:hAnsi="Cambria Math"/>
+                <w:sz w:val="20"/>
+              </w:rPr>
+              <m:t>R</m:t>
+            </m:r>
+          </m:e>
+          <m:sup>
+            <m:r>
+              <w:rPr>
+                <w:rFonts w:ascii="Cambria Math" w:hAnsi="Cambria Math"/>
+                <w:sz w:val="20"/>
+              </w:rPr>
+              <m:t>n</m:t>
+            </m:r>
+          </m:sup>
+        </m:sSup>
+      </m:oMath>
       <w:r>
         <w:rPr>
           <w:color w:val="000000"/>
@@ -578,7 +601,19 @@
         <w:rPr>
           <w:color w:val="000000"/>
         </w:rPr>
-        <w:t>larity should account for other data attributes such as color of pixels in an image [3].</w:t>
+        <w:t>larity should account for other data attributes such a</w:t>
+      </w:r>
+      <w:r>
+        <w:rPr>
+          <w:color w:val="000000"/>
+        </w:rPr>
+        <w:t>s color of pixels in an image [4</w:t>
+      </w:r>
+      <w:r>
+        <w:rPr>
+          <w:color w:val="000000"/>
+        </w:rPr>
+        <w:t>].</w:t>
       </w:r>
     </w:p>
     <w:p>
@@ -601,19 +636,7 @@
         <w:rPr>
           <w:color w:val="000000"/>
         </w:rPr>
-        <w:t>1.2</w:t>
-      </w:r>
-      <w:r>
-        <w:rPr>
-          <w:color w:val="000000"/>
-        </w:rPr>
-        <w:t xml:space="preserve"> </w:t>
-      </w:r>
-      <w:r>
-        <w:rPr>
-          <w:color w:val="000000"/>
-        </w:rPr>
-        <w:t>K-Means Clustering</w:t>
+        <w:t>1.2 K-Means Clustering</w:t>
       </w:r>
     </w:p>
     <w:p>
@@ -654,19 +677,7 @@
         <w:rPr>
           <w:color w:val="000000"/>
         </w:rPr>
-        <w:t>1.3</w:t>
-      </w:r>
-      <w:r>
-        <w:rPr>
-          <w:color w:val="000000"/>
-        </w:rPr>
-        <w:t xml:space="preserve"> </w:t>
-      </w:r>
-      <w:r>
-        <w:rPr>
-          <w:color w:val="000000"/>
-        </w:rPr>
-        <w:t>Predictive Analysis</w:t>
+        <w:t>1.3 Predictive Analysis</w:t>
       </w:r>
     </w:p>
     <w:p>
@@ -745,7 +756,6 @@
         <w:rPr>
           <w:color w:val="000000"/>
         </w:rPr>
-        <w:lastRenderedPageBreak/>
         <w:t xml:space="preserve">2.1 </w:t>
       </w:r>
       <w:r>
@@ -794,7 +804,13 @@
         <w:rPr>
           <w:color w:val="000000"/>
         </w:rPr>
-        <w:t xml:space="preserve">The kernel developed for this model is the same as that developed by </w:t>
+        <w:t>The kernel developed for this model is the same as that</w:t>
+      </w:r>
+      <w:r>
+        <w:rPr>
+          <w:color w:val="000000"/>
+        </w:rPr>
+        <w:t xml:space="preserve"> developed by </w:t>
       </w:r>
       <w:proofErr w:type="spellStart"/>
       <w:r>
@@ -822,10 +838,14 @@
         <w:rPr>
           <w:color w:val="000000"/>
         </w:rPr>
-        <w:t>. al. [3]:</w:t>
-      </w:r>
-      <w:bookmarkStart w:id="0" w:name="_GoBack"/>
-      <w:bookmarkEnd w:id="0"/>
+        <w:t>. al. [4</w:t>
+      </w:r>
+      <w:r>
+        <w:rPr>
+          <w:color w:val="000000"/>
+        </w:rPr>
+        <w:t>]:</w:t>
+      </w:r>
     </w:p>
     <w:p>
       <w:pPr>
@@ -839,10 +859,15 @@
     <w:p>
       <w:pPr>
         <w:pStyle w:val="NoSpacing"/>
-        <w:rPr>
-          <w:rFonts w:ascii="Cambria Math" w:hAnsi="Cambria Math" w:cs="Times New Roman"/>
-          <w:i/>
-          <w:sz w:val="20"/>
+        <w:tabs>
+          <w:tab w:val="right" w:pos="4680"/>
+        </w:tabs>
+        <w:rPr>
+          <w:rFonts w:ascii="Palatino" w:eastAsia="Times New Roman" w:hAnsi="Palatino" w:cs="Times New Roman"/>
+          <w:color w:val="000000"/>
+          <w:kern w:val="16"/>
+          <w:sz w:val="19"/>
+          <w:szCs w:val="20"/>
         </w:rPr>
       </w:pPr>
       <m:oMath>
@@ -1094,15 +1119,353 @@
         </w:rPr>
         <w:t>)</w:t>
       </w:r>
-    </w:p>
-    <w:p>
-      <w:pPr>
-        <w:pStyle w:val="NoSpacing"/>
+      <w:r>
         <w:rPr>
           <w:rFonts w:ascii="Cambria Math" w:hAnsi="Cambria Math" w:cs="Times New Roman"/>
           <w:i/>
           <w:sz w:val="20"/>
         </w:rPr>
+        <w:tab/>
+      </w:r>
+      <w:r>
+        <w:rPr>
+          <w:rFonts w:ascii="Palatino" w:eastAsia="Times New Roman" w:hAnsi="Palatino" w:cs="Times New Roman"/>
+          <w:color w:val="000000"/>
+          <w:kern w:val="16"/>
+          <w:sz w:val="19"/>
+          <w:szCs w:val="20"/>
+        </w:rPr>
+        <w:t>(1)</w:t>
+      </w:r>
+    </w:p>
+    <w:p>
+      <w:pPr>
+        <w:pStyle w:val="NoSpacing"/>
+        <w:tabs>
+          <w:tab w:val="right" w:pos="4680"/>
+        </w:tabs>
+        <w:rPr>
+          <w:rFonts w:ascii="Palatino" w:eastAsia="Times New Roman" w:hAnsi="Palatino" w:cs="Times New Roman"/>
+          <w:color w:val="000000"/>
+          <w:kern w:val="16"/>
+          <w:sz w:val="19"/>
+          <w:szCs w:val="20"/>
+        </w:rPr>
+      </w:pPr>
+    </w:p>
+    <w:p>
+      <w:pPr>
+        <w:pStyle w:val="NoSpacing"/>
+        <w:tabs>
+          <w:tab w:val="right" w:pos="4680"/>
+        </w:tabs>
+        <w:rPr>
+          <w:rFonts w:ascii="Palatino" w:eastAsia="Times New Roman" w:hAnsi="Palatino" w:cs="Times New Roman"/>
+          <w:sz w:val="20"/>
+        </w:rPr>
+      </w:pPr>
+      <w:proofErr w:type="gramStart"/>
+      <w:r>
+        <w:rPr>
+          <w:rFonts w:ascii="Palatino" w:eastAsia="Times New Roman" w:hAnsi="Palatino" w:cs="Times New Roman"/>
+          <w:color w:val="000000"/>
+          <w:kern w:val="16"/>
+          <w:sz w:val="19"/>
+          <w:szCs w:val="20"/>
+        </w:rPr>
+        <w:t>where</w:t>
+      </w:r>
+      <w:proofErr w:type="gramEnd"/>
+      <w:r>
+        <w:rPr>
+          <w:rFonts w:ascii="Palatino" w:eastAsia="Times New Roman" w:hAnsi="Palatino" w:cs="Times New Roman"/>
+          <w:color w:val="000000"/>
+          <w:kern w:val="16"/>
+          <w:sz w:val="19"/>
+          <w:szCs w:val="20"/>
+        </w:rPr>
+        <w:t xml:space="preserve"> </w:t>
+      </w:r>
+      <m:oMath>
+        <m:sSubSup>
+          <m:sSubSupPr>
+            <m:ctrlPr>
+              <w:rPr>
+                <w:rFonts w:ascii="Cambria Math" w:hAnsi="Cambria Math" w:cs="Times New Roman"/>
+                <w:i/>
+                <w:sz w:val="20"/>
+              </w:rPr>
+            </m:ctrlPr>
+          </m:sSubSupPr>
+          <m:e>
+            <m:r>
+              <w:rPr>
+                <w:rFonts w:ascii="Cambria Math" w:hAnsi="Cambria Math" w:cs="Times New Roman"/>
+                <w:sz w:val="20"/>
+              </w:rPr>
+              <m:t>σ</m:t>
+            </m:r>
+          </m:e>
+          <m:sub>
+            <m:r>
+              <w:rPr>
+                <w:rFonts w:ascii="Cambria Math" w:hAnsi="Cambria Math" w:cs="Times New Roman"/>
+                <w:sz w:val="20"/>
+              </w:rPr>
+              <m:t>r</m:t>
+            </m:r>
+          </m:sub>
+          <m:sup>
+            <m:r>
+              <w:rPr>
+                <w:rFonts w:ascii="Cambria Math" w:hAnsi="Cambria Math" w:cs="Times New Roman"/>
+                <w:sz w:val="20"/>
+              </w:rPr>
+              <m:t>2</m:t>
+            </m:r>
+          </m:sup>
+        </m:sSubSup>
+      </m:oMath>
+      <w:r>
+        <w:rPr>
+          <w:rFonts w:ascii="Palatino" w:eastAsia="Times New Roman" w:hAnsi="Palatino" w:cs="Times New Roman"/>
+          <w:sz w:val="20"/>
+        </w:rPr>
+        <w:t xml:space="preserve"> is a scaling parameter, and </w:t>
+      </w:r>
+      <m:oMath>
+        <m:sSub>
+          <m:sSubPr>
+            <m:ctrlPr>
+              <w:rPr>
+                <w:rFonts w:ascii="Cambria Math" w:hAnsi="Cambria Math" w:cs="Times New Roman"/>
+                <w:i/>
+                <w:sz w:val="20"/>
+              </w:rPr>
+            </m:ctrlPr>
+          </m:sSubPr>
+          <m:e>
+            <m:r>
+              <w:rPr>
+                <w:rFonts w:ascii="Cambria Math" w:hAnsi="Cambria Math" w:cs="Times New Roman"/>
+                <w:sz w:val="20"/>
+              </w:rPr>
+              <m:t>x</m:t>
+            </m:r>
+          </m:e>
+          <m:sub>
+            <m:r>
+              <w:rPr>
+                <w:rFonts w:ascii="Cambria Math" w:hAnsi="Cambria Math" w:cs="Times New Roman"/>
+                <w:sz w:val="20"/>
+              </w:rPr>
+              <m:t>i</m:t>
+            </m:r>
+          </m:sub>
+        </m:sSub>
+        <m:r>
+          <w:rPr>
+            <w:rFonts w:ascii="Cambria Math" w:hAnsi="Cambria Math" w:cs="Times New Roman"/>
+            <w:sz w:val="20"/>
+          </w:rPr>
+          <m:t xml:space="preserve">, </m:t>
+        </m:r>
+        <m:r>
+          <w:rPr>
+            <w:rFonts w:ascii="Cambria Math" w:hAnsi="Cambria Math" w:cs="Times New Roman"/>
+            <w:sz w:val="20"/>
+          </w:rPr>
+          <m:t xml:space="preserve"> </m:t>
+        </m:r>
+        <m:sSub>
+          <m:sSubPr>
+            <m:ctrlPr>
+              <w:rPr>
+                <w:rFonts w:ascii="Cambria Math" w:hAnsi="Cambria Math" w:cs="Times New Roman"/>
+                <w:i/>
+                <w:sz w:val="20"/>
+              </w:rPr>
+            </m:ctrlPr>
+          </m:sSubPr>
+          <m:e>
+            <m:r>
+              <w:rPr>
+                <w:rFonts w:ascii="Cambria Math" w:hAnsi="Cambria Math" w:cs="Times New Roman"/>
+                <w:sz w:val="20"/>
+              </w:rPr>
+              <m:t>x</m:t>
+            </m:r>
+          </m:e>
+          <m:sub>
+            <m:r>
+              <w:rPr>
+                <w:rFonts w:ascii="Cambria Math" w:hAnsi="Cambria Math" w:cs="Times New Roman"/>
+                <w:sz w:val="20"/>
+              </w:rPr>
+              <m:t>j</m:t>
+            </m:r>
+          </m:sub>
+        </m:sSub>
+      </m:oMath>
+      <w:r>
+        <w:rPr>
+          <w:rFonts w:ascii="Palatino" w:eastAsia="Times New Roman" w:hAnsi="Palatino" w:cs="Times New Roman"/>
+          <w:sz w:val="20"/>
+        </w:rPr>
+        <w:t xml:space="preserve"> are data points.  </w:t>
+      </w:r>
+    </w:p>
+    <w:p>
+      <w:pPr>
+        <w:pStyle w:val="NoSpacing"/>
+        <w:tabs>
+          <w:tab w:val="right" w:pos="4680"/>
+        </w:tabs>
+        <w:rPr>
+          <w:rFonts w:ascii="Palatino" w:eastAsia="Times New Roman" w:hAnsi="Palatino" w:cs="Times New Roman"/>
+          <w:sz w:val="20"/>
+        </w:rPr>
+      </w:pPr>
+    </w:p>
+    <w:p>
+      <w:pPr>
+        <w:pStyle w:val="NoSpacing"/>
+        <w:tabs>
+          <w:tab w:val="right" w:pos="4680"/>
+        </w:tabs>
+        <w:rPr>
+          <w:rFonts w:ascii="Cambria Math" w:hAnsi="Cambria Math" w:cs="Times New Roman"/>
+          <w:sz w:val="20"/>
+        </w:rPr>
+      </w:pPr>
+    </w:p>
+    <w:p>
+      <w:pPr>
+        <w:pStyle w:val="NoSpacing"/>
+        <w:rPr>
+          <w:rFonts w:ascii="Cambria Math" w:hAnsi="Cambria Math" w:cs="Times New Roman"/>
+          <w:sz w:val="20"/>
+        </w:rPr>
+      </w:pPr>
+    </w:p>
+    <w:p>
+      <w:pPr>
+        <w:pStyle w:val="Heading2"/>
+        <w:spacing w:before="0"/>
+        <w:rPr>
+          <w:color w:val="000000"/>
+        </w:rPr>
+      </w:pPr>
+      <w:r>
+        <w:rPr>
+          <w:color w:val="000000"/>
+        </w:rPr>
+        <w:t>2.2</w:t>
+      </w:r>
+      <w:r>
+        <w:rPr>
+          <w:color w:val="000000"/>
+        </w:rPr>
+        <w:t xml:space="preserve"> </w:t>
+      </w:r>
+      <w:r>
+        <w:rPr>
+          <w:color w:val="000000"/>
+        </w:rPr>
+        <w:t>Efficiency Improvement</w:t>
+      </w:r>
+    </w:p>
+    <w:p>
+      <w:pPr>
+        <w:pStyle w:val="PARAGRAPHnoindent"/>
+        <w:rPr>
+          <w:color w:val="000000"/>
+        </w:rPr>
+      </w:pPr>
+      <w:r>
+        <w:rPr>
+          <w:color w:val="000000"/>
+        </w:rPr>
+        <w:t xml:space="preserve">Also drawn from </w:t>
+      </w:r>
+      <w:proofErr w:type="gramStart"/>
+      <w:r>
+        <w:rPr>
+          <w:color w:val="000000"/>
+        </w:rPr>
+        <w:t xml:space="preserve">the </w:t>
+      </w:r>
+      <w:r>
+        <w:rPr>
+          <w:color w:val="000000"/>
+        </w:rPr>
+        <w:t xml:space="preserve"> </w:t>
+      </w:r>
+      <w:proofErr w:type="spellStart"/>
+      <w:r>
+        <w:rPr>
+          <w:color w:val="000000"/>
+        </w:rPr>
+        <w:t>Farbman</w:t>
+      </w:r>
+      <w:proofErr w:type="spellEnd"/>
+      <w:proofErr w:type="gramEnd"/>
+      <w:r>
+        <w:rPr>
+          <w:color w:val="000000"/>
+        </w:rPr>
+        <w:t xml:space="preserve"> et. </w:t>
+      </w:r>
+      <w:proofErr w:type="gramStart"/>
+      <w:r>
+        <w:rPr>
+          <w:color w:val="000000"/>
+        </w:rPr>
+        <w:t>al</w:t>
+      </w:r>
+      <w:proofErr w:type="gramEnd"/>
+      <w:r>
+        <w:rPr>
+          <w:color w:val="000000"/>
+        </w:rPr>
+        <w:t xml:space="preserve"> paper [4], is a well-known efficiency improvement that can be implemented via the </w:t>
+      </w:r>
+      <w:proofErr w:type="spellStart"/>
+      <w:r>
+        <w:rPr>
+          <w:color w:val="000000"/>
+        </w:rPr>
+        <w:t>Nystr</w:t>
+      </w:r>
+      <w:bookmarkStart w:id="0" w:name="_GoBack"/>
+      <w:bookmarkEnd w:id="0"/>
+      <w:r>
+        <w:rPr>
+          <w:color w:val="000000"/>
+        </w:rPr>
+        <w:t>ö</w:t>
+      </w:r>
+      <w:r>
+        <w:rPr>
+          <w:color w:val="000000"/>
+        </w:rPr>
+        <w:t>m</w:t>
+      </w:r>
+      <w:proofErr w:type="spellEnd"/>
+      <w:r>
+        <w:rPr>
+          <w:color w:val="000000"/>
+        </w:rPr>
+        <w:t xml:space="preserve"> approximation.</w:t>
+      </w:r>
+    </w:p>
+    <w:p>
+      <w:pPr>
+        <w:pStyle w:val="NoSpacing"/>
+        <w:rPr>
+          <w:rFonts w:ascii="Cambria Math" w:hAnsi="Cambria Math" w:cs="Times New Roman"/>
+          <w:sz w:val="20"/>
+        </w:rPr>
       </w:pPr>
     </w:p>
     <w:p>
@@ -1117,41 +1480,6 @@
           <w:color w:val="000000"/>
         </w:rPr>
         <w:t>3</w:t>
-      </w:r>
-      <w:r>
-        <w:rPr>
-          <w:color w:val="000000"/>
-        </w:rPr>
-        <w:tab/>
-      </w:r>
-      <w:r>
-        <w:rPr>
-          <w:color w:val="000000"/>
-        </w:rPr>
-        <w:t>Results</w:t>
-      </w:r>
-    </w:p>
-    <w:p>
-      <w:pPr>
-        <w:pStyle w:val="PARAGRAPH"/>
-        <w:rPr>
-          <w:color w:val="000000"/>
-          <w:spacing w:val="-2"/>
-        </w:rPr>
-      </w:pPr>
-    </w:p>
-    <w:p>
-      <w:pPr>
-        <w:pStyle w:val="Heading1"/>
-        <w:rPr>
-          <w:color w:val="000000"/>
-        </w:rPr>
-      </w:pPr>
-      <w:r>
-        <w:rPr>
-          <w:color w:val="000000"/>
-        </w:rPr>
-        <w:t>4</w:t>
       </w:r>
       <w:r>
         <w:rPr>
@@ -1172,6 +1500,27 @@
     </w:p>
     <w:p>
       <w:pPr>
+        <w:pStyle w:val="Heading1"/>
+        <w:rPr>
+          <w:color w:val="000000"/>
+        </w:rPr>
+      </w:pPr>
+      <w:r>
+        <w:rPr>
+          <w:color w:val="000000"/>
+        </w:rPr>
+        <w:t>4</w:t>
+      </w:r>
+      <w:r>
+        <w:rPr>
+          <w:color w:val="000000"/>
+        </w:rPr>
+        <w:tab/>
+        <w:t>Results</w:t>
+      </w:r>
+    </w:p>
+    <w:p>
+      <w:pPr>
         <w:pStyle w:val="PARAGRAPH"/>
         <w:rPr>
           <w:color w:val="000000"/>
@@ -1181,6 +1530,15 @@
     </w:p>
     <w:p>
       <w:pPr>
+        <w:pStyle w:val="PARAGRAPH"/>
+        <w:rPr>
+          <w:color w:val="000000"/>
+          <w:spacing w:val="-2"/>
+        </w:rPr>
+      </w:pPr>
+    </w:p>
+    <w:p>
+      <w:pPr>
         <w:pStyle w:val="PARAGRAPHnoindent"/>
         <w:rPr>
           <w:color w:val="000000"/>
@@ -1190,19 +1548,7 @@
         <w:rPr>
           <w:color w:val="000000"/>
         </w:rPr>
-        <w:t>Although a conclusion may review the main points of the paper, do not replicate the abstract as the concl</w:t>
-      </w:r>
-      <w:r>
-        <w:rPr>
-          <w:color w:val="000000"/>
-        </w:rPr>
-        <w:t>u</w:t>
-      </w:r>
-      <w:r>
-        <w:rPr>
-          <w:color w:val="000000"/>
-        </w:rPr>
-        <w:t xml:space="preserve">sion. A conclusion might elaborate on the importance of the work or suggest applications and extensions. Authors are strongly encouraged not to </w:t>
+        <w:t xml:space="preserve">Although a conclusion may review the main points of the paper, do not replicate the abstract as the conclusion. A conclusion might elaborate on the importance of the work or suggest applications and extensions. Authors are strongly encouraged not to </w:t>
       </w:r>
       <w:r>
         <w:rPr>
@@ -1214,19 +1560,7 @@
         <w:rPr>
           <w:color w:val="000000"/>
         </w:rPr>
-        <w:t xml:space="preserve"> mu</w:t>
-      </w:r>
-      <w:r>
-        <w:rPr>
-          <w:color w:val="000000"/>
-        </w:rPr>
-        <w:t>l</w:t>
-      </w:r>
-      <w:r>
-        <w:rPr>
-          <w:color w:val="000000"/>
-        </w:rPr>
-        <w:t>tiple figures or tables in the conclusion—these should be referenced in the body of the paper.</w:t>
+        <w:t xml:space="preserve"> multiple figures or tables in the conclusion—these should be referenced in the body of the paper.</w:t>
       </w:r>
     </w:p>
     <w:p>
@@ -1298,6 +1632,7 @@
           <w:color w:val="000000"/>
           <w:sz w:val="22"/>
         </w:rPr>
+        <w:lastRenderedPageBreak/>
         <w:t>References</w:t>
       </w:r>
     </w:p>
@@ -1317,40 +1652,49 @@
           <w:color w:val="000000"/>
           <w:spacing w:val="-6"/>
         </w:rPr>
-        <w:t xml:space="preserve">J. de la Porte, </w:t>
-      </w:r>
-      <w:proofErr w:type="gramStart"/>
+        <w:t xml:space="preserve">Steve Graham, Claire Parkinson, and </w:t>
+      </w:r>
+      <w:proofErr w:type="spellStart"/>
       <w:r>
         <w:rPr>
           <w:color w:val="000000"/>
           <w:spacing w:val="-6"/>
         </w:rPr>
-        <w:t>et</w:t>
-      </w:r>
-      <w:proofErr w:type="gramEnd"/>
+        <w:t>Mous</w:t>
+      </w:r>
+      <w:proofErr w:type="spellEnd"/>
       <w:r>
         <w:rPr>
           <w:color w:val="000000"/>
           <w:spacing w:val="-6"/>
         </w:rPr>
-        <w:t xml:space="preserve">. </w:t>
-      </w:r>
-      <w:proofErr w:type="gramStart"/>
+        <w:t xml:space="preserve"> </w:t>
+      </w:r>
+      <w:proofErr w:type="spellStart"/>
       <w:r>
         <w:rPr>
           <w:color w:val="000000"/>
           <w:spacing w:val="-6"/>
         </w:rPr>
-        <w:t>al</w:t>
-      </w:r>
-      <w:proofErr w:type="gramEnd"/>
+        <w:t>Chahine</w:t>
+      </w:r>
+      <w:proofErr w:type="spellEnd"/>
       <w:r>
         <w:rPr>
           <w:color w:val="000000"/>
           <w:spacing w:val="-6"/>
         </w:rPr>
-        <w:t>.  “An Introduction to Diffusion Maps.”</w:t>
-      </w:r>
+        <w:t xml:space="preserve">.  “Weather </w:t>
+      </w:r>
+      <w:proofErr w:type="spellStart"/>
+      <w:r>
+        <w:rPr>
+          <w:color w:val="000000"/>
+          <w:spacing w:val="-6"/>
+        </w:rPr>
+        <w:t>Forecas</w:t>
+      </w:r>
+      <w:proofErr w:type="spellEnd"/>
     </w:p>
     <w:p>
       <w:pPr>
@@ -1368,39 +1712,39 @@
           <w:color w:val="000000"/>
           <w:spacing w:val="-6"/>
         </w:rPr>
-        <w:t xml:space="preserve">Ronald R. </w:t>
-      </w:r>
-      <w:proofErr w:type="spellStart"/>
+        <w:t xml:space="preserve">J. de la Porte, </w:t>
+      </w:r>
+      <w:proofErr w:type="gramStart"/>
       <w:r>
         <w:rPr>
           <w:color w:val="000000"/>
           <w:spacing w:val="-6"/>
         </w:rPr>
-        <w:t>Coifman</w:t>
-      </w:r>
-      <w:proofErr w:type="spellEnd"/>
+        <w:t>et</w:t>
+      </w:r>
+      <w:proofErr w:type="gramEnd"/>
       <w:r>
         <w:rPr>
           <w:color w:val="000000"/>
           <w:spacing w:val="-6"/>
         </w:rPr>
-        <w:t xml:space="preserve"> and Stephane </w:t>
-      </w:r>
-      <w:proofErr w:type="spellStart"/>
+        <w:t xml:space="preserve">. </w:t>
+      </w:r>
+      <w:proofErr w:type="gramStart"/>
       <w:r>
         <w:rPr>
           <w:color w:val="000000"/>
           <w:spacing w:val="-6"/>
         </w:rPr>
-        <w:t>Lafon</w:t>
-      </w:r>
-      <w:proofErr w:type="spellEnd"/>
+        <w:t>al</w:t>
+      </w:r>
+      <w:proofErr w:type="gramEnd"/>
       <w:r>
         <w:rPr>
           <w:color w:val="000000"/>
           <w:spacing w:val="-6"/>
         </w:rPr>
-        <w:t>.  “Diffusion Maps.”</w:t>
+        <w:t>.  “An Introduction to Diffusion Maps.”</w:t>
       </w:r>
     </w:p>
     <w:p>
@@ -1414,13 +1758,20 @@
           <w:spacing w:val="-6"/>
         </w:rPr>
       </w:pPr>
+      <w:r>
+        <w:rPr>
+          <w:color w:val="000000"/>
+          <w:spacing w:val="-6"/>
+        </w:rPr>
+        <w:t xml:space="preserve">Ronald R. </w:t>
+      </w:r>
       <w:proofErr w:type="spellStart"/>
       <w:r>
         <w:rPr>
           <w:color w:val="000000"/>
           <w:spacing w:val="-6"/>
         </w:rPr>
-        <w:t>Zeev</w:t>
+        <w:t>Coifman</w:t>
       </w:r>
       <w:proofErr w:type="spellEnd"/>
       <w:r>
@@ -1428,7 +1779,7 @@
           <w:color w:val="000000"/>
           <w:spacing w:val="-6"/>
         </w:rPr>
-        <w:t xml:space="preserve"> </w:t>
+        <w:t xml:space="preserve"> and Stephane </w:t>
       </w:r>
       <w:proofErr w:type="spellStart"/>
       <w:r>
@@ -1436,7 +1787,7 @@
           <w:color w:val="000000"/>
           <w:spacing w:val="-6"/>
         </w:rPr>
-        <w:t>Farbman</w:t>
+        <w:t>Lafon</w:t>
       </w:r>
       <w:proofErr w:type="spellEnd"/>
       <w:r>
@@ -1444,39 +1795,7 @@
           <w:color w:val="000000"/>
           <w:spacing w:val="-6"/>
         </w:rPr>
-        <w:t xml:space="preserve">, </w:t>
-      </w:r>
-      <w:proofErr w:type="gramStart"/>
-      <w:r>
-        <w:rPr>
-          <w:color w:val="000000"/>
-          <w:spacing w:val="-6"/>
-        </w:rPr>
-        <w:t>et</w:t>
-      </w:r>
-      <w:proofErr w:type="gramEnd"/>
-      <w:r>
-        <w:rPr>
-          <w:color w:val="000000"/>
-          <w:spacing w:val="-6"/>
-        </w:rPr>
-        <w:t xml:space="preserve">. </w:t>
-      </w:r>
-      <w:proofErr w:type="gramStart"/>
-      <w:r>
-        <w:rPr>
-          <w:color w:val="000000"/>
-          <w:spacing w:val="-6"/>
-        </w:rPr>
-        <w:t>al</w:t>
-      </w:r>
-      <w:proofErr w:type="gramEnd"/>
-      <w:r>
-        <w:rPr>
-          <w:color w:val="000000"/>
-          <w:spacing w:val="-6"/>
-        </w:rPr>
-        <w:t>.  “Diffusion Maps for Edge-Aware Image Editing.”</w:t>
+        <w:t>.  “Diffusion Maps.”</w:t>
       </w:r>
     </w:p>
     <w:p>
@@ -1496,6 +1815,82 @@
           <w:color w:val="000000"/>
           <w:spacing w:val="-6"/>
         </w:rPr>
+        <w:t>Zeev</w:t>
+      </w:r>
+      <w:proofErr w:type="spellEnd"/>
+      <w:r>
+        <w:rPr>
+          <w:color w:val="000000"/>
+          <w:spacing w:val="-6"/>
+        </w:rPr>
+        <w:t xml:space="preserve"> </w:t>
+      </w:r>
+      <w:proofErr w:type="spellStart"/>
+      <w:r>
+        <w:rPr>
+          <w:color w:val="000000"/>
+          <w:spacing w:val="-6"/>
+        </w:rPr>
+        <w:t>Farbman</w:t>
+      </w:r>
+      <w:proofErr w:type="spellEnd"/>
+      <w:r>
+        <w:rPr>
+          <w:color w:val="000000"/>
+          <w:spacing w:val="-6"/>
+        </w:rPr>
+        <w:t xml:space="preserve">, </w:t>
+      </w:r>
+      <w:proofErr w:type="gramStart"/>
+      <w:r>
+        <w:rPr>
+          <w:color w:val="000000"/>
+          <w:spacing w:val="-6"/>
+        </w:rPr>
+        <w:t>et</w:t>
+      </w:r>
+      <w:proofErr w:type="gramEnd"/>
+      <w:r>
+        <w:rPr>
+          <w:color w:val="000000"/>
+          <w:spacing w:val="-6"/>
+        </w:rPr>
+        <w:t xml:space="preserve">. </w:t>
+      </w:r>
+      <w:proofErr w:type="gramStart"/>
+      <w:r>
+        <w:rPr>
+          <w:color w:val="000000"/>
+          <w:spacing w:val="-6"/>
+        </w:rPr>
+        <w:t>al</w:t>
+      </w:r>
+      <w:proofErr w:type="gramEnd"/>
+      <w:r>
+        <w:rPr>
+          <w:color w:val="000000"/>
+          <w:spacing w:val="-6"/>
+        </w:rPr>
+        <w:t>.  “Diffusion Maps for Edge-Aware Image Editing.”</w:t>
+      </w:r>
+    </w:p>
+    <w:p>
+      <w:pPr>
+        <w:numPr>
+          <w:ilvl w:val="0"/>
+          <w:numId w:val="22"/>
+        </w:numPr>
+        <w:rPr>
+          <w:color w:val="000000"/>
+          <w:spacing w:val="-6"/>
+        </w:rPr>
+      </w:pPr>
+      <w:proofErr w:type="spellStart"/>
+      <w:r>
+        <w:rPr>
+          <w:color w:val="000000"/>
+          <w:spacing w:val="-6"/>
+        </w:rPr>
         <w:t>Shai</w:t>
       </w:r>
       <w:proofErr w:type="spellEnd"/>
@@ -1580,7 +1975,6 @@
           <w:noProof/>
           <w:color w:val="000000"/>
         </w:rPr>
-        <w:lastRenderedPageBreak/>
         <w:drawing>
           <wp:inline distT="0" distB="0" distL="0" distR="0" wp14:anchorId="23167DE9" wp14:editId="30E9132F">
             <wp:extent cx="2489200" cy="1879600"/>
@@ -7133,7 +7527,7 @@
 </file>
 
 <file path=customXml/itemProps1.xml><?xml version="1.0" encoding="utf-8"?>
-<ds:datastoreItem xmlns:ds="http://schemas.openxmlformats.org/officeDocument/2006/customXml" ds:itemID="{88FDB00D-EAD9-4B96-A879-80DBEB790A60}">
+<ds:datastoreItem xmlns:ds="http://schemas.openxmlformats.org/officeDocument/2006/customXml" ds:itemID="{8E9108C9-7A19-4E0A-87B6-0F5390B6206C}">
   <ds:schemaRefs>
     <ds:schemaRef ds:uri="http://schemas.openxmlformats.org/officeDocument/2006/bibliography"/>
   </ds:schemaRefs>

</xml_diff>

<commit_message>
Paper and Code Tweeks
</commit_message>
<xml_diff>
--- a/Branden_Keck_Final_Project.docx
+++ b/Branden_Keck_Final_Project.docx
@@ -10,6 +10,8 @@
           <w:color w:val="000000" w:themeColor="text1"/>
         </w:rPr>
       </w:pPr>
+      <w:bookmarkStart w:id="0" w:name="_GoBack"/>
+      <w:bookmarkEnd w:id="0"/>
       <w:r>
         <w:rPr>
           <w:color w:val="000000"/>
@@ -186,6 +188,12 @@
         </w:rPr>
         <w:lastRenderedPageBreak/>
         <w:t>Weather analysis and forecasting is a discipline that has been at the forefront of human curiosity since the time of the Babylonians [1].</w:t>
+      </w:r>
+      <w:r>
+        <w:rPr>
+          <w:color w:val="000000"/>
+        </w:rPr>
+        <w:t xml:space="preserve">  The utility of </w:t>
       </w:r>
     </w:p>
     <w:p>
@@ -607,7 +615,19 @@
         <w:rPr>
           <w:color w:val="000000"/>
         </w:rPr>
-        <w:t>s color of pixels in an image [4</w:t>
+        <w:t>s color of pixels in an image</w:t>
+      </w:r>
+      <w:r>
+        <w:rPr>
+          <w:color w:val="000000"/>
+        </w:rPr>
+        <w:t xml:space="preserve"> </w:t>
+      </w:r>
+      <w:r>
+        <w:rPr>
+          <w:color w:val="000000"/>
+        </w:rPr>
+        <w:t>[4</w:t>
       </w:r>
       <w:r>
         <w:rPr>
@@ -618,10 +638,298 @@
     </w:p>
     <w:p>
       <w:pPr>
+        <w:pStyle w:val="PARAGRAPH"/>
+        <w:ind w:firstLine="0"/>
+      </w:pPr>
+    </w:p>
+    <w:p>
+      <w:pPr>
+        <w:pStyle w:val="PARAGRAPH"/>
+        <w:ind w:firstLine="0"/>
+      </w:pPr>
+      <w:r>
+        <w:t>The first step in constructing the Diffusion Map is to cr</w:t>
+      </w:r>
+      <w:r>
+        <w:t>e</w:t>
+      </w:r>
+      <w:r>
+        <w:t>ate an affinity matrix based on the kernel function.  Given a set of “n” data</w:t>
+      </w:r>
+      <w:r>
+        <w:t xml:space="preserve"> </w:t>
+      </w:r>
+      <w:r>
+        <w:t xml:space="preserve">points, the affinity matrix will be of size “n by n” </w:t>
+      </w:r>
+      <w:r>
+        <w:t>with the kernel being calculated for every poss</w:t>
+      </w:r>
+      <w:r>
+        <w:t>i</w:t>
+      </w:r>
+      <w:r>
+        <w:t>ble set of points in the dataset.  Using the notation pr</w:t>
+      </w:r>
+      <w:r>
+        <w:t>o</w:t>
+      </w:r>
+      <w:r>
+        <w:t xml:space="preserve">posed by </w:t>
+      </w:r>
+      <w:proofErr w:type="spellStart"/>
+      <w:r>
+        <w:t>Farbman</w:t>
+      </w:r>
+      <w:proofErr w:type="spellEnd"/>
+      <w:r>
+        <w:t xml:space="preserve"> </w:t>
+      </w:r>
+      <w:proofErr w:type="gramStart"/>
+      <w:r>
+        <w:t>et</w:t>
+      </w:r>
+      <w:proofErr w:type="gramEnd"/>
+      <w:r>
+        <w:t>. al., the affinity matrix will be d</w:t>
+      </w:r>
+      <w:r>
+        <w:t>e</w:t>
+      </w:r>
+      <w:r>
+        <w:t>noted as matrix “W” with elements given by:</w:t>
+      </w:r>
+    </w:p>
+    <w:p>
+      <w:pPr>
+        <w:pStyle w:val="PARAGRAPH"/>
+        <w:ind w:firstLine="0"/>
+      </w:pPr>
+    </w:p>
+    <w:p>
+      <w:pPr>
+        <w:pStyle w:val="PARAGRAPH"/>
+        <w:spacing w:line="240" w:lineRule="auto"/>
+        <w:ind w:firstLine="0"/>
+      </w:pPr>
+      <m:oMathPara>
+        <m:oMathParaPr>
+          <m:jc m:val="left"/>
+        </m:oMathParaPr>
+        <m:oMath>
+          <m:sSub>
+            <m:sSubPr>
+              <m:ctrlPr>
+                <w:rPr>
+                  <w:rFonts w:ascii="Cambria Math" w:eastAsiaTheme="minorEastAsia" w:hAnsi="Cambria Math"/>
+                  <w:i/>
+                  <w:sz w:val="20"/>
+                </w:rPr>
+              </m:ctrlPr>
+            </m:sSubPr>
+            <m:e>
+              <m:r>
+                <w:rPr>
+                  <w:rFonts w:ascii="Cambria Math" w:eastAsiaTheme="minorEastAsia" w:hAnsi="Cambria Math"/>
+                  <w:sz w:val="20"/>
+                </w:rPr>
+                <m:t>w</m:t>
+              </m:r>
+            </m:e>
+            <m:sub>
+              <m:r>
+                <w:rPr>
+                  <w:rFonts w:ascii="Cambria Math" w:eastAsiaTheme="minorEastAsia" w:hAnsi="Cambria Math"/>
+                  <w:sz w:val="20"/>
+                </w:rPr>
+                <m:t>i,j</m:t>
+              </m:r>
+            </m:sub>
+          </m:sSub>
+          <m:r>
+            <w:rPr>
+              <w:rFonts w:ascii="Cambria Math" w:eastAsiaTheme="minorEastAsia" w:hAnsi="Cambria Math"/>
+              <w:sz w:val="20"/>
+            </w:rPr>
+            <m:t>=k(</m:t>
+          </m:r>
+          <m:sSub>
+            <m:sSubPr>
+              <m:ctrlPr>
+                <w:rPr>
+                  <w:rFonts w:ascii="Cambria Math" w:eastAsiaTheme="minorEastAsia" w:hAnsi="Cambria Math"/>
+                  <w:i/>
+                  <w:sz w:val="20"/>
+                </w:rPr>
+              </m:ctrlPr>
+            </m:sSubPr>
+            <m:e>
+              <m:r>
+                <w:rPr>
+                  <w:rFonts w:ascii="Cambria Math" w:eastAsiaTheme="minorEastAsia" w:hAnsi="Cambria Math"/>
+                  <w:sz w:val="20"/>
+                </w:rPr>
+                <m:t>x</m:t>
+              </m:r>
+            </m:e>
+            <m:sub>
+              <m:r>
+                <w:rPr>
+                  <w:rFonts w:ascii="Cambria Math" w:eastAsiaTheme="minorEastAsia" w:hAnsi="Cambria Math"/>
+                  <w:sz w:val="20"/>
+                </w:rPr>
+                <m:t>i</m:t>
+              </m:r>
+            </m:sub>
+          </m:sSub>
+          <m:r>
+            <w:rPr>
+              <w:rFonts w:ascii="Cambria Math" w:eastAsiaTheme="minorEastAsia" w:hAnsi="Cambria Math"/>
+              <w:sz w:val="20"/>
+            </w:rPr>
+            <m:t xml:space="preserve">, </m:t>
+          </m:r>
+          <m:sSub>
+            <m:sSubPr>
+              <m:ctrlPr>
+                <w:rPr>
+                  <w:rFonts w:ascii="Cambria Math" w:eastAsiaTheme="minorEastAsia" w:hAnsi="Cambria Math"/>
+                  <w:i/>
+                  <w:sz w:val="20"/>
+                </w:rPr>
+              </m:ctrlPr>
+            </m:sSubPr>
+            <m:e>
+              <m:r>
+                <w:rPr>
+                  <w:rFonts w:ascii="Cambria Math" w:eastAsiaTheme="minorEastAsia" w:hAnsi="Cambria Math"/>
+                  <w:sz w:val="20"/>
+                </w:rPr>
+                <m:t>x</m:t>
+              </m:r>
+            </m:e>
+            <m:sub>
+              <m:r>
+                <w:rPr>
+                  <w:rFonts w:ascii="Cambria Math" w:eastAsiaTheme="minorEastAsia" w:hAnsi="Cambria Math"/>
+                  <w:sz w:val="20"/>
+                </w:rPr>
+                <m:t>j</m:t>
+              </m:r>
+            </m:sub>
+          </m:sSub>
+          <m:r>
+            <w:rPr>
+              <w:rFonts w:ascii="Cambria Math" w:eastAsiaTheme="minorEastAsia" w:hAnsi="Cambria Math"/>
+              <w:sz w:val="20"/>
+            </w:rPr>
+            <m:t>)</m:t>
+          </m:r>
+        </m:oMath>
+      </m:oMathPara>
+    </w:p>
+    <w:p>
+      <w:pPr>
         <w:pStyle w:val="PARAGRAPHnoindent"/>
         <w:rPr>
           <w:color w:val="000000"/>
         </w:rPr>
+      </w:pPr>
+    </w:p>
+    <w:p>
+      <w:pPr>
+        <w:pStyle w:val="PARAGRAPHnoindent"/>
+        <w:rPr>
+          <w:color w:val="000000"/>
+        </w:rPr>
+      </w:pPr>
+      <w:proofErr w:type="gramStart"/>
+      <w:r>
+        <w:rPr>
+          <w:color w:val="000000"/>
+        </w:rPr>
+        <w:lastRenderedPageBreak/>
+        <w:t>with</w:t>
+      </w:r>
+      <w:proofErr w:type="gramEnd"/>
+      <w:r>
+        <w:rPr>
+          <w:color w:val="000000"/>
+        </w:rPr>
+        <w:t xml:space="preserve"> x</w:t>
+      </w:r>
+      <w:r>
+        <w:rPr>
+          <w:color w:val="000000"/>
+          <w:vertAlign w:val="subscript"/>
+        </w:rPr>
+        <w:t>i</w:t>
+      </w:r>
+      <w:r>
+        <w:rPr>
+          <w:color w:val="000000"/>
+        </w:rPr>
+        <w:t xml:space="preserve"> and </w:t>
+      </w:r>
+      <w:proofErr w:type="spellStart"/>
+      <w:r>
+        <w:rPr>
+          <w:color w:val="000000"/>
+        </w:rPr>
+        <w:t>x</w:t>
+      </w:r>
+      <w:r>
+        <w:rPr>
+          <w:color w:val="000000"/>
+          <w:vertAlign w:val="subscript"/>
+        </w:rPr>
+        <w:t>j</w:t>
+      </w:r>
+      <w:proofErr w:type="spellEnd"/>
+      <w:r>
+        <w:rPr>
+          <w:color w:val="000000"/>
+          <w:vertAlign w:val="subscript"/>
+        </w:rPr>
+        <w:t xml:space="preserve"> </w:t>
+      </w:r>
+      <w:r>
+        <w:rPr>
+          <w:color w:val="000000"/>
+        </w:rPr>
+        <w:t>being data points.</w:t>
+      </w:r>
+    </w:p>
+    <w:p>
+      <w:pPr>
+        <w:pStyle w:val="PARAGRAPH"/>
+        <w:ind w:firstLine="0"/>
+      </w:pPr>
+    </w:p>
+    <w:p>
+      <w:pPr>
+        <w:pStyle w:val="PARAGRAPH"/>
+        <w:ind w:firstLine="0"/>
+      </w:pPr>
+      <w:r>
+        <w:t xml:space="preserve">The primary function of the affinity matrix is as a metric for </w:t>
+      </w:r>
+      <w:r>
+        <w:t>measuring</w:t>
+      </w:r>
+      <w:r>
+        <w:t xml:space="preserve"> the </w:t>
+      </w:r>
+      <w:r>
+        <w:t>level of similarity</w:t>
+      </w:r>
+      <w:r>
+        <w:t xml:space="preserve"> between each data point and the other points in the dataset.</w:t>
+      </w:r>
+    </w:p>
+    <w:p>
+      <w:pPr>
+        <w:pStyle w:val="PARAGRAPH"/>
       </w:pPr>
     </w:p>
     <w:p>
@@ -636,7 +944,514 @@
         <w:rPr>
           <w:color w:val="000000"/>
         </w:rPr>
-        <w:t>1.2 K-Means Clustering</w:t>
+        <w:t xml:space="preserve">1.2 </w:t>
+      </w:r>
+      <w:proofErr w:type="spellStart"/>
+      <w:r>
+        <w:rPr>
+          <w:color w:val="000000"/>
+        </w:rPr>
+        <w:t>Nystr</w:t>
+      </w:r>
+      <w:r>
+        <w:rPr>
+          <w:color w:val="000000"/>
+        </w:rPr>
+        <w:t>ö</w:t>
+      </w:r>
+      <w:r>
+        <w:rPr>
+          <w:color w:val="000000"/>
+        </w:rPr>
+        <w:t>m</w:t>
+      </w:r>
+      <w:proofErr w:type="spellEnd"/>
+      <w:r>
+        <w:rPr>
+          <w:color w:val="000000"/>
+        </w:rPr>
+        <w:t xml:space="preserve"> Approximation</w:t>
+      </w:r>
+    </w:p>
+    <w:p>
+      <w:pPr>
+        <w:pStyle w:val="PARAGRAPHnoindent"/>
+        <w:rPr>
+          <w:color w:val="000000"/>
+        </w:rPr>
+      </w:pPr>
+      <w:r>
+        <w:rPr>
+          <w:color w:val="000000"/>
+        </w:rPr>
+        <w:t xml:space="preserve">Diffusion Map calculations require an abundant amount of computational resources, especially for large image data sets.  It is possible to limit the resource requirements by applying the </w:t>
+      </w:r>
+      <w:proofErr w:type="spellStart"/>
+      <w:r>
+        <w:rPr>
+          <w:color w:val="000000"/>
+        </w:rPr>
+        <w:t>Nystr</w:t>
+      </w:r>
+      <w:r>
+        <w:rPr>
+          <w:color w:val="000000"/>
+        </w:rPr>
+        <w:t>ö</w:t>
+      </w:r>
+      <w:r>
+        <w:rPr>
+          <w:color w:val="000000"/>
+        </w:rPr>
+        <w:t>m</w:t>
+      </w:r>
+      <w:proofErr w:type="spellEnd"/>
+      <w:r>
+        <w:rPr>
+          <w:color w:val="000000"/>
+        </w:rPr>
+        <w:t xml:space="preserve"> approximation to the pairwise affinity matrix, W, instead of explicitly calculating kernel values for each element of the matrix.  Several comput</w:t>
+      </w:r>
+      <w:r>
+        <w:rPr>
+          <w:color w:val="000000"/>
+        </w:rPr>
+        <w:t>a</w:t>
+      </w:r>
+      <w:r>
+        <w:rPr>
+          <w:color w:val="000000"/>
+        </w:rPr>
+        <w:t>tional pathways for this approximation are pr</w:t>
+      </w:r>
+      <w:r>
+        <w:rPr>
+          <w:color w:val="000000"/>
+        </w:rPr>
+        <w:t>e</w:t>
+      </w:r>
+      <w:r>
+        <w:rPr>
+          <w:color w:val="000000"/>
+        </w:rPr>
+        <w:t xml:space="preserve">sented by Fowlkes </w:t>
+      </w:r>
+      <w:proofErr w:type="gramStart"/>
+      <w:r>
+        <w:rPr>
+          <w:color w:val="000000"/>
+        </w:rPr>
+        <w:t>et</w:t>
+      </w:r>
+      <w:proofErr w:type="gramEnd"/>
+      <w:r>
+        <w:rPr>
+          <w:color w:val="000000"/>
+        </w:rPr>
+        <w:t>.</w:t>
+      </w:r>
+      <w:r>
+        <w:rPr>
+          <w:color w:val="000000"/>
+        </w:rPr>
+        <w:t xml:space="preserve"> al. </w:t>
+      </w:r>
+      <w:r>
+        <w:rPr>
+          <w:color w:val="000000"/>
+        </w:rPr>
+        <w:t>[4]</w:t>
+      </w:r>
+      <w:r>
+        <w:rPr>
+          <w:color w:val="000000"/>
+        </w:rPr>
+        <w:t>, the most basic of these pathways being an estimation of W using smaller matrices.  This is written in the form:</w:t>
+      </w:r>
+    </w:p>
+    <w:p>
+      <w:pPr>
+        <w:pStyle w:val="PARAGRAPHnoindent"/>
+        <w:rPr>
+          <w:color w:val="000000"/>
+        </w:rPr>
+      </w:pPr>
+    </w:p>
+    <w:p>
+      <w:pPr>
+        <w:pStyle w:val="PARAGRAPHnoindent"/>
+        <w:spacing w:line="240" w:lineRule="auto"/>
+        <w:rPr>
+          <w:color w:val="000000"/>
+        </w:rPr>
+      </w:pPr>
+      <m:oMathPara>
+        <m:oMathParaPr>
+          <m:jc m:val="left"/>
+        </m:oMathParaPr>
+        <m:oMath>
+          <m:r>
+            <w:rPr>
+              <w:rFonts w:ascii="Cambria Math" w:hAnsi="Cambria Math"/>
+              <w:color w:val="000000"/>
+            </w:rPr>
+            <m:t xml:space="preserve">W= </m:t>
+          </m:r>
+          <m:d>
+            <m:dPr>
+              <m:begChr m:val="["/>
+              <m:endChr m:val="]"/>
+              <m:ctrlPr>
+                <w:rPr>
+                  <w:rFonts w:ascii="Cambria Math" w:hAnsi="Cambria Math"/>
+                  <w:i/>
+                  <w:color w:val="000000"/>
+                </w:rPr>
+              </m:ctrlPr>
+            </m:dPr>
+            <m:e>
+              <m:m>
+                <m:mPr>
+                  <m:mcs>
+                    <m:mc>
+                      <m:mcPr>
+                        <m:count m:val="2"/>
+                        <m:mcJc m:val="center"/>
+                      </m:mcPr>
+                    </m:mc>
+                  </m:mcs>
+                  <m:ctrlPr>
+                    <w:rPr>
+                      <w:rFonts w:ascii="Cambria Math" w:hAnsi="Cambria Math"/>
+                      <w:i/>
+                      <w:color w:val="000000"/>
+                    </w:rPr>
+                  </m:ctrlPr>
+                </m:mPr>
+                <m:mr>
+                  <m:e>
+                    <m:r>
+                      <w:rPr>
+                        <w:rFonts w:ascii="Cambria Math" w:hAnsi="Cambria Math"/>
+                        <w:color w:val="000000"/>
+                      </w:rPr>
+                      <m:t>A</m:t>
+                    </m:r>
+                  </m:e>
+                  <m:e>
+                    <m:sSup>
+                      <m:sSupPr>
+                        <m:ctrlPr>
+                          <w:rPr>
+                            <w:rFonts w:ascii="Cambria Math" w:hAnsi="Cambria Math"/>
+                            <w:i/>
+                            <w:color w:val="000000"/>
+                          </w:rPr>
+                        </m:ctrlPr>
+                      </m:sSupPr>
+                      <m:e>
+                        <m:r>
+                          <w:rPr>
+                            <w:rFonts w:ascii="Cambria Math" w:hAnsi="Cambria Math"/>
+                            <w:color w:val="000000"/>
+                          </w:rPr>
+                          <m:t>B</m:t>
+                        </m:r>
+                      </m:e>
+                      <m:sup>
+                        <m:r>
+                          <w:rPr>
+                            <w:rFonts w:ascii="Cambria Math" w:hAnsi="Cambria Math"/>
+                            <w:color w:val="000000"/>
+                          </w:rPr>
+                          <m:t>T</m:t>
+                        </m:r>
+                      </m:sup>
+                    </m:sSup>
+                  </m:e>
+                </m:mr>
+                <m:mr>
+                  <m:e>
+                    <m:r>
+                      <w:rPr>
+                        <w:rFonts w:ascii="Cambria Math" w:hAnsi="Cambria Math"/>
+                        <w:color w:val="000000"/>
+                      </w:rPr>
+                      <m:t>B</m:t>
+                    </m:r>
+                  </m:e>
+                  <m:e>
+                    <m:r>
+                      <w:rPr>
+                        <w:rFonts w:ascii="Cambria Math" w:hAnsi="Cambria Math"/>
+                        <w:color w:val="000000"/>
+                      </w:rPr>
+                      <m:t>C</m:t>
+                    </m:r>
+                  </m:e>
+                </m:mr>
+              </m:m>
+            </m:e>
+          </m:d>
+        </m:oMath>
+      </m:oMathPara>
+    </w:p>
+    <w:p>
+      <w:pPr>
+        <w:pStyle w:val="PARAGRAPH"/>
+        <w:ind w:firstLine="0"/>
+        <w:rPr>
+          <w:color w:val="000000"/>
+        </w:rPr>
+      </w:pPr>
+    </w:p>
+    <w:p>
+      <w:pPr>
+        <w:pStyle w:val="PARAGRAPH"/>
+        <w:ind w:firstLine="0"/>
+        <w:rPr>
+          <w:color w:val="000000"/>
+        </w:rPr>
+      </w:pPr>
+      <w:r>
+        <w:rPr>
+          <w:color w:val="000000"/>
+        </w:rPr>
+        <w:t xml:space="preserve">Given an affinity matrix of size “n by n”, A is an “m by m” matrix of “sample” affinities and B is an “(n-m) by m” matrix of affinities between the remaining data points and those in the sample.  </w:t>
+      </w:r>
+      <w:proofErr w:type="spellStart"/>
+      <w:r>
+        <w:rPr>
+          <w:color w:val="000000"/>
+        </w:rPr>
+        <w:t>W</w:t>
+      </w:r>
+      <w:proofErr w:type="spellEnd"/>
+      <w:r>
+        <w:rPr>
+          <w:color w:val="000000"/>
+        </w:rPr>
+        <w:t xml:space="preserve"> can then be completed by estima</w:t>
+      </w:r>
+      <w:r>
+        <w:rPr>
+          <w:color w:val="000000"/>
+        </w:rPr>
+        <w:t>t</w:t>
+      </w:r>
+      <w:r>
+        <w:rPr>
+          <w:color w:val="000000"/>
+        </w:rPr>
+        <w:t>ing the remaining portion of the matrix, C, via the follo</w:t>
+      </w:r>
+      <w:r>
+        <w:rPr>
+          <w:color w:val="000000"/>
+        </w:rPr>
+        <w:t>w</w:t>
+      </w:r>
+      <w:r>
+        <w:rPr>
+          <w:color w:val="000000"/>
+        </w:rPr>
+        <w:t>ing formula [5</w:t>
+      </w:r>
+      <w:r>
+        <w:rPr>
+          <w:color w:val="000000"/>
+        </w:rPr>
+        <w:t>]:</w:t>
+      </w:r>
+    </w:p>
+    <w:p>
+      <w:pPr>
+        <w:pStyle w:val="PARAGRAPH"/>
+        <w:ind w:firstLine="0"/>
+        <w:rPr>
+          <w:color w:val="000000"/>
+        </w:rPr>
+      </w:pPr>
+    </w:p>
+    <w:p>
+      <w:pPr>
+        <w:pStyle w:val="PARAGRAPHnoindent"/>
+        <w:rPr>
+          <w:color w:val="000000"/>
+        </w:rPr>
+      </w:pPr>
+      <m:oMathPara>
+        <m:oMathParaPr>
+          <m:jc m:val="left"/>
+        </m:oMathParaPr>
+        <m:oMath>
+          <m:r>
+            <w:rPr>
+              <w:rFonts w:ascii="Cambria Math" w:hAnsi="Cambria Math"/>
+              <w:sz w:val="20"/>
+            </w:rPr>
+            <m:t xml:space="preserve">C= </m:t>
+          </m:r>
+          <m:sSup>
+            <m:sSupPr>
+              <m:ctrlPr>
+                <w:rPr>
+                  <w:rFonts w:ascii="Cambria Math" w:hAnsi="Cambria Math"/>
+                  <w:i/>
+                  <w:sz w:val="20"/>
+                </w:rPr>
+              </m:ctrlPr>
+            </m:sSupPr>
+            <m:e>
+              <m:r>
+                <w:rPr>
+                  <w:rFonts w:ascii="Cambria Math" w:hAnsi="Cambria Math"/>
+                  <w:sz w:val="20"/>
+                </w:rPr>
+                <m:t>B</m:t>
+              </m:r>
+            </m:e>
+            <m:sup>
+              <m:r>
+                <w:rPr>
+                  <w:rFonts w:ascii="Cambria Math" w:hAnsi="Cambria Math"/>
+                  <w:sz w:val="20"/>
+                </w:rPr>
+                <m:t>T</m:t>
+              </m:r>
+            </m:sup>
+          </m:sSup>
+          <m:sSup>
+            <m:sSupPr>
+              <m:ctrlPr>
+                <w:rPr>
+                  <w:rFonts w:ascii="Cambria Math" w:hAnsi="Cambria Math"/>
+                  <w:i/>
+                  <w:sz w:val="20"/>
+                </w:rPr>
+              </m:ctrlPr>
+            </m:sSupPr>
+            <m:e>
+              <m:r>
+                <w:rPr>
+                  <w:rFonts w:ascii="Cambria Math" w:hAnsi="Cambria Math"/>
+                  <w:sz w:val="20"/>
+                </w:rPr>
+                <m:t>A</m:t>
+              </m:r>
+            </m:e>
+            <m:sup>
+              <m:r>
+                <w:rPr>
+                  <w:rFonts w:ascii="Cambria Math" w:hAnsi="Cambria Math"/>
+                  <w:sz w:val="20"/>
+                </w:rPr>
+                <m:t>-1</m:t>
+              </m:r>
+            </m:sup>
+          </m:sSup>
+          <m:r>
+            <w:rPr>
+              <w:rFonts w:ascii="Cambria Math" w:hAnsi="Cambria Math"/>
+              <w:sz w:val="20"/>
+            </w:rPr>
+            <m:t>B</m:t>
+          </m:r>
+        </m:oMath>
+      </m:oMathPara>
+    </w:p>
+    <w:p>
+      <w:pPr>
+        <w:pStyle w:val="PARAGRAPH"/>
+        <w:ind w:firstLine="0"/>
+        <w:rPr>
+          <w:color w:val="000000"/>
+        </w:rPr>
+      </w:pPr>
+    </w:p>
+    <w:p>
+      <w:pPr>
+        <w:pStyle w:val="PARAGRAPH"/>
+        <w:ind w:firstLine="0"/>
+      </w:pPr>
+      <w:r>
+        <w:rPr>
+          <w:color w:val="000000"/>
+        </w:rPr>
+        <w:t>Thus, a very large problem (“n</w:t>
+      </w:r>
+      <w:r>
+        <w:rPr>
+          <w:color w:val="000000"/>
+          <w:vertAlign w:val="superscript"/>
+        </w:rPr>
+        <w:t>2</w:t>
+      </w:r>
+      <w:proofErr w:type="gramStart"/>
+      <w:r>
+        <w:rPr>
+          <w:color w:val="000000"/>
+        </w:rPr>
+        <w:t xml:space="preserve">“ </w:t>
+      </w:r>
+      <w:proofErr w:type="spellStart"/>
+      <w:r>
+        <w:rPr>
+          <w:color w:val="000000"/>
+        </w:rPr>
+        <w:t>kernal</w:t>
+      </w:r>
+      <w:proofErr w:type="spellEnd"/>
+      <w:proofErr w:type="gramEnd"/>
+      <w:r>
+        <w:rPr>
+          <w:color w:val="000000"/>
+        </w:rPr>
+        <w:t xml:space="preserve"> computations) is </w:t>
+      </w:r>
+      <w:proofErr w:type="spellStart"/>
+      <w:r>
+        <w:rPr>
+          <w:color w:val="000000"/>
+        </w:rPr>
+        <w:t>reducable</w:t>
+      </w:r>
+      <w:proofErr w:type="spellEnd"/>
+      <w:r>
+        <w:rPr>
+          <w:color w:val="000000"/>
+        </w:rPr>
+        <w:t xml:space="preserve"> to something more manageable (“nm” kernel computations). </w:t>
+      </w:r>
+    </w:p>
+    <w:p>
+      <w:pPr>
+        <w:pStyle w:val="Heading2"/>
+        <w:spacing w:before="0"/>
+        <w:rPr>
+          <w:color w:val="000000"/>
+        </w:rPr>
+      </w:pPr>
+    </w:p>
+    <w:p>
+      <w:pPr>
+        <w:pStyle w:val="Heading2"/>
+        <w:spacing w:before="0"/>
+        <w:rPr>
+          <w:color w:val="000000"/>
+        </w:rPr>
+      </w:pPr>
+      <w:r>
+        <w:rPr>
+          <w:color w:val="000000"/>
+        </w:rPr>
+        <w:t>1.3</w:t>
+      </w:r>
+      <w:r>
+        <w:rPr>
+          <w:color w:val="000000"/>
+        </w:rPr>
+        <w:t xml:space="preserve"> K-Means Clustering</w:t>
       </w:r>
     </w:p>
     <w:p>
@@ -677,7 +1492,13 @@
         <w:rPr>
           <w:color w:val="000000"/>
         </w:rPr>
-        <w:t>1.3 Predictive Analysis</w:t>
+        <w:t>1.4</w:t>
+      </w:r>
+      <w:r>
+        <w:rPr>
+          <w:color w:val="000000"/>
+        </w:rPr>
+        <w:t xml:space="preserve"> Predictive Analysis</w:t>
       </w:r>
     </w:p>
     <w:p>
@@ -731,21 +1552,6 @@
     </w:p>
     <w:p>
       <w:pPr>
-        <w:pStyle w:val="PARAGRAPH"/>
-      </w:pPr>
-    </w:p>
-    <w:p>
-      <w:pPr>
-        <w:pStyle w:val="PARAGRAPH"/>
-      </w:pPr>
-    </w:p>
-    <w:p>
-      <w:pPr>
-        <w:pStyle w:val="PARAGRAPH"/>
-      </w:pPr>
-    </w:p>
-    <w:p>
-      <w:pPr>
         <w:pStyle w:val="Heading2"/>
         <w:spacing w:before="0"/>
         <w:rPr>
@@ -756,7 +1562,39 @@
         <w:rPr>
           <w:color w:val="000000"/>
         </w:rPr>
-        <w:t xml:space="preserve">2.1 </w:t>
+        <w:lastRenderedPageBreak/>
+        <w:t>2.1 Data Set</w:t>
+      </w:r>
+    </w:p>
+    <w:p>
+      <w:pPr>
+        <w:pStyle w:val="PARAGRAPH"/>
+      </w:pPr>
+    </w:p>
+    <w:p>
+      <w:pPr>
+        <w:pStyle w:val="PARAGRAPH"/>
+      </w:pPr>
+    </w:p>
+    <w:p>
+      <w:pPr>
+        <w:pStyle w:val="Heading2"/>
+        <w:spacing w:before="0"/>
+        <w:rPr>
+          <w:color w:val="000000"/>
+        </w:rPr>
+      </w:pPr>
+      <w:r>
+        <w:rPr>
+          <w:color w:val="000000"/>
+        </w:rPr>
+        <w:t>2.2</w:t>
+      </w:r>
+      <w:r>
+        <w:rPr>
+          <w:color w:val="000000"/>
+        </w:rPr>
+        <w:t xml:space="preserve"> </w:t>
       </w:r>
       <w:r>
         <w:rPr>
@@ -776,7 +1614,13 @@
         <w:rPr>
           <w:color w:val="000000"/>
         </w:rPr>
-        <w:t>A Python script was developed to p</w:t>
+        <w:t>A p</w:t>
+      </w:r>
+      <w:r>
+        <w:rPr>
+          <w:color w:val="000000"/>
+        </w:rPr>
+        <w:t>ython script was developed to p</w:t>
       </w:r>
       <w:r>
         <w:rPr>
@@ -838,7 +1682,13 @@
         <w:rPr>
           <w:color w:val="000000"/>
         </w:rPr>
-        <w:t>. al. [4</w:t>
+        <w:t>. al. [</w:t>
+      </w:r>
+      <w:r>
+        <w:rPr>
+          <w:color w:val="000000"/>
+        </w:rPr>
+        <w:t>4</w:t>
       </w:r>
       <w:r>
         <w:rPr>
@@ -862,6 +1712,7 @@
         <w:tabs>
           <w:tab w:val="right" w:pos="4680"/>
         </w:tabs>
+        <w:jc w:val="center"/>
         <w:rPr>
           <w:rFonts w:ascii="Palatino" w:eastAsia="Times New Roman" w:hAnsi="Palatino" w:cs="Times New Roman"/>
           <w:color w:val="000000"/>
@@ -1268,14 +2119,7 @@
             <w:rFonts w:ascii="Cambria Math" w:hAnsi="Cambria Math" w:cs="Times New Roman"/>
             <w:sz w:val="20"/>
           </w:rPr>
-          <m:t xml:space="preserve">, </m:t>
-        </m:r>
-        <m:r>
-          <w:rPr>
-            <w:rFonts w:ascii="Cambria Math" w:hAnsi="Cambria Math" w:cs="Times New Roman"/>
-            <w:sz w:val="20"/>
-          </w:rPr>
-          <m:t xml:space="preserve"> </m:t>
+          <m:t xml:space="preserve">,  </m:t>
         </m:r>
         <m:sSub>
           <m:sSubPr>
@@ -1360,19 +2204,19 @@
         <w:rPr>
           <w:color w:val="000000"/>
         </w:rPr>
-        <w:t>2.2</w:t>
-      </w:r>
-      <w:r>
-        <w:rPr>
-          <w:color w:val="000000"/>
-        </w:rPr>
-        <w:t xml:space="preserve"> </w:t>
-      </w:r>
-      <w:r>
-        <w:rPr>
-          <w:color w:val="000000"/>
-        </w:rPr>
-        <w:t>Efficiency Improvement</w:t>
+        <w:t>2.</w:t>
+      </w:r>
+      <w:r>
+        <w:rPr>
+          <w:color w:val="000000"/>
+        </w:rPr>
+        <w:t>3</w:t>
+      </w:r>
+      <w:r>
+        <w:rPr>
+          <w:color w:val="000000"/>
+        </w:rPr>
+        <w:t xml:space="preserve"> Efficiency Improvement</w:t>
       </w:r>
     </w:p>
     <w:p>
@@ -1428,7 +2272,19 @@
         <w:rPr>
           <w:color w:val="000000"/>
         </w:rPr>
-        <w:t xml:space="preserve"> paper [4], is a well-known efficiency improvement that can be implemented via the </w:t>
+        <w:t xml:space="preserve"> paper [</w:t>
+      </w:r>
+      <w:r>
+        <w:rPr>
+          <w:color w:val="000000"/>
+        </w:rPr>
+        <w:t>4</w:t>
+      </w:r>
+      <w:r>
+        <w:rPr>
+          <w:color w:val="000000"/>
+        </w:rPr>
+        <w:t xml:space="preserve">], is a well-known efficiency improvement that can be implemented via the </w:t>
       </w:r>
       <w:proofErr w:type="spellStart"/>
       <w:r>
@@ -1437,8 +2293,6 @@
         </w:rPr>
         <w:t>Nystr</w:t>
       </w:r>
-      <w:bookmarkStart w:id="0" w:name="_GoBack"/>
-      <w:bookmarkEnd w:id="0"/>
       <w:r>
         <w:rPr>
           <w:color w:val="000000"/>
@@ -1470,6 +2324,43 @@
     </w:p>
     <w:p>
       <w:pPr>
+        <w:pStyle w:val="NoSpacing"/>
+        <w:rPr>
+          <w:rFonts w:ascii="Cambria Math" w:hAnsi="Cambria Math" w:cs="Times New Roman"/>
+          <w:sz w:val="20"/>
+        </w:rPr>
+      </w:pPr>
+    </w:p>
+    <w:p>
+      <w:pPr>
+        <w:pStyle w:val="PARAGRAPHnoindent"/>
+        <w:rPr>
+          <w:color w:val="000000"/>
+        </w:rPr>
+      </w:pPr>
+      <w:r>
+        <w:rPr>
+          <w:color w:val="000000"/>
+        </w:rPr>
+        <w:t>Additionally, the ‘</w:t>
+      </w:r>
+      <w:proofErr w:type="spellStart"/>
+      <w:r>
+        <w:rPr>
+          <w:color w:val="000000"/>
+        </w:rPr>
+        <w:t>numpy</w:t>
+      </w:r>
+      <w:proofErr w:type="spellEnd"/>
+      <w:r>
+        <w:rPr>
+          <w:color w:val="000000"/>
+        </w:rPr>
+        <w:t xml:space="preserve">’ python library was used to handle all linear algebra computations.  Given </w:t>
+      </w:r>
+    </w:p>
+    <w:p>
+      <w:pPr>
         <w:pStyle w:val="Heading1"/>
         <w:rPr>
           <w:color w:val="000000"/>
@@ -1509,6 +2400,7 @@
         <w:rPr>
           <w:color w:val="000000"/>
         </w:rPr>
+        <w:lastRenderedPageBreak/>
         <w:t>4</w:t>
       </w:r>
       <w:r>
@@ -1516,21 +2408,18 @@
           <w:color w:val="000000"/>
         </w:rPr>
         <w:tab/>
-        <w:t>Results</w:t>
+      </w:r>
+      <w:r>
+        <w:rPr>
+          <w:color w:val="000000"/>
+        </w:rPr>
+        <w:t>Conclusion</w:t>
       </w:r>
     </w:p>
     <w:p>
       <w:pPr>
         <w:pStyle w:val="PARAGRAPH"/>
-        <w:rPr>
-          <w:color w:val="000000"/>
-          <w:spacing w:val="-2"/>
-        </w:rPr>
-      </w:pPr>
-    </w:p>
-    <w:p>
-      <w:pPr>
-        <w:pStyle w:val="PARAGRAPH"/>
+        <w:ind w:firstLine="0"/>
         <w:rPr>
           <w:color w:val="000000"/>
           <w:spacing w:val="-2"/>
@@ -1597,19 +2486,21 @@
         <w:rPr>
           <w:color w:val="000000"/>
         </w:rPr>
-        <w:t>The authors wish to thank A, B, C. This work was su</w:t>
-      </w:r>
-      <w:r>
-        <w:rPr>
-          <w:color w:val="000000"/>
-        </w:rPr>
-        <w:t>p</w:t>
-      </w:r>
-      <w:r>
-        <w:rPr>
-          <w:color w:val="000000"/>
-        </w:rPr>
-        <w:t>ported in part by a grant from XYZ.</w:t>
+        <w:t xml:space="preserve">I’d like to thank Ms. Kathryn </w:t>
+      </w:r>
+      <w:proofErr w:type="spellStart"/>
+      <w:r>
+        <w:rPr>
+          <w:color w:val="000000"/>
+        </w:rPr>
+        <w:t>Tadduni</w:t>
+      </w:r>
+      <w:proofErr w:type="spellEnd"/>
+      <w:r>
+        <w:rPr>
+          <w:color w:val="000000"/>
+        </w:rPr>
+        <w:t xml:space="preserve"> for her continued support and contribution to the overall integrity of the python code.</w:t>
       </w:r>
     </w:p>
     <w:p>
@@ -1632,7 +2523,6 @@
           <w:color w:val="000000"/>
           <w:sz w:val="22"/>
         </w:rPr>
-        <w:lastRenderedPageBreak/>
         <w:t>References</w:t>
       </w:r>
     </w:p>
@@ -1652,33 +2542,15 @@
           <w:color w:val="000000"/>
           <w:spacing w:val="-6"/>
         </w:rPr>
-        <w:t xml:space="preserve">Steve Graham, Claire Parkinson, and </w:t>
-      </w:r>
-      <w:proofErr w:type="spellStart"/>
+        <w:t xml:space="preserve">Steve Graham, </w:t>
+      </w:r>
       <w:r>
         <w:rPr>
           <w:color w:val="000000"/>
           <w:spacing w:val="-6"/>
         </w:rPr>
-        <w:t>Mous</w:t>
-      </w:r>
-      <w:proofErr w:type="spellEnd"/>
-      <w:r>
-        <w:rPr>
-          <w:color w:val="000000"/>
-          <w:spacing w:val="-6"/>
-        </w:rPr>
-        <w:t xml:space="preserve"> </w:t>
-      </w:r>
-      <w:proofErr w:type="spellStart"/>
-      <w:r>
-        <w:rPr>
-          <w:color w:val="000000"/>
-          <w:spacing w:val="-6"/>
-        </w:rPr>
-        <w:t>Chahine</w:t>
-      </w:r>
-      <w:proofErr w:type="spellEnd"/>
+        <w:t>et al</w:t>
+      </w:r>
       <w:r>
         <w:rPr>
           <w:color w:val="000000"/>
@@ -1891,7 +2763,7 @@
           <w:color w:val="000000"/>
           <w:spacing w:val="-6"/>
         </w:rPr>
-        <w:t>Shai</w:t>
+        <w:t>Charless</w:t>
       </w:r>
       <w:proofErr w:type="spellEnd"/>
       <w:r>
@@ -1899,49 +2771,68 @@
           <w:color w:val="000000"/>
           <w:spacing w:val="-6"/>
         </w:rPr>
-        <w:t xml:space="preserve"> </w:t>
+        <w:t xml:space="preserve"> Fowlkes, et al. “Spectral Grouping Using the </w:t>
       </w:r>
       <w:proofErr w:type="spellStart"/>
       <w:r>
         <w:rPr>
           <w:color w:val="000000"/>
+        </w:rPr>
+        <w:t>Nystr</w:t>
+      </w:r>
+      <w:r>
+        <w:rPr>
+          <w:color w:val="000000"/>
+        </w:rPr>
+        <w:t>ö</w:t>
+      </w:r>
+      <w:r>
+        <w:rPr>
+          <w:color w:val="000000"/>
+        </w:rPr>
+        <w:t>m</w:t>
+      </w:r>
+      <w:proofErr w:type="spellEnd"/>
+      <w:r>
+        <w:rPr>
+          <w:color w:val="000000"/>
+        </w:rPr>
+        <w:t xml:space="preserve"> Method.” </w:t>
+      </w:r>
+      <w:r>
+        <w:rPr>
+          <w:i/>
+          <w:color w:val="000000"/>
+        </w:rPr>
+        <w:t>IEEE Transactions on Pattern Ana</w:t>
+      </w:r>
+      <w:r>
+        <w:rPr>
+          <w:i/>
+          <w:color w:val="000000"/>
+        </w:rPr>
+        <w:t>l</w:t>
+      </w:r>
+      <w:r>
+        <w:rPr>
+          <w:i/>
+          <w:color w:val="000000"/>
+        </w:rPr>
+        <w:t>ysis and Machine Intelligence.</w:t>
+      </w:r>
+      <w:r>
+        <w:rPr>
+          <w:color w:val="000000"/>
+        </w:rPr>
+        <w:t xml:space="preserve"> February</w:t>
+      </w:r>
+      <w:r>
+        <w:rPr>
+          <w:color w:val="000000"/>
           <w:spacing w:val="-6"/>
         </w:rPr>
-        <w:t>Gepshtein</w:t>
-      </w:r>
-      <w:proofErr w:type="spellEnd"/>
-      <w:r>
-        <w:rPr>
-          <w:color w:val="000000"/>
-          <w:spacing w:val="-6"/>
-        </w:rPr>
-        <w:t xml:space="preserve"> and </w:t>
-      </w:r>
-      <w:proofErr w:type="spellStart"/>
-      <w:r>
-        <w:rPr>
-          <w:color w:val="000000"/>
-          <w:spacing w:val="-6"/>
-        </w:rPr>
-        <w:t>Yosi</w:t>
-      </w:r>
-      <w:proofErr w:type="spellEnd"/>
-      <w:r>
-        <w:rPr>
-          <w:color w:val="000000"/>
-          <w:spacing w:val="-6"/>
-        </w:rPr>
-        <w:t xml:space="preserve"> Keller.  “Image Completion by Diffusion Maps and Spectral Relaxation”</w:t>
-      </w:r>
-    </w:p>
-    <w:p>
-      <w:pPr>
-        <w:pStyle w:val="References"/>
-        <w:rPr>
-          <w:rFonts w:ascii="Palatino" w:hAnsi="Palatino" w:cs="Tms Rmn"/>
-          <w:color w:val="000000"/>
-        </w:rPr>
-      </w:pPr>
+        <w:t xml:space="preserve"> 2004.</w:t>
+      </w:r>
     </w:p>
     <w:p>
       <w:pPr>
@@ -6235,6 +7126,16 @@
       <w:szCs w:val="22"/>
     </w:rPr>
   </w:style>
+  <w:style w:type="character" w:styleId="PlaceholderText">
+    <w:name w:val="Placeholder Text"/>
+    <w:basedOn w:val="DefaultParagraphFont"/>
+    <w:uiPriority w:val="99"/>
+    <w:semiHidden/>
+    <w:rsid w:val="00585AC6"/>
+    <w:rPr>
+      <w:color w:val="808080"/>
+    </w:rPr>
+  </w:style>
 </w:styles>
 </file>
 
@@ -7234,6 +8135,16 @@
       <w:rFonts w:asciiTheme="minorHAnsi" w:eastAsiaTheme="minorHAnsi" w:hAnsiTheme="minorHAnsi" w:cstheme="minorBidi"/>
       <w:sz w:val="22"/>
       <w:szCs w:val="22"/>
+    </w:rPr>
+  </w:style>
+  <w:style w:type="character" w:styleId="PlaceholderText">
+    <w:name w:val="Placeholder Text"/>
+    <w:basedOn w:val="DefaultParagraphFont"/>
+    <w:uiPriority w:val="99"/>
+    <w:semiHidden/>
+    <w:rsid w:val="00585AC6"/>
+    <w:rPr>
+      <w:color w:val="808080"/>
     </w:rPr>
   </w:style>
 </w:styles>
@@ -7527,7 +8438,7 @@
 </file>
 
 <file path=customXml/itemProps1.xml><?xml version="1.0" encoding="utf-8"?>
-<ds:datastoreItem xmlns:ds="http://schemas.openxmlformats.org/officeDocument/2006/customXml" ds:itemID="{8E9108C9-7A19-4E0A-87B6-0F5390B6206C}">
+<ds:datastoreItem xmlns:ds="http://schemas.openxmlformats.org/officeDocument/2006/customXml" ds:itemID="{AB7174FF-3639-45B2-A00F-A5949536ED3B}">
   <ds:schemaRefs>
     <ds:schemaRef ds:uri="http://schemas.openxmlformats.org/officeDocument/2006/bibliography"/>
   </ds:schemaRefs>

</xml_diff>

<commit_message>
The Current State of Things
</commit_message>
<xml_diff>
--- a/Branden_Keck_Final_Project.docx
+++ b/Branden_Keck_Final_Project.docx
@@ -10,13 +10,17 @@
           <w:color w:val="000000" w:themeColor="text1"/>
         </w:rPr>
       </w:pPr>
-      <w:bookmarkStart w:id="0" w:name="_GoBack"/>
-      <w:bookmarkEnd w:id="0"/>
-      <w:r>
-        <w:rPr>
-          <w:color w:val="000000"/>
-        </w:rPr>
-        <w:t>Predictive Analysis of Weather Data via Diffusion Maps, Spectral Clustering, and SOMETHING</w:t>
+      <w:r>
+        <w:rPr>
+          <w:color w:val="000000"/>
+        </w:rPr>
+        <w:t xml:space="preserve">Predictive Analysis of Weather Data via Diffusion Maps, Spectral Clustering, and </w:t>
+      </w:r>
+      <w:r>
+        <w:rPr>
+          <w:color w:val="FF0000"/>
+        </w:rPr>
+        <w:t>SOMETHING</w:t>
       </w:r>
     </w:p>
     <w:p>
@@ -187,13 +191,57 @@
           <w:color w:val="000000"/>
         </w:rPr>
         <w:lastRenderedPageBreak/>
-        <w:t>Weather analysis and forecasting is a discipline that has been at the forefront of human curiosity since the time of the Babylonians [1].</w:t>
-      </w:r>
-      <w:r>
-        <w:rPr>
-          <w:color w:val="000000"/>
-        </w:rPr>
-        <w:t xml:space="preserve">  The utility of </w:t>
+        <w:t>Weather analysis and forecasting is a discipline that has been at the forefront of human curiosity since the time of the Babylonians.</w:t>
+      </w:r>
+      <w:r>
+        <w:rPr>
+          <w:color w:val="000000"/>
+        </w:rPr>
+        <w:t xml:space="preserve">  Due to their wide array of applic</w:t>
+      </w:r>
+      <w:r>
+        <w:rPr>
+          <w:color w:val="000000"/>
+        </w:rPr>
+        <w:t>a</w:t>
+      </w:r>
+      <w:r>
+        <w:rPr>
+          <w:color w:val="000000"/>
+        </w:rPr>
+        <w:t xml:space="preserve">tions and importance in daily life, weather </w:t>
+      </w:r>
+      <w:proofErr w:type="spellStart"/>
+      <w:r>
+        <w:rPr>
+          <w:color w:val="000000"/>
+        </w:rPr>
+        <w:t>forcasting</w:t>
+      </w:r>
+      <w:proofErr w:type="spellEnd"/>
+      <w:r>
+        <w:rPr>
+          <w:color w:val="000000"/>
+        </w:rPr>
+        <w:t xml:space="preserve"> models are continually improved and tested by researchers around the globe </w:t>
+      </w:r>
+      <w:r>
+        <w:rPr>
+          <w:color w:val="000000"/>
+        </w:rPr>
+        <w:t>[1]</w:t>
+      </w:r>
+      <w:r>
+        <w:rPr>
+          <w:color w:val="000000"/>
+        </w:rPr>
+        <w:t xml:space="preserve">.  </w:t>
+      </w:r>
+      <w:r>
+        <w:rPr>
+          <w:color w:val="000000"/>
+        </w:rPr>
+        <w:t xml:space="preserve">Many of these models are very complicated given the number of variables necessary to make an accurate prediction.  </w:t>
       </w:r>
     </w:p>
     <w:p>
@@ -675,6 +723,7 @@
         <w:t>o</w:t>
       </w:r>
       <w:r>
+        <w:lastRenderedPageBreak/>
         <w:t xml:space="preserve">posed by </w:t>
       </w:r>
       <w:proofErr w:type="spellStart"/>
@@ -848,7 +897,6 @@
         <w:rPr>
           <w:color w:val="000000"/>
         </w:rPr>
-        <w:lastRenderedPageBreak/>
         <w:t>with</w:t>
       </w:r>
       <w:proofErr w:type="gramEnd"/>
@@ -1457,6 +1505,51 @@
     <w:p>
       <w:pPr>
         <w:pStyle w:val="PARAGRAPH"/>
+        <w:ind w:firstLine="0"/>
+        <w:rPr>
+          <w:color w:val="000000"/>
+        </w:rPr>
+      </w:pPr>
+      <w:r>
+        <w:rPr>
+          <w:color w:val="000000"/>
+        </w:rPr>
+        <w:t>[6?]</w:t>
+      </w:r>
+    </w:p>
+    <w:p>
+      <w:pPr>
+        <w:pStyle w:val="PARAGRAPHnoindent"/>
+        <w:rPr>
+          <w:color w:val="000000"/>
+        </w:rPr>
+      </w:pPr>
+    </w:p>
+    <w:p>
+      <w:pPr>
+        <w:pStyle w:val="Heading2"/>
+        <w:spacing w:before="0"/>
+        <w:rPr>
+          <w:color w:val="000000"/>
+        </w:rPr>
+      </w:pPr>
+      <w:r>
+        <w:rPr>
+          <w:color w:val="000000"/>
+        </w:rPr>
+        <w:lastRenderedPageBreak/>
+        <w:t>1.4</w:t>
+      </w:r>
+      <w:r>
+        <w:rPr>
+          <w:color w:val="000000"/>
+        </w:rPr>
+        <w:t xml:space="preserve"> Predictive Analysis</w:t>
+      </w:r>
+    </w:p>
+    <w:p>
+      <w:pPr>
+        <w:pStyle w:val="PARAGRAPH"/>
         <w:rPr>
           <w:color w:val="000000"/>
         </w:rPr>
@@ -1474,10 +1567,33 @@
     </w:p>
     <w:p>
       <w:pPr>
+        <w:pStyle w:val="Heading1"/>
+        <w:rPr>
+          <w:color w:val="000000"/>
+        </w:rPr>
+      </w:pPr>
+      <w:r>
+        <w:rPr>
+          <w:color w:val="000000"/>
+        </w:rPr>
+        <w:t>2</w:t>
+      </w:r>
+      <w:r>
+        <w:rPr>
+          <w:color w:val="000000"/>
+        </w:rPr>
+        <w:tab/>
+      </w:r>
+      <w:r>
+        <w:rPr>
+          <w:color w:val="000000"/>
+        </w:rPr>
+        <w:t>Methods</w:t>
+      </w:r>
+    </w:p>
+    <w:p>
+      <w:pPr>
         <w:pStyle w:val="PARAGRAPHnoindent"/>
-        <w:rPr>
-          <w:color w:val="000000"/>
-        </w:rPr>
       </w:pPr>
     </w:p>
     <w:p>
@@ -1492,77 +1608,6 @@
         <w:rPr>
           <w:color w:val="000000"/>
         </w:rPr>
-        <w:t>1.4</w:t>
-      </w:r>
-      <w:r>
-        <w:rPr>
-          <w:color w:val="000000"/>
-        </w:rPr>
-        <w:t xml:space="preserve"> Predictive Analysis</w:t>
-      </w:r>
-    </w:p>
-    <w:p>
-      <w:pPr>
-        <w:pStyle w:val="PARAGRAPH"/>
-        <w:rPr>
-          <w:color w:val="000000"/>
-        </w:rPr>
-      </w:pPr>
-      <w:proofErr w:type="spellStart"/>
-      <w:proofErr w:type="gramStart"/>
-      <w:r>
-        <w:rPr>
-          <w:color w:val="000000"/>
-        </w:rPr>
-        <w:t>asdf</w:t>
-      </w:r>
-      <w:proofErr w:type="spellEnd"/>
-      <w:proofErr w:type="gramEnd"/>
-    </w:p>
-    <w:p>
-      <w:pPr>
-        <w:pStyle w:val="Heading1"/>
-        <w:rPr>
-          <w:color w:val="000000"/>
-        </w:rPr>
-      </w:pPr>
-      <w:r>
-        <w:rPr>
-          <w:color w:val="000000"/>
-        </w:rPr>
-        <w:t>2</w:t>
-      </w:r>
-      <w:r>
-        <w:rPr>
-          <w:color w:val="000000"/>
-        </w:rPr>
-        <w:tab/>
-      </w:r>
-      <w:r>
-        <w:rPr>
-          <w:color w:val="000000"/>
-        </w:rPr>
-        <w:t>Methods</w:t>
-      </w:r>
-    </w:p>
-    <w:p>
-      <w:pPr>
-        <w:pStyle w:val="PARAGRAPHnoindent"/>
-      </w:pPr>
-    </w:p>
-    <w:p>
-      <w:pPr>
-        <w:pStyle w:val="Heading2"/>
-        <w:spacing w:before="0"/>
-        <w:rPr>
-          <w:color w:val="000000"/>
-        </w:rPr>
-      </w:pPr>
-      <w:r>
-        <w:rPr>
-          <w:color w:val="000000"/>
-        </w:rPr>
-        <w:lastRenderedPageBreak/>
         <w:t>2.1 Data Set</w:t>
       </w:r>
     </w:p>
@@ -2356,7 +2401,59 @@
         <w:rPr>
           <w:color w:val="000000"/>
         </w:rPr>
-        <w:t xml:space="preserve">’ python library was used to handle all linear algebra computations.  Given </w:t>
+        <w:t>’</w:t>
+      </w:r>
+      <w:r>
+        <w:rPr>
+          <w:color w:val="000000"/>
+        </w:rPr>
+        <w:t xml:space="preserve"> and ‘</w:t>
+      </w:r>
+      <w:proofErr w:type="spellStart"/>
+      <w:r>
+        <w:rPr>
+          <w:color w:val="000000"/>
+        </w:rPr>
+        <w:t>tensorflow</w:t>
+      </w:r>
+      <w:proofErr w:type="spellEnd"/>
+      <w:r>
+        <w:rPr>
+          <w:color w:val="000000"/>
+        </w:rPr>
+        <w:t>’</w:t>
+      </w:r>
+      <w:r>
+        <w:rPr>
+          <w:color w:val="000000"/>
+        </w:rPr>
+        <w:t xml:space="preserve"> python li</w:t>
+      </w:r>
+      <w:r>
+        <w:rPr>
+          <w:color w:val="000000"/>
+        </w:rPr>
+        <w:t>bra</w:t>
+      </w:r>
+      <w:r>
+        <w:rPr>
+          <w:color w:val="000000"/>
+        </w:rPr>
+        <w:t>r</w:t>
+      </w:r>
+      <w:r>
+        <w:rPr>
+          <w:color w:val="000000"/>
+        </w:rPr>
+        <w:t>ies were</w:t>
+      </w:r>
+      <w:bookmarkStart w:id="0" w:name="_GoBack"/>
+      <w:bookmarkEnd w:id="0"/>
+      <w:r>
+        <w:rPr>
+          <w:color w:val="000000"/>
+        </w:rPr>
+        <w:t xml:space="preserve"> used to handle all linear algebra computations.  Given </w:t>
       </w:r>
     </w:p>
     <w:p>
@@ -2382,12 +2479,18 @@
     </w:p>
     <w:p>
       <w:pPr>
-        <w:pStyle w:val="PARAGRAPH"/>
+        <w:pStyle w:val="PARAGRAPHnoindent"/>
         <w:rPr>
           <w:color w:val="000000"/>
           <w:spacing w:val="-2"/>
         </w:rPr>
       </w:pPr>
+      <w:r>
+        <w:rPr>
+          <w:color w:val="000000"/>
+        </w:rPr>
+        <w:t>Additionally</w:t>
+      </w:r>
     </w:p>
     <w:p>
       <w:pPr>
@@ -2556,17 +2659,44 @@
           <w:color w:val="000000"/>
           <w:spacing w:val="-6"/>
         </w:rPr>
-        <w:t xml:space="preserve">.  “Weather </w:t>
-      </w:r>
-      <w:proofErr w:type="spellStart"/>
+        <w:t>.  “Weather Forecas</w:t>
+      </w:r>
       <w:r>
         <w:rPr>
           <w:color w:val="000000"/>
           <w:spacing w:val="-6"/>
         </w:rPr>
-        <w:t>Forecas</w:t>
-      </w:r>
-      <w:proofErr w:type="spellEnd"/>
+        <w:t xml:space="preserve">ting Through the Ages.”  </w:t>
+      </w:r>
+      <w:r>
+        <w:rPr>
+          <w:i/>
+          <w:color w:val="000000"/>
+          <w:spacing w:val="-6"/>
+        </w:rPr>
+        <w:t>NASA, Earth Observatory.</w:t>
+      </w:r>
+      <w:r>
+        <w:rPr>
+          <w:color w:val="000000"/>
+          <w:spacing w:val="-6"/>
+        </w:rPr>
+        <w:t xml:space="preserve">  25 February 2002. Web. </w:t>
+      </w:r>
+      <w:r>
+        <w:rPr>
+          <w:color w:val="000000"/>
+          <w:spacing w:val="-6"/>
+        </w:rPr>
+        <w:t xml:space="preserve">18 August 2018. </w:t>
+      </w:r>
+      <w:r>
+        <w:rPr>
+          <w:color w:val="000000"/>
+          <w:spacing w:val="-6"/>
+        </w:rPr>
+        <w:t>https://earthobservatory.nasa.gov/Features/WxForecasting/wx2.php</w:t>
+      </w:r>
     </w:p>
     <w:p>
       <w:pPr>
@@ -2836,6 +2966,41 @@
     </w:p>
     <w:p>
       <w:pPr>
+        <w:numPr>
+          <w:ilvl w:val="0"/>
+          <w:numId w:val="22"/>
+        </w:numPr>
+        <w:rPr>
+          <w:color w:val="000000"/>
+          <w:spacing w:val="-6"/>
+        </w:rPr>
+      </w:pPr>
+      <w:proofErr w:type="spellStart"/>
+      <w:r>
+        <w:rPr>
+          <w:color w:val="000000"/>
+          <w:spacing w:val="-6"/>
+        </w:rPr>
+        <w:t>Mubaris</w:t>
+      </w:r>
+      <w:proofErr w:type="spellEnd"/>
+      <w:r>
+        <w:rPr>
+          <w:color w:val="000000"/>
+          <w:spacing w:val="-6"/>
+        </w:rPr>
+        <w:t xml:space="preserve"> NK. “K-Means Clustering in Python.”  1 October 2017. Web. 16 August 2018. </w:t>
+      </w:r>
+      <w:r>
+        <w:rPr>
+          <w:color w:val="000000"/>
+          <w:spacing w:val="-6"/>
+        </w:rPr>
+        <w:t>https://mubaris.com/2017/10/01/kmeans-clustering-in-python/</w:t>
+      </w:r>
+    </w:p>
+    <w:p>
+      <w:pPr>
         <w:pStyle w:val="References"/>
         <w:rPr>
           <w:rFonts w:ascii="Palatino" w:hAnsi="Palatino" w:cs="Tms Rmn"/>
@@ -2866,6 +3031,7 @@
           <w:noProof/>
           <w:color w:val="000000"/>
         </w:rPr>
+        <w:lastRenderedPageBreak/>
         <w:drawing>
           <wp:inline distT="0" distB="0" distL="0" distR="0" wp14:anchorId="23167DE9" wp14:editId="30E9132F">
             <wp:extent cx="2489200" cy="1879600"/>
@@ -8438,7 +8604,7 @@
 </file>
 
 <file path=customXml/itemProps1.xml><?xml version="1.0" encoding="utf-8"?>
-<ds:datastoreItem xmlns:ds="http://schemas.openxmlformats.org/officeDocument/2006/customXml" ds:itemID="{AB7174FF-3639-45B2-A00F-A5949536ED3B}">
+<ds:datastoreItem xmlns:ds="http://schemas.openxmlformats.org/officeDocument/2006/customXml" ds:itemID="{E3CFC049-791A-462B-A088-7F33EAE4A01C}">
   <ds:schemaRefs>
     <ds:schemaRef ds:uri="http://schemas.openxmlformats.org/officeDocument/2006/bibliography"/>
   </ds:schemaRefs>

</xml_diff>

<commit_message>
One more test to conduct
</commit_message>
<xml_diff>
--- a/Branden_Keck_Final_Project.docx
+++ b/Branden_Keck_Final_Project.docx
@@ -96,13 +96,19 @@
         <w:rPr>
           <w:color w:val="000000"/>
         </w:rPr>
-        <w:t>Stochastic Differential Equations</w:t>
-      </w:r>
-      <w:r>
-        <w:rPr>
-          <w:color w:val="000000"/>
-        </w:rPr>
-        <w:t>, Weather Forecasting, Predictive Analysis, Algorithm Optimization</w:t>
+        <w:t xml:space="preserve">Nystrom Approximation, </w:t>
+      </w:r>
+      <w:r>
+        <w:rPr>
+          <w:color w:val="000000"/>
+        </w:rPr>
+        <w:t>Stochastic Differential Equations, Weather Fo</w:t>
+      </w:r>
+      <w:r>
+        <w:rPr>
+          <w:color w:val="000000"/>
+        </w:rPr>
+        <w:t>recasting, Predictive Analysis</w:t>
       </w:r>
     </w:p>
     <w:p>
@@ -158,6 +164,24 @@
         <w:rPr>
           <w:color w:val="000000"/>
         </w:rPr>
+      </w:pPr>
+      <w:r>
+        <w:rPr>
+          <w:color w:val="000000"/>
+        </w:rPr>
+        <w:t>1</w:t>
+      </w:r>
+      <w:r>
+        <w:rPr>
+          <w:color w:val="000000"/>
+        </w:rPr>
+        <w:tab/>
+        <w:t>Introduction</w:t>
+      </w:r>
+    </w:p>
+    <w:p>
+      <w:pPr>
+        <w:pStyle w:val="PARAGRAPHnoindent"/>
         <w:sectPr>
           <w:headerReference w:type="even" r:id="rId9"/>
           <w:headerReference w:type="default" r:id="rId10"/>
@@ -171,24 +195,19 @@
           <w:titlePg/>
         </w:sectPr>
       </w:pPr>
-      <w:r>
-        <w:rPr>
-          <w:color w:val="000000"/>
-        </w:rPr>
-        <w:t>1</w:t>
-      </w:r>
-      <w:r>
-        <w:rPr>
-          <w:color w:val="000000"/>
-        </w:rPr>
-        <w:tab/>
-        <w:t>Introduction</w:t>
-      </w:r>
     </w:p>
     <w:p>
       <w:pPr>
         <w:pStyle w:val="PARAGRAPHnoindent"/>
         <w:rPr>
+          <w:color w:val="000000"/>
+        </w:rPr>
+      </w:pPr>
+    </w:p>
+    <w:p>
+      <w:pPr>
+        <w:pStyle w:val="PARAGRAPHnoindent"/>
+        <w:rPr>
           <w:color w:val="FF0000"/>
         </w:rPr>
       </w:pPr>
@@ -196,7 +215,6 @@
         <w:rPr>
           <w:color w:val="000000"/>
         </w:rPr>
-        <w:lastRenderedPageBreak/>
         <w:t>Weather analysis and forecasting is a discipline that has been at the forefront of human curiosity since the time of the Babylonians.</w:t>
       </w:r>
       <w:r>
@@ -229,19 +247,7 @@
         <w:rPr>
           <w:color w:val="000000"/>
         </w:rPr>
-        <w:t xml:space="preserve"> models are continually improved and tested by researchers around the globe </w:t>
-      </w:r>
-      <w:r>
-        <w:rPr>
-          <w:color w:val="000000"/>
-        </w:rPr>
-        <w:t>[1]</w:t>
-      </w:r>
-      <w:r>
-        <w:rPr>
-          <w:color w:val="000000"/>
-        </w:rPr>
-        <w:t xml:space="preserve">.  </w:t>
+        <w:t xml:space="preserve"> models are continually improved and tested by researchers around the globe [1].  </w:t>
       </w:r>
       <w:r>
         <w:rPr>
@@ -393,7 +399,29 @@
         <w:rPr>
           <w:color w:val="000000"/>
         </w:rPr>
-        <w:t>are introduced in an attempt to extend these principals to a larger set of data.  In the remainder of this introductory section, the theory behind various mathematical and computational tec</w:t>
+        <w:t xml:space="preserve">are introduced in an attempt to extend these principals to a larger set of data.  </w:t>
+      </w:r>
+    </w:p>
+    <w:p>
+      <w:pPr>
+        <w:pStyle w:val="PARAGRAPHnoindent"/>
+        <w:rPr>
+          <w:color w:val="000000"/>
+        </w:rPr>
+      </w:pPr>
+    </w:p>
+    <w:p>
+      <w:pPr>
+        <w:pStyle w:val="PARAGRAPHnoindent"/>
+        <w:rPr>
+          <w:color w:val="000000"/>
+        </w:rPr>
+      </w:pPr>
+      <w:r>
+        <w:rPr>
+          <w:color w:val="000000"/>
+        </w:rPr>
+        <w:t>In the remainder of this introductory section, the theory behind various mathematical and computational tec</w:t>
       </w:r>
       <w:r>
         <w:rPr>
@@ -450,6 +478,11 @@
         <w:rPr>
           <w:color w:val="000000"/>
         </w:rPr>
+      </w:pPr>
+    </w:p>
+    <w:p>
+      <w:pPr>
+        <w:pStyle w:val="PARAGRAPH"/>
       </w:pPr>
     </w:p>
     <w:p>
@@ -480,6 +513,14 @@
           <w:color w:val="000000"/>
         </w:rPr>
       </w:pPr>
+    </w:p>
+    <w:p>
+      <w:pPr>
+        <w:pStyle w:val="PARAGRAPHnoindent"/>
+        <w:rPr>
+          <w:color w:val="000000"/>
+        </w:rPr>
+      </w:pPr>
       <w:r>
         <w:rPr>
           <w:color w:val="000000"/>
@@ -496,7 +537,14 @@
         <w:rPr>
           <w:color w:val="000000"/>
         </w:rPr>
-        <w:t>aps are commonly used to discover underlying properties of a data set that would not necessarily be revealed by other d</w:t>
+        <w:t xml:space="preserve">aps are commonly used to discover underlying properties of a </w:t>
+      </w:r>
+      <w:r>
+        <w:rPr>
+          <w:color w:val="000000"/>
+        </w:rPr>
+        <w:lastRenderedPageBreak/>
+        <w:t>data set that would not necessarily be revealed by other d</w:t>
       </w:r>
       <w:r>
         <w:rPr>
@@ -514,7 +562,19 @@
         <w:rPr>
           <w:color w:val="000000"/>
         </w:rPr>
-        <w:t>ionality reduction techniques [2</w:t>
+        <w:t>ionality reduction techniques</w:t>
+      </w:r>
+      <w:r>
+        <w:rPr>
+          <w:color w:val="000000"/>
+        </w:rPr>
+        <w:t xml:space="preserve"> </w:t>
+      </w:r>
+      <w:r>
+        <w:rPr>
+          <w:color w:val="000000"/>
+        </w:rPr>
+        <w:t>[2</w:t>
       </w:r>
       <w:r>
         <w:rPr>
@@ -526,7 +586,43 @@
         <w:rPr>
           <w:color w:val="000000"/>
         </w:rPr>
-        <w:t>.</w:t>
+        <w:t>.  In terms of data clustering, Diffusion Maps pr</w:t>
+      </w:r>
+      <w:r>
+        <w:rPr>
+          <w:color w:val="000000"/>
+        </w:rPr>
+        <w:t>o</w:t>
+      </w:r>
+      <w:r>
+        <w:rPr>
+          <w:color w:val="000000"/>
+        </w:rPr>
+        <w:t>vide the added benefit on introducing parameters that can be used to adjust cluste</w:t>
+      </w:r>
+      <w:r>
+        <w:rPr>
+          <w:color w:val="000000"/>
+        </w:rPr>
+        <w:t>r</w:t>
+      </w:r>
+      <w:r>
+        <w:rPr>
+          <w:color w:val="000000"/>
+        </w:rPr>
+        <w:t>ing criteria until optimal data clusters are produced.  These benefits are described in more detail in a later se</w:t>
+      </w:r>
+      <w:r>
+        <w:rPr>
+          <w:color w:val="000000"/>
+        </w:rPr>
+        <w:t>c</w:t>
+      </w:r>
+      <w:r>
+        <w:rPr>
+          <w:color w:val="000000"/>
+        </w:rPr>
+        <w:t>tion.</w:t>
       </w:r>
     </w:p>
     <w:p>
@@ -539,32 +635,34 @@
         <w:pStyle w:val="PARAGRAPHnoindent"/>
       </w:pPr>
       <w:r>
-        <w:t xml:space="preserve">The </w:t>
-      </w:r>
-      <w:r>
-        <w:rPr>
-          <w:color w:val="000000"/>
-        </w:rPr>
-        <w:t>overall</w:t>
-      </w:r>
-      <w:r>
-        <w:t xml:space="preserve"> Diffusion Map algorithm appears to be very </w:t>
-      </w:r>
-      <w:r>
-        <w:lastRenderedPageBreak/>
-        <w:t>similar to common spectral data analysis techniques.  However, the underlying theory of this algorithm is roo</w:t>
-      </w:r>
-      <w:r>
-        <w:t>t</w:t>
-      </w:r>
-      <w:r>
-        <w:t>ed in stochastic calculus.  The primary principal of a Di</w:t>
-      </w:r>
-      <w:r>
-        <w:t>f</w:t>
-      </w:r>
-      <w:r>
-        <w:t xml:space="preserve">fusion Map is that the connectivity between data points is determined by the probability of transitioning from one data point to another in a random walk of “t” time steps.  As such, the Diffusion Map can be parameterized with respect to time, </w:t>
+        <w:t>T</w:t>
+      </w:r>
+      <w:r>
+        <w:t xml:space="preserve">he underlying theory of </w:t>
+      </w:r>
+      <w:r>
+        <w:t>the Diffusion Map</w:t>
+      </w:r>
+      <w:r>
+        <w:t xml:space="preserve"> algorithm is rooted in stochastic calculus.  The primary principal of a Diffusion Map is that the connectivity between data points is d</w:t>
+      </w:r>
+      <w:r>
+        <w:t>e</w:t>
+      </w:r>
+      <w:r>
+        <w:t>termined by the probability of transitioning from one data point to another in a random walk of “t” time steps.  As such, the Diffusion Map can be paramete</w:t>
+      </w:r>
+      <w:r>
+        <w:t>r</w:t>
+      </w:r>
+      <w:r>
+        <w:t>ized with r</w:t>
+      </w:r>
+      <w:r>
+        <w:t>e</w:t>
+      </w:r>
+      <w:r>
+        <w:t xml:space="preserve">spect to time, </w:t>
       </w:r>
       <w:r>
         <w:t>where an increase in the time, “t”, results in a corresponding increase in the probability of trans</w:t>
@@ -573,13 +671,13 @@
         <w:t>i</w:t>
       </w:r>
       <w:r>
-        <w:t>tioning between any two points in the dataset.  Therefore, as time increases, the Diffusion Map becomes less sens</w:t>
-      </w:r>
-      <w:r>
-        <w:t>i</w:t>
-      </w:r>
-      <w:r>
-        <w:t>tive to differences between the data points [2].</w:t>
+        <w:t>tioning between any two points in the dataset.  Therefore, as time increases, the Diffusion Map becomes less sensitive to diffe</w:t>
+      </w:r>
+      <w:r>
+        <w:t>r</w:t>
+      </w:r>
+      <w:r>
+        <w:t>ences between the data points [2].</w:t>
       </w:r>
     </w:p>
     <w:p>
@@ -937,7 +1035,14 @@
         <w:rPr>
           <w:color w:val="000000"/>
         </w:rPr>
-        <w:t xml:space="preserve">  The previously mentioned probability of transitioning between data points is commonly calculated using the kernel scaled by a normalization constant [2]. </w:t>
+        <w:t xml:space="preserve">  The previously mentioned probability of transitioning between data </w:t>
+      </w:r>
+      <w:r>
+        <w:rPr>
+          <w:color w:val="000000"/>
+        </w:rPr>
+        <w:lastRenderedPageBreak/>
+        <w:t xml:space="preserve">points is commonly calculated using the kernel scaled by a normalization constant [2]. </w:t>
       </w:r>
     </w:p>
     <w:p>
@@ -988,11 +1093,7 @@
         <w:t xml:space="preserve">ty matrix will be of size “n by n” </w:t>
       </w:r>
       <w:r>
-        <w:t xml:space="preserve">with the kernel </w:t>
-      </w:r>
-      <w:r>
-        <w:lastRenderedPageBreak/>
-        <w:t>being calculated for every poss</w:t>
+        <w:t>with the kernel being calculated for every poss</w:t>
       </w:r>
       <w:r>
         <w:t>i</w:t>
@@ -1267,7 +1368,55 @@
         <w:rPr>
           <w:color w:val="000000"/>
         </w:rPr>
-        <w:t xml:space="preserve">  As such, several optimization techniques were implemented to lessen the burden of computing this matrix.  These methods will be described in the next section.</w:t>
+        <w:t xml:space="preserve">  As such, </w:t>
+      </w:r>
+      <w:r>
+        <w:rPr>
+          <w:color w:val="000000"/>
+        </w:rPr>
+        <w:t>approximation</w:t>
+      </w:r>
+      <w:r>
+        <w:rPr>
+          <w:color w:val="000000"/>
+        </w:rPr>
+        <w:t xml:space="preserve"> tec</w:t>
+      </w:r>
+      <w:r>
+        <w:rPr>
+          <w:color w:val="000000"/>
+        </w:rPr>
+        <w:t>h</w:t>
+      </w:r>
+      <w:r>
+        <w:rPr>
+          <w:color w:val="000000"/>
+        </w:rPr>
+        <w:t>niques were implemented to lessen the burden of comp</w:t>
+      </w:r>
+      <w:r>
+        <w:rPr>
+          <w:color w:val="000000"/>
+        </w:rPr>
+        <w:t>u</w:t>
+      </w:r>
+      <w:r>
+        <w:rPr>
+          <w:color w:val="000000"/>
+        </w:rPr>
+        <w:t>ting this matrix.  These methods will be described in the next se</w:t>
+      </w:r>
+      <w:r>
+        <w:rPr>
+          <w:color w:val="000000"/>
+        </w:rPr>
+        <w:t>c</w:t>
+      </w:r>
+      <w:r>
+        <w:rPr>
+          <w:color w:val="000000"/>
+        </w:rPr>
+        <w:t>tion.</w:t>
       </w:r>
     </w:p>
     <w:p>
@@ -1659,13 +1808,7 @@
                         <w:rPr>
                           <w:rFonts w:ascii="Cambria Math" w:hAnsi="Cambria Math"/>
                         </w:rPr>
-                        <m:t>n</m:t>
-                      </m:r>
-                      <m:r>
-                        <w:rPr>
-                          <w:rFonts w:ascii="Cambria Math" w:hAnsi="Cambria Math"/>
-                        </w:rPr>
-                        <m:t>,i</m:t>
+                        <m:t>n,i</m:t>
                       </m:r>
                     </m:sub>
                   </m:sSub>
@@ -1902,52 +2045,672 @@
     </w:p>
     <w:p>
       <w:pPr>
+        <w:pStyle w:val="Heading2"/>
+        <w:spacing w:before="0"/>
+        <w:ind w:left="0" w:firstLine="0"/>
+        <w:rPr>
+          <w:color w:val="000000"/>
+        </w:rPr>
+      </w:pPr>
+    </w:p>
+    <w:p>
+      <w:pPr>
+        <w:pStyle w:val="PARAGRAPHnoindent"/>
+      </w:pPr>
+    </w:p>
+    <w:p>
+      <w:pPr>
+        <w:pStyle w:val="Heading2"/>
+        <w:spacing w:before="0"/>
+        <w:rPr>
+          <w:color w:val="000000"/>
+        </w:rPr>
+      </w:pPr>
+      <w:r>
+        <w:rPr>
+          <w:color w:val="000000"/>
+        </w:rPr>
+        <w:t>1.2</w:t>
+      </w:r>
+      <w:r>
+        <w:rPr>
+          <w:color w:val="000000"/>
+        </w:rPr>
+        <w:t xml:space="preserve"> K-Means Clustering</w:t>
+      </w:r>
+    </w:p>
+    <w:p>
+      <w:pPr>
         <w:pStyle w:val="PARAGRAPH"/>
         <w:ind w:firstLine="0"/>
+        <w:rPr>
+          <w:color w:val="000000"/>
+        </w:rPr>
       </w:pPr>
     </w:p>
     <w:p>
       <w:pPr>
         <w:pStyle w:val="PARAGRAPH"/>
         <w:ind w:firstLine="0"/>
-      </w:pPr>
-      <w:r>
-        <w:t>Given the use of eigenvalues and eigenvectors in the co</w:t>
-      </w:r>
-      <w:r>
+        <w:rPr>
+          <w:color w:val="000000"/>
+        </w:rPr>
+      </w:pPr>
+      <w:r>
+        <w:rPr>
+          <w:color w:val="000000"/>
+        </w:rPr>
+        <w:t>K-Means Clustering is a very common data analysis tec</w:t>
+      </w:r>
+      <w:r>
+        <w:rPr>
+          <w:color w:val="000000"/>
+        </w:rPr>
+        <w:t>h</w:t>
+      </w:r>
+      <w:r>
+        <w:rPr>
+          <w:color w:val="000000"/>
+        </w:rPr>
+        <w:t xml:space="preserve">nique.  The purpose of this technique is to </w:t>
+      </w:r>
+      <w:r>
+        <w:rPr>
+          <w:color w:val="000000"/>
+        </w:rPr>
+        <w:t>categorize “u</w:t>
+      </w:r>
+      <w:r>
+        <w:rPr>
+          <w:color w:val="000000"/>
+        </w:rPr>
         <w:t>n</w:t>
       </w:r>
       <w:r>
-        <w:t>struction of the Diffusion Map, it is not surprising that it is possible to utilize this technique for the purpose of spectral clustering.  The ability of Diffusion Maps to ha</w:t>
-      </w:r>
-      <w:r>
+        <w:rPr>
+          <w:color w:val="000000"/>
+        </w:rPr>
+        <w:lastRenderedPageBreak/>
+        <w:t>labeled” data.  The variable “k” represents the number of categories into which the data will be partitioned [6].</w:t>
+      </w:r>
+      <w:r>
+        <w:rPr>
+          <w:color w:val="000000"/>
+        </w:rPr>
+        <w:t xml:space="preserve">  </w:t>
+      </w:r>
+      <w:r>
+        <w:rPr>
+          <w:color w:val="000000"/>
+        </w:rPr>
+        <w:t xml:space="preserve">By performing K-Means </w:t>
+      </w:r>
+      <w:proofErr w:type="spellStart"/>
+      <w:r>
+        <w:rPr>
+          <w:color w:val="000000"/>
+        </w:rPr>
+        <w:t>Clusting</w:t>
+      </w:r>
+      <w:proofErr w:type="spellEnd"/>
+      <w:r>
+        <w:rPr>
+          <w:color w:val="000000"/>
+        </w:rPr>
+        <w:t>, it is possible to draw co</w:t>
+      </w:r>
+      <w:r>
+        <w:rPr>
+          <w:color w:val="000000"/>
+        </w:rPr>
         <w:t>n</w:t>
       </w:r>
       <w:r>
-        <w:t>dle nonlinear data makes them very useful for data clu</w:t>
+        <w:rPr>
+          <w:color w:val="000000"/>
+        </w:rPr>
+        <w:t>clusions about different subsets of data such as which pixels in an image correspond to objects that are in the “foreground” and which pixels correspond to “bac</w:t>
+      </w:r>
+      <w:r>
+        <w:rPr>
+          <w:color w:val="000000"/>
+        </w:rPr>
+        <w:t>k</w:t>
+      </w:r>
+      <w:r>
+        <w:rPr>
+          <w:color w:val="000000"/>
+        </w:rPr>
+        <w:t>ground” objects.</w:t>
+      </w:r>
+    </w:p>
+    <w:p>
+      <w:pPr>
+        <w:pStyle w:val="PARAGRAPH"/>
+        <w:ind w:firstLine="0"/>
+        <w:rPr>
+          <w:color w:val="000000"/>
+        </w:rPr>
+      </w:pPr>
+    </w:p>
+    <w:p>
+      <w:pPr>
+        <w:pStyle w:val="PARAGRAPH"/>
+        <w:ind w:firstLine="0"/>
+        <w:rPr>
+          <w:color w:val="000000"/>
+        </w:rPr>
+      </w:pPr>
+      <w:r>
+        <w:rPr>
+          <w:color w:val="000000"/>
+        </w:rPr>
+        <w:t>The K-Means Clustering algorithm is comprised of seve</w:t>
+      </w:r>
+      <w:r>
+        <w:rPr>
+          <w:color w:val="000000"/>
+        </w:rPr>
+        <w:t>r</w:t>
+      </w:r>
+      <w:r>
+        <w:rPr>
+          <w:color w:val="000000"/>
+        </w:rPr>
+        <w:t>al basic steps.  An overview of this algorithm is as fo</w:t>
+      </w:r>
+      <w:r>
+        <w:rPr>
+          <w:color w:val="000000"/>
+        </w:rPr>
+        <w:t>l</w:t>
+      </w:r>
+      <w:r>
+        <w:rPr>
+          <w:color w:val="000000"/>
+        </w:rPr>
+        <w:t>lows [6</w:t>
+      </w:r>
+      <w:r>
+        <w:rPr>
+          <w:color w:val="000000"/>
+        </w:rPr>
+        <w:t>]</w:t>
+      </w:r>
+      <w:r>
+        <w:rPr>
+          <w:color w:val="000000"/>
+        </w:rPr>
+        <w:t>:</w:t>
+      </w:r>
+    </w:p>
+    <w:p>
+      <w:pPr>
+        <w:pStyle w:val="PARAGRAPH"/>
+        <w:ind w:firstLine="0"/>
+        <w:rPr>
+          <w:color w:val="000000"/>
+        </w:rPr>
+      </w:pPr>
+    </w:p>
+    <w:p>
+      <w:pPr>
+        <w:pStyle w:val="NoSpacing"/>
+        <w:rPr>
+          <w:rFonts w:ascii="Palatino" w:eastAsia="Times New Roman" w:hAnsi="Palatino" w:cs="Times New Roman"/>
+          <w:sz w:val="20"/>
+        </w:rPr>
+      </w:pPr>
+      <m:oMathPara>
+        <m:oMathParaPr>
+          <m:jc m:val="left"/>
+        </m:oMathParaPr>
+        <m:oMath>
+          <m:r>
+            <w:rPr>
+              <w:rFonts w:ascii="Cambria Math" w:hAnsi="Cambria Math" w:cs="Times New Roman"/>
+              <w:sz w:val="20"/>
+            </w:rPr>
+            <m:t>Let X represent a dataset of "n" datapoints</m:t>
+          </m:r>
+        </m:oMath>
+      </m:oMathPara>
+    </w:p>
+    <w:p>
+      <w:pPr>
+        <w:pStyle w:val="NoSpacing"/>
+        <w:rPr>
+          <w:rFonts w:ascii="Palatino" w:eastAsia="Times New Roman" w:hAnsi="Palatino" w:cs="Times New Roman"/>
+          <w:sz w:val="20"/>
+        </w:rPr>
+      </w:pPr>
+      <m:oMathPara>
+        <m:oMathParaPr>
+          <m:jc m:val="left"/>
+        </m:oMathParaPr>
+        <m:oMath>
+          <m:r>
+            <w:rPr>
+              <w:rFonts w:ascii="Cambria Math" w:hAnsi="Cambria Math" w:cs="Times New Roman"/>
+              <w:sz w:val="20"/>
+            </w:rPr>
+            <m:t>Let k be an integer number of desired clusters</m:t>
+          </m:r>
+        </m:oMath>
+      </m:oMathPara>
+    </w:p>
+    <w:p>
+      <w:pPr>
+        <w:pStyle w:val="NoSpacing"/>
+        <w:ind w:left="360" w:hanging="360"/>
+        <w:rPr>
+          <w:rFonts w:ascii="Palatino" w:eastAsia="Times New Roman" w:hAnsi="Palatino" w:cs="Times New Roman"/>
+          <w:sz w:val="20"/>
+        </w:rPr>
+      </w:pPr>
+      <m:oMathPara>
+        <m:oMathParaPr>
+          <m:jc m:val="left"/>
+        </m:oMathParaPr>
+        <m:oMath>
+          <m:r>
+            <w:rPr>
+              <w:rFonts w:ascii="Cambria Math" w:hAnsi="Cambria Math" w:cs="Times New Roman"/>
+              <w:sz w:val="20"/>
+            </w:rPr>
+            <m:t>1. Create a set of "k" centroids, C</m:t>
+          </m:r>
+        </m:oMath>
+      </m:oMathPara>
+    </w:p>
+    <w:p>
+      <w:pPr>
+        <w:pStyle w:val="NoSpacing"/>
+        <w:ind w:left="360" w:hanging="360"/>
+        <w:rPr>
+          <w:rFonts w:ascii="Palatino" w:eastAsia="Times New Roman" w:hAnsi="Palatino" w:cs="Times New Roman"/>
+          <w:sz w:val="20"/>
+        </w:rPr>
+      </w:pPr>
+      <m:oMathPara>
+        <m:oMathParaPr>
+          <m:jc m:val="left"/>
+        </m:oMathParaPr>
+        <m:oMath>
+          <m:r>
+            <w:rPr>
+              <w:rFonts w:ascii="Cambria Math" w:hAnsi="Cambria Math" w:cs="Times New Roman"/>
+              <w:sz w:val="20"/>
+            </w:rPr>
+            <m:t>2. Assign each point in X to the centroid closest to it</m:t>
+          </m:r>
+        </m:oMath>
+      </m:oMathPara>
+    </w:p>
+    <w:p>
+      <w:pPr>
+        <w:pStyle w:val="NoSpacing"/>
+        <w:ind w:left="360" w:hanging="360"/>
+        <w:rPr>
+          <w:rFonts w:ascii="Palatino" w:eastAsia="Times New Roman" w:hAnsi="Palatino" w:cs="Times New Roman"/>
+          <w:sz w:val="20"/>
+        </w:rPr>
+      </w:pPr>
+      <m:oMathPara>
+        <m:oMathParaPr>
+          <m:jc m:val="left"/>
+        </m:oMathParaPr>
+        <m:oMath>
+          <m:r>
+            <w:rPr>
+              <w:rFonts w:ascii="Cambria Math" w:eastAsia="Times New Roman" w:hAnsi="Cambria Math" w:cs="Times New Roman"/>
+              <w:sz w:val="20"/>
+            </w:rPr>
+            <m:t xml:space="preserve">3. </m:t>
+          </m:r>
+          <m:r>
+            <w:rPr>
+              <w:rFonts w:ascii="Cambria Math" w:eastAsia="Times New Roman" w:hAnsi="Cambria Math" w:cs="Times New Roman"/>
+              <w:sz w:val="20"/>
+            </w:rPr>
+            <m:t>Move the centroid the mean of the points</m:t>
+          </m:r>
+        </m:oMath>
+      </m:oMathPara>
+    </w:p>
+    <w:p>
+      <w:pPr>
+        <w:pStyle w:val="NoSpacing"/>
+        <w:ind w:left="540" w:hanging="360"/>
+        <w:rPr>
+          <w:rFonts w:ascii="Palatino" w:eastAsia="Times New Roman" w:hAnsi="Palatino" w:cs="Times New Roman"/>
+          <w:sz w:val="20"/>
+        </w:rPr>
+      </w:pPr>
+      <m:oMathPara>
+        <m:oMathParaPr>
+          <m:jc m:val="left"/>
+        </m:oMathParaPr>
+        <m:oMath>
+          <m:r>
+            <w:rPr>
+              <w:rFonts w:ascii="Cambria Math" w:eastAsia="Times New Roman" w:hAnsi="Cambria Math" w:cs="Times New Roman"/>
+              <w:sz w:val="20"/>
+            </w:rPr>
+            <m:t>assigned to it</m:t>
+          </m:r>
+        </m:oMath>
+      </m:oMathPara>
+    </w:p>
+    <w:p>
+      <w:pPr>
+        <w:pStyle w:val="NoSpacing"/>
+        <w:ind w:left="360" w:hanging="360"/>
+        <w:rPr>
+          <w:rFonts w:ascii="Palatino" w:eastAsia="Times New Roman" w:hAnsi="Palatino" w:cs="Times New Roman"/>
+          <w:sz w:val="20"/>
+        </w:rPr>
+      </w:pPr>
+      <m:oMathPara>
+        <m:oMathParaPr>
+          <m:jc m:val="left"/>
+        </m:oMathParaPr>
+        <m:oMath>
+          <m:r>
+            <w:rPr>
+              <w:rFonts w:ascii="Cambria Math" w:hAnsi="Cambria Math" w:cs="Times New Roman"/>
+              <w:sz w:val="20"/>
+            </w:rPr>
+            <m:t>4</m:t>
+          </m:r>
+          <m:r>
+            <w:rPr>
+              <w:rFonts w:ascii="Cambria Math" w:hAnsi="Cambria Math" w:cs="Times New Roman"/>
+              <w:sz w:val="20"/>
+            </w:rPr>
+            <m:t xml:space="preserve">. </m:t>
+          </m:r>
+          <m:r>
+            <w:rPr>
+              <w:rFonts w:ascii="Cambria Math" w:hAnsi="Cambria Math" w:cs="Times New Roman"/>
+              <w:sz w:val="20"/>
+            </w:rPr>
+            <m:t>Repeat 2. and 3. until the overall distance between</m:t>
+          </m:r>
+        </m:oMath>
+      </m:oMathPara>
+    </w:p>
+    <w:p>
+      <w:pPr>
+        <w:pStyle w:val="NoSpacing"/>
+        <w:ind w:left="540" w:hanging="360"/>
+        <w:rPr>
+          <w:rFonts w:ascii="Palatino" w:eastAsia="Times New Roman" w:hAnsi="Palatino" w:cs="Times New Roman"/>
+          <w:sz w:val="20"/>
+        </w:rPr>
+      </w:pPr>
+      <m:oMathPara>
+        <m:oMathParaPr>
+          <m:jc m:val="left"/>
+        </m:oMathParaPr>
+        <m:oMath>
+          <m:r>
+            <w:rPr>
+              <w:rFonts w:ascii="Cambria Math" w:eastAsia="Times New Roman" w:hAnsi="Cambria Math" w:cs="Times New Roman"/>
+              <w:sz w:val="20"/>
+            </w:rPr>
+            <m:t>each point and its assigned centroid is minimized</m:t>
+          </m:r>
+        </m:oMath>
+      </m:oMathPara>
+    </w:p>
+    <w:p>
+      <w:pPr>
+        <w:pStyle w:val="NoSpacing"/>
+        <w:ind w:left="360" w:hanging="360"/>
+        <w:rPr>
+          <w:rFonts w:ascii="Palatino" w:eastAsia="Times New Roman" w:hAnsi="Palatino" w:cs="Times New Roman"/>
+          <w:sz w:val="20"/>
+        </w:rPr>
+      </w:pPr>
+      <m:oMathPara>
+        <m:oMathParaPr>
+          <m:jc m:val="left"/>
+        </m:oMathParaPr>
+        <m:oMath>
+          <m:r>
+            <w:rPr>
+              <w:rFonts w:ascii="Cambria Math" w:hAnsi="Cambria Math" w:cs="Times New Roman"/>
+              <w:sz w:val="20"/>
+            </w:rPr>
+            <m:t>5. Points that are assigned to the same centroid are</m:t>
+          </m:r>
+        </m:oMath>
+      </m:oMathPara>
+    </w:p>
+    <w:p>
+      <w:pPr>
+        <w:pStyle w:val="NoSpacing"/>
+        <w:ind w:left="540" w:hanging="360"/>
+        <w:rPr>
+          <w:rFonts w:ascii="Palatino" w:eastAsia="Times New Roman" w:hAnsi="Palatino" w:cs="Times New Roman"/>
+          <w:sz w:val="20"/>
+        </w:rPr>
+      </w:pPr>
+      <m:oMathPara>
+        <m:oMathParaPr>
+          <m:jc m:val="left"/>
+        </m:oMathParaPr>
+        <m:oMath>
+          <m:r>
+            <w:rPr>
+              <w:rFonts w:ascii="Cambria Math" w:hAnsi="Cambria Math" w:cs="Times New Roman"/>
+              <w:sz w:val="20"/>
+            </w:rPr>
+            <m:t>considered to be within the same "cluster"</m:t>
+          </m:r>
+        </m:oMath>
+      </m:oMathPara>
+    </w:p>
+    <w:p>
+      <w:pPr>
+        <w:pStyle w:val="NoSpacing"/>
+        <w:ind w:left="540" w:hanging="360"/>
+        <w:rPr>
+          <w:rFonts w:ascii="Palatino" w:eastAsia="Times New Roman" w:hAnsi="Palatino" w:cs="Times New Roman"/>
+          <w:sz w:val="20"/>
+        </w:rPr>
+      </w:pPr>
+    </w:p>
+    <w:p>
+      <w:pPr>
+        <w:pStyle w:val="PARAGRAPH"/>
+        <w:ind w:firstLine="0"/>
+      </w:pPr>
+      <w:r>
+        <w:t xml:space="preserve">The term “Spectral Clustering” refers to </w:t>
+      </w:r>
+      <w:r>
+        <w:t>a specific type of</w:t>
+      </w:r>
+      <w:r>
+        <w:t xml:space="preserve"> clustering in which the “spectrum” </w:t>
+      </w:r>
+      <w:r>
+        <w:t xml:space="preserve">(eigenvectors) of a graph </w:t>
+      </w:r>
+      <w:proofErr w:type="spellStart"/>
+      <w:r>
+        <w:t>Laplacean</w:t>
+      </w:r>
+      <w:proofErr w:type="spellEnd"/>
+      <w:r>
+        <w:t xml:space="preserve"> </w:t>
+      </w:r>
+      <w:r>
+        <w:t>is</w:t>
+      </w:r>
+      <w:r>
+        <w:t xml:space="preserve"> used instead of the explicit coord</w:t>
+      </w:r>
+      <w:r>
+        <w:t>i</w:t>
+      </w:r>
+      <w:r>
+        <w:t xml:space="preserve">nates of the </w:t>
+      </w:r>
+      <w:proofErr w:type="spellStart"/>
+      <w:r>
+        <w:t>datapoints</w:t>
+      </w:r>
+      <w:proofErr w:type="spellEnd"/>
+      <w:r>
+        <w:t xml:space="preserve">.  </w:t>
+      </w:r>
+      <w:r>
+        <w:t>There are several benefits to u</w:t>
       </w:r>
       <w:r>
         <w:t>s</w:t>
       </w:r>
       <w:r>
-        <w:t>tering.  Additionally, the option of leveraging the time p</w:t>
-      </w:r>
+        <w:t xml:space="preserve">ing “spectral” K-Means clustering over “traditional” K-Means clustering.  The primary benefit of the spectral method is enhanced performance </w:t>
+      </w:r>
+      <w:r>
+        <w:t>(i.e.</w:t>
+      </w:r>
+      <w:r>
+        <w:t xml:space="preserve"> data is more </w:t>
+      </w:r>
+      <w:proofErr w:type="spellStart"/>
       <w:r>
         <w:t>a</w:t>
       </w:r>
       <w:r>
-        <w:t>rameter to adjust clustering properties is an additional benefit of Diffusion Maps.  These benefits will be d</w:t>
-      </w:r>
-      <w:r>
-        <w:t>e</w:t>
-      </w:r>
-      <w:r>
-        <w:t>scribed further in the coming sections.</w:t>
+        <w:t>c</w:t>
+      </w:r>
+      <w:r>
+        <w:t>cuarately</w:t>
+      </w:r>
+      <w:proofErr w:type="spellEnd"/>
+      <w:r>
+        <w:t xml:space="preserve"> “clustered”</w:t>
+      </w:r>
+      <w:r>
+        <w:t>)</w:t>
+      </w:r>
+      <w:r>
+        <w:t xml:space="preserve">.  Additionally, </w:t>
+      </w:r>
+      <w:r>
+        <w:t xml:space="preserve">spectral clustering provides an opportunity to </w:t>
+      </w:r>
+      <w:proofErr w:type="spellStart"/>
+      <w:r>
+        <w:t>envoke</w:t>
+      </w:r>
+      <w:proofErr w:type="spellEnd"/>
+      <w:r>
+        <w:t xml:space="preserve"> computationally eff</w:t>
+      </w:r>
+      <w:r>
+        <w:t>i</w:t>
+      </w:r>
+      <w:r>
+        <w:t>cient linear algebra methods without adding much co</w:t>
+      </w:r>
+      <w:r>
+        <w:t>m</w:t>
+      </w:r>
+      <w:r>
+        <w:t>plexity to the algorithm itself [7].</w:t>
       </w:r>
     </w:p>
     <w:p>
       <w:pPr>
         <w:pStyle w:val="PARAGRAPH"/>
+        <w:ind w:firstLine="0"/>
+      </w:pPr>
+      <w:r>
+        <w:t xml:space="preserve">Diffusion Maps lend themselves very naturally to spectral </w:t>
+      </w:r>
+      <w:proofErr w:type="spellStart"/>
+      <w:r>
+        <w:t>clusting</w:t>
+      </w:r>
+      <w:proofErr w:type="spellEnd"/>
+      <w:r>
+        <w:t xml:space="preserve"> because the elements of the Diffusion Map are already meaningful “spectral” functions </w:t>
+      </w:r>
+      <w:proofErr w:type="gramStart"/>
+      <w:r>
+        <w:t>the are</w:t>
+      </w:r>
+      <w:proofErr w:type="gramEnd"/>
+      <w:r>
+        <w:t xml:space="preserve"> co</w:t>
+      </w:r>
+      <w:r>
+        <w:t>n</w:t>
+      </w:r>
+      <w:r>
+        <w:t xml:space="preserve">structed based on the coordinates of the </w:t>
+      </w:r>
+      <w:proofErr w:type="spellStart"/>
+      <w:r>
+        <w:t>orginal</w:t>
+      </w:r>
+      <w:proofErr w:type="spellEnd"/>
+      <w:r>
+        <w:t xml:space="preserve"> </w:t>
+      </w:r>
+      <w:proofErr w:type="spellStart"/>
+      <w:r>
+        <w:t>dat</w:t>
+      </w:r>
+      <w:r>
+        <w:t>a</w:t>
+      </w:r>
+      <w:r>
+        <w:t>points</w:t>
+      </w:r>
+      <w:proofErr w:type="spellEnd"/>
+      <w:r>
+        <w:t xml:space="preserve">.  In this way, the Diffusion Map is very similar to a graph </w:t>
+      </w:r>
+      <w:proofErr w:type="spellStart"/>
+      <w:r>
+        <w:t>Laplacean</w:t>
+      </w:r>
+      <w:proofErr w:type="spellEnd"/>
+      <w:r>
+        <w:t xml:space="preserve"> and can be used in the same manner.  To do so, the “n” rows (where “n” is number of original </w:t>
+      </w:r>
+      <w:proofErr w:type="spellStart"/>
+      <w:r>
+        <w:t>datapoints</w:t>
+      </w:r>
+      <w:proofErr w:type="spellEnd"/>
+      <w:r>
+        <w:t>) of the Diffusion Map are used as spectral c</w:t>
+      </w:r>
+      <w:r>
+        <w:t>o</w:t>
+      </w:r>
+      <w:r>
+        <w:t>ordinates in the K-Means algorithm.</w:t>
+      </w:r>
+    </w:p>
+    <w:p>
+      <w:pPr>
+        <w:pStyle w:val="PARAGRAPH"/>
+        <w:ind w:firstLine="0"/>
+      </w:pPr>
+    </w:p>
+    <w:p>
+      <w:pPr>
+        <w:pStyle w:val="PARAGRAPH"/>
+        <w:ind w:firstLine="0"/>
       </w:pPr>
     </w:p>
     <w:p>
@@ -1962,7 +2725,13 @@
         <w:rPr>
           <w:color w:val="000000"/>
         </w:rPr>
-        <w:t xml:space="preserve">1.2 </w:t>
+        <w:t>1.3</w:t>
+      </w:r>
+      <w:r>
+        <w:rPr>
+          <w:color w:val="000000"/>
+        </w:rPr>
+        <w:t xml:space="preserve"> </w:t>
       </w:r>
       <w:proofErr w:type="spellStart"/>
       <w:r>
@@ -1998,18 +2767,57 @@
           <w:color w:val="000000"/>
         </w:rPr>
       </w:pPr>
-      <w:r>
-        <w:rPr>
-          <w:color w:val="000000"/>
-        </w:rPr>
-        <w:t xml:space="preserve">Diffusion Map calculations require an abundant amount </w:t>
-      </w:r>
-      <w:r>
-        <w:rPr>
-          <w:color w:val="000000"/>
-        </w:rPr>
-        <w:lastRenderedPageBreak/>
-        <w:t>of computational r</w:t>
+    </w:p>
+    <w:p>
+      <w:pPr>
+        <w:pStyle w:val="PARAGRAPHnoindent"/>
+        <w:rPr>
+          <w:color w:val="000000"/>
+        </w:rPr>
+      </w:pPr>
+      <w:r>
+        <w:rPr>
+          <w:color w:val="000000"/>
+        </w:rPr>
+        <w:t>As previously mentioned</w:t>
+      </w:r>
+      <w:r>
+        <w:rPr>
+          <w:color w:val="000000"/>
+        </w:rPr>
+        <w:t xml:space="preserve">, a benefit of spectral clustering over traditional methods is the efficiency that can be achieved by </w:t>
+      </w:r>
+      <w:proofErr w:type="spellStart"/>
+      <w:r>
+        <w:rPr>
+          <w:color w:val="000000"/>
+        </w:rPr>
+        <w:t>envoking</w:t>
+      </w:r>
+      <w:proofErr w:type="spellEnd"/>
+      <w:r>
+        <w:rPr>
+          <w:color w:val="000000"/>
+        </w:rPr>
+        <w:t xml:space="preserve"> linear algebra concepts.  </w:t>
+      </w:r>
+      <w:r>
+        <w:rPr>
+          <w:color w:val="000000"/>
+        </w:rPr>
+        <w:t>Diffusion Map calculations require an abundant amount of comp</w:t>
+      </w:r>
+      <w:r>
+        <w:rPr>
+          <w:color w:val="000000"/>
+        </w:rPr>
+        <w:t>u</w:t>
+      </w:r>
+      <w:r>
+        <w:rPr>
+          <w:color w:val="000000"/>
+        </w:rPr>
+        <w:t>tational resources, especially for large image data sets.  It is possible to limit the r</w:t>
       </w:r>
       <w:r>
         <w:rPr>
@@ -2021,7 +2829,7 @@
         <w:rPr>
           <w:color w:val="000000"/>
         </w:rPr>
-        <w:t xml:space="preserve">sources, especially for large image data sets.  It is possible to limit the resource requirements by applying the </w:t>
+        <w:t xml:space="preserve">source requirements by applying the </w:t>
       </w:r>
       <w:proofErr w:type="spellStart"/>
       <w:r>
@@ -2047,19 +2855,7 @@
         <w:rPr>
           <w:color w:val="000000"/>
         </w:rPr>
-        <w:t xml:space="preserve"> approximation to the pairwise a</w:t>
-      </w:r>
-      <w:r>
-        <w:rPr>
-          <w:color w:val="000000"/>
-        </w:rPr>
-        <w:t>f</w:t>
-      </w:r>
-      <w:r>
-        <w:rPr>
-          <w:color w:val="000000"/>
-        </w:rPr>
-        <w:t>finity matrix, W, instead of explicitly calculating kernel values for each element of the matrix.  Several comput</w:t>
+        <w:t xml:space="preserve"> approximation to the pairwise affinity m</w:t>
       </w:r>
       <w:r>
         <w:rPr>
@@ -2071,19 +2867,43 @@
         <w:rPr>
           <w:color w:val="000000"/>
         </w:rPr>
-        <w:t>tional pathways for this approximation are pr</w:t>
-      </w:r>
-      <w:r>
-        <w:rPr>
-          <w:color w:val="000000"/>
-        </w:rPr>
-        <w:t>e</w:t>
-      </w:r>
-      <w:r>
-        <w:rPr>
-          <w:color w:val="000000"/>
-        </w:rPr>
-        <w:t xml:space="preserve">sented by Fowlkes </w:t>
+        <w:t>trix, W, instead of explicitly calc</w:t>
+      </w:r>
+      <w:r>
+        <w:rPr>
+          <w:color w:val="000000"/>
+        </w:rPr>
+        <w:t>u</w:t>
+      </w:r>
+      <w:r>
+        <w:rPr>
+          <w:color w:val="000000"/>
+        </w:rPr>
+        <w:t>lating kernel values for each element of the matrix.  Several computational pat</w:t>
+      </w:r>
+      <w:r>
+        <w:rPr>
+          <w:color w:val="000000"/>
+        </w:rPr>
+        <w:t>h</w:t>
+      </w:r>
+      <w:r>
+        <w:rPr>
+          <w:color w:val="000000"/>
+        </w:rPr>
+        <w:t>ways for this appro</w:t>
+      </w:r>
+      <w:r>
+        <w:rPr>
+          <w:color w:val="000000"/>
+        </w:rPr>
+        <w:t>x</w:t>
+      </w:r>
+      <w:r>
+        <w:rPr>
+          <w:color w:val="000000"/>
+        </w:rPr>
+        <w:t xml:space="preserve">imation are presented by Fowlkes </w:t>
       </w:r>
       <w:proofErr w:type="gramStart"/>
       <w:r>
@@ -2097,45 +2917,31 @@
         <w:rPr>
           <w:color w:val="000000"/>
         </w:rPr>
-        <w:t>.</w:t>
-      </w:r>
-      <w:r>
-        <w:rPr>
-          <w:color w:val="000000"/>
-        </w:rPr>
-        <w:t xml:space="preserve"> </w:t>
-      </w:r>
-      <w:proofErr w:type="gramStart"/>
-      <w:r>
-        <w:rPr>
-          <w:color w:val="000000"/>
-        </w:rPr>
-        <w:t xml:space="preserve">al. </w:t>
-      </w:r>
-      <w:r>
-        <w:rPr>
-          <w:color w:val="000000"/>
-        </w:rPr>
-        <w:t>[5</w:t>
-      </w:r>
-      <w:r>
-        <w:rPr>
-          <w:color w:val="000000"/>
-        </w:rPr>
-        <w:t>]</w:t>
-      </w:r>
-      <w:r>
-        <w:rPr>
-          <w:color w:val="000000"/>
-        </w:rPr>
-        <w:t>, the most basic of these pathways being an estimation of W using smaller matrices.</w:t>
-      </w:r>
-      <w:proofErr w:type="gramEnd"/>
-      <w:r>
-        <w:rPr>
-          <w:color w:val="000000"/>
-        </w:rPr>
-        <w:t xml:space="preserve">  This is written in the form:</w:t>
+        <w:t>. al. [5], the most basic of these pathways being an estim</w:t>
+      </w:r>
+      <w:r>
+        <w:rPr>
+          <w:color w:val="000000"/>
+        </w:rPr>
+        <w:t>a</w:t>
+      </w:r>
+      <w:r>
+        <w:rPr>
+          <w:color w:val="000000"/>
+        </w:rPr>
+        <w:t>tion of W using smaller matr</w:t>
+      </w:r>
+      <w:r>
+        <w:rPr>
+          <w:color w:val="000000"/>
+        </w:rPr>
+        <w:t>i</w:t>
+      </w:r>
+      <w:r>
+        <w:rPr>
+          <w:color w:val="000000"/>
+        </w:rPr>
+        <w:t>ces in the form:</w:t>
       </w:r>
     </w:p>
     <w:p>
@@ -2164,6 +2970,7 @@
               <w:rFonts w:ascii="Cambria Math" w:hAnsi="Cambria Math"/>
               <w:color w:val="000000"/>
             </w:rPr>
+            <w:lastRenderedPageBreak/>
             <m:t xml:space="preserve">W= </m:t>
           </m:r>
           <m:d>
@@ -2324,13 +3131,7 @@
         <w:rPr>
           <w:color w:val="000000"/>
         </w:rPr>
-        <w:t>ing formula [5</w:t>
-      </w:r>
-      <w:r>
-        <w:rPr>
-          <w:color w:val="000000"/>
-        </w:rPr>
-        <w:t>]:</w:t>
+        <w:t>ing formula [5]:</w:t>
       </w:r>
     </w:p>
     <w:p>
@@ -2495,12 +3296,199 @@
     </w:p>
     <w:p>
       <w:pPr>
+        <w:pStyle w:val="PARAGRAPH"/>
+        <w:ind w:firstLine="0"/>
+      </w:pPr>
+    </w:p>
+    <w:p>
+      <w:pPr>
+        <w:pStyle w:val="PARAGRAPH"/>
+        <w:ind w:firstLine="0"/>
+      </w:pPr>
+    </w:p>
+    <w:p>
+      <w:pPr>
         <w:pStyle w:val="Heading2"/>
         <w:spacing w:before="0"/>
         <w:rPr>
           <w:color w:val="000000"/>
         </w:rPr>
       </w:pPr>
+      <w:r>
+        <w:rPr>
+          <w:color w:val="000000"/>
+        </w:rPr>
+        <w:t>1.4</w:t>
+      </w:r>
+      <w:r>
+        <w:rPr>
+          <w:color w:val="000000"/>
+        </w:rPr>
+        <w:t xml:space="preserve"> Predictive Analysis</w:t>
+      </w:r>
+    </w:p>
+    <w:p>
+      <w:pPr>
+        <w:pStyle w:val="PARAGRAPH"/>
+        <w:ind w:firstLine="0"/>
+      </w:pPr>
+    </w:p>
+    <w:p>
+      <w:pPr>
+        <w:pStyle w:val="PARAGRAPH"/>
+        <w:ind w:firstLine="0"/>
+      </w:pPr>
+      <w:proofErr w:type="spellStart"/>
+      <w:proofErr w:type="gramStart"/>
+      <w:r>
+        <w:t>asdf</w:t>
+      </w:r>
+      <w:proofErr w:type="spellEnd"/>
+      <w:proofErr w:type="gramEnd"/>
+    </w:p>
+    <w:p>
+      <w:pPr>
+        <w:pStyle w:val="Heading1"/>
+        <w:rPr>
+          <w:color w:val="000000"/>
+        </w:rPr>
+      </w:pPr>
+      <w:r>
+        <w:rPr>
+          <w:color w:val="000000"/>
+        </w:rPr>
+        <w:t>2</w:t>
+      </w:r>
+      <w:r>
+        <w:rPr>
+          <w:color w:val="000000"/>
+        </w:rPr>
+        <w:tab/>
+      </w:r>
+      <w:r>
+        <w:rPr>
+          <w:color w:val="000000"/>
+        </w:rPr>
+        <w:t>Methods</w:t>
+      </w:r>
+    </w:p>
+    <w:p>
+      <w:pPr>
+        <w:pStyle w:val="PARAGRAPHnoindent"/>
+        <w:rPr>
+          <w:color w:val="000000"/>
+        </w:rPr>
+      </w:pPr>
+    </w:p>
+    <w:p>
+      <w:pPr>
+        <w:pStyle w:val="PARAGRAPHnoindent"/>
+        <w:rPr>
+          <w:color w:val="000000"/>
+        </w:rPr>
+      </w:pPr>
+      <w:r>
+        <w:rPr>
+          <w:color w:val="000000"/>
+        </w:rPr>
+        <w:t xml:space="preserve">A predictive analysis model based on these techniques was created using the python programing language.  </w:t>
+      </w:r>
+      <w:r>
+        <w:rPr>
+          <w:color w:val="000000"/>
+        </w:rPr>
+        <w:t>All methods were combined into a si</w:t>
+      </w:r>
+      <w:r>
+        <w:rPr>
+          <w:color w:val="000000"/>
+        </w:rPr>
+        <w:t>n</w:t>
+      </w:r>
+      <w:r>
+        <w:rPr>
+          <w:color w:val="000000"/>
+        </w:rPr>
+        <w:t>gle .</w:t>
+      </w:r>
+      <w:proofErr w:type="spellStart"/>
+      <w:r>
+        <w:rPr>
+          <w:color w:val="000000"/>
+        </w:rPr>
+        <w:t>py</w:t>
+      </w:r>
+      <w:proofErr w:type="spellEnd"/>
+      <w:r>
+        <w:rPr>
+          <w:color w:val="000000"/>
+        </w:rPr>
+        <w:t xml:space="preserve"> file and this code as well as the data sets used to test to model can be found on </w:t>
+      </w:r>
+      <w:proofErr w:type="spellStart"/>
+      <w:r>
+        <w:rPr>
+          <w:color w:val="000000"/>
+        </w:rPr>
+        <w:t>github</w:t>
+      </w:r>
+      <w:proofErr w:type="spellEnd"/>
+      <w:r>
+        <w:rPr>
+          <w:color w:val="000000"/>
+        </w:rPr>
+        <w:t xml:space="preserve"> via the fo</w:t>
+      </w:r>
+      <w:r>
+        <w:rPr>
+          <w:color w:val="000000"/>
+        </w:rPr>
+        <w:t>l</w:t>
+      </w:r>
+      <w:r>
+        <w:rPr>
+          <w:color w:val="000000"/>
+        </w:rPr>
+        <w:t>lowing link:</w:t>
+      </w:r>
+    </w:p>
+    <w:p>
+      <w:pPr>
+        <w:pStyle w:val="PARAGRAPHnoindent"/>
+        <w:rPr>
+          <w:color w:val="000000"/>
+        </w:rPr>
+      </w:pPr>
+    </w:p>
+    <w:p>
+      <w:pPr>
+        <w:pStyle w:val="PARAGRAPHnoindent"/>
+      </w:pPr>
+      <w:r>
+        <w:rPr>
+          <w:color w:val="548DD4" w:themeColor="text2" w:themeTint="99"/>
+        </w:rPr>
+        <w:t>github.com/</w:t>
+      </w:r>
+      <w:proofErr w:type="spellStart"/>
+      <w:r>
+        <w:rPr>
+          <w:color w:val="548DD4" w:themeColor="text2" w:themeTint="99"/>
+        </w:rPr>
+        <w:t>BrandenKeck</w:t>
+      </w:r>
+      <w:proofErr w:type="spellEnd"/>
+      <w:r>
+        <w:rPr>
+          <w:color w:val="548DD4" w:themeColor="text2" w:themeTint="99"/>
+        </w:rPr>
+        <w:t>/JHU_625.714_Final_Project</w:t>
+      </w:r>
+    </w:p>
+    <w:p>
+      <w:pPr>
+        <w:pStyle w:val="PARAGRAPH"/>
+      </w:pPr>
     </w:p>
     <w:p>
       <w:pPr>
@@ -2514,78 +3502,171 @@
         <w:rPr>
           <w:color w:val="000000"/>
         </w:rPr>
-        <w:t>1.3</w:t>
-      </w:r>
-      <w:r>
-        <w:rPr>
-          <w:color w:val="000000"/>
-        </w:rPr>
-        <w:t xml:space="preserve"> K-Means Clustering</w:t>
+        <w:t>2.1 Data Set</w:t>
+      </w:r>
+    </w:p>
+    <w:p>
+      <w:pPr>
+        <w:pStyle w:val="PARAGRAPHnoindent"/>
+        <w:rPr>
+          <w:color w:val="000000"/>
+        </w:rPr>
+      </w:pPr>
+    </w:p>
+    <w:p>
+      <w:pPr>
+        <w:pStyle w:val="PARAGRAPHnoindent"/>
+        <w:rPr>
+          <w:color w:val="000000"/>
+        </w:rPr>
+      </w:pPr>
+      <w:r>
+        <w:rPr>
+          <w:color w:val="000000"/>
+        </w:rPr>
+        <w:t>Three primary data sets were used to develop and test this model.  All of these data sets were collections of i</w:t>
+      </w:r>
+      <w:r>
+        <w:rPr>
+          <w:color w:val="000000"/>
+        </w:rPr>
+        <w:t>m</w:t>
+      </w:r>
+      <w:r>
+        <w:rPr>
+          <w:color w:val="000000"/>
+        </w:rPr>
+        <w:t xml:space="preserve">ages.  The first set consisted of images of varying sizes.  This set was used to test the </w:t>
+      </w:r>
+      <w:r>
+        <w:rPr>
+          <w:color w:val="000000"/>
+        </w:rPr>
+        <w:t>speed of the model as well as some of the initially developed clustering algorithm code.  It can be seen as follows in Fig. 1:</w:t>
       </w:r>
     </w:p>
     <w:p>
       <w:pPr>
         <w:pStyle w:val="PARAGRAPH"/>
-        <w:ind w:firstLine="0"/>
-        <w:rPr>
-          <w:color w:val="000000"/>
-        </w:rPr>
-      </w:pPr>
-      <w:r>
-        <w:rPr>
-          <w:color w:val="000000"/>
-        </w:rPr>
-        <w:t>K-Means Clustering is a very common data analysis tec</w:t>
-      </w:r>
-      <w:r>
-        <w:rPr>
-          <w:color w:val="000000"/>
-        </w:rPr>
-        <w:t>h</w:t>
-      </w:r>
-      <w:r>
-        <w:rPr>
-          <w:color w:val="000000"/>
-        </w:rPr>
-        <w:t xml:space="preserve">nique.  The purpose of this technique is to provide insight into which data points from a larger set of data are most closely related.  </w:t>
-      </w:r>
+      </w:pPr>
+    </w:p>
+    <w:p>
+      <w:pPr>
+        <w:pStyle w:val="PARAGRAPHnoindent"/>
+        <w:rPr>
+          <w:color w:val="000000"/>
+        </w:rPr>
+      </w:pPr>
     </w:p>
     <w:p>
       <w:pPr>
         <w:pStyle w:val="PARAGRAPH"/>
-        <w:ind w:firstLine="0"/>
-        <w:rPr>
-          <w:color w:val="000000"/>
-        </w:rPr>
-      </w:pPr>
+      </w:pPr>
+    </w:p>
+    <w:p>
+      <w:pPr>
+        <w:pStyle w:val="PARAGRAPHnoindent"/>
+        <w:rPr>
+          <w:color w:val="000000"/>
+        </w:rPr>
+      </w:pPr>
+      <w:r>
+        <w:rPr>
+          <w:color w:val="000000"/>
+        </w:rPr>
+        <w:t xml:space="preserve">The other two data sets used to test the model </w:t>
+      </w:r>
+      <w:r>
+        <w:rPr>
+          <w:color w:val="000000"/>
+        </w:rPr>
+        <w:t>were</w:t>
+      </w:r>
+      <w:r>
+        <w:rPr>
+          <w:color w:val="000000"/>
+        </w:rPr>
+        <w:t xml:space="preserve"> s</w:t>
+      </w:r>
+      <w:r>
+        <w:rPr>
+          <w:color w:val="000000"/>
+        </w:rPr>
+        <w:t>e</w:t>
+      </w:r>
+      <w:r>
+        <w:rPr>
+          <w:color w:val="000000"/>
+        </w:rPr>
+        <w:t>ries of evolving images.  These images were used to dete</w:t>
+      </w:r>
+      <w:r>
+        <w:rPr>
+          <w:color w:val="000000"/>
+        </w:rPr>
+        <w:t>r</w:t>
+      </w:r>
+      <w:r>
+        <w:rPr>
+          <w:color w:val="000000"/>
+        </w:rPr>
+        <w:t>mine the accuracy by which the model predicts mov</w:t>
+      </w:r>
+      <w:r>
+        <w:rPr>
+          <w:color w:val="000000"/>
+        </w:rPr>
+        <w:t>e</w:t>
+      </w:r>
+      <w:r>
+        <w:rPr>
+          <w:color w:val="000000"/>
+        </w:rPr>
+        <w:t>ments of data clusters.</w:t>
+      </w:r>
+      <w:r>
+        <w:rPr>
+          <w:color w:val="000000"/>
+        </w:rPr>
+        <w:t xml:space="preserve">  These are shown in Fig. 2:</w:t>
+      </w:r>
     </w:p>
     <w:p>
       <w:pPr>
         <w:pStyle w:val="PARAGRAPH"/>
-        <w:ind w:firstLine="0"/>
-        <w:rPr>
-          <w:color w:val="000000"/>
-        </w:rPr>
-      </w:pPr>
-      <w:r>
-        <w:rPr>
-          <w:color w:val="000000"/>
-        </w:rPr>
-        <w:t xml:space="preserve"> </w:t>
-      </w:r>
-      <w:r>
-        <w:rPr>
-          <w:color w:val="000000"/>
-        </w:rPr>
-        <w:t>[6?]</w:t>
-      </w:r>
+      </w:pPr>
     </w:p>
     <w:p>
       <w:pPr>
         <w:pStyle w:val="PARAGRAPHnoindent"/>
-        <w:rPr>
-          <w:color w:val="000000"/>
-        </w:rPr>
+      </w:pPr>
+      <w:r>
+        <w:rPr>
+          <w:color w:val="000000"/>
+        </w:rPr>
+        <w:t>It can</w:t>
+      </w:r>
+      <w:r>
+        <w:t xml:space="preserve"> be seen that the first image set in the above fi</w:t>
+      </w:r>
+      <w:r>
+        <w:t>g</w:t>
+      </w:r>
+      <w:r>
+        <w:t xml:space="preserve">ure is </w:t>
+      </w:r>
+    </w:p>
+    <w:p>
+      <w:pPr>
+        <w:pStyle w:val="PARAGRAPHnoindent"/>
+        <w:rPr>
+          <w:color w:val="000000"/>
+        </w:rPr>
+      </w:pPr>
+    </w:p>
+    <w:p>
+      <w:pPr>
+        <w:pStyle w:val="PARAGRAPH"/>
       </w:pPr>
     </w:p>
     <w:p>
@@ -2600,511 +3681,173 @@
         <w:rPr>
           <w:color w:val="000000"/>
         </w:rPr>
-        <w:t>1.4</w:t>
-      </w:r>
-      <w:r>
-        <w:rPr>
-          <w:color w:val="000000"/>
-        </w:rPr>
-        <w:t xml:space="preserve"> Predictive Analysis</w:t>
-      </w:r>
-    </w:p>
-    <w:p>
-      <w:pPr>
-        <w:pStyle w:val="PARAGRAPH"/>
-        <w:rPr>
-          <w:color w:val="000000"/>
-        </w:rPr>
-      </w:pPr>
+        <w:t>2.2</w:t>
+      </w:r>
+      <w:r>
+        <w:rPr>
+          <w:color w:val="000000"/>
+        </w:rPr>
+        <w:t xml:space="preserve"> </w:t>
+      </w:r>
+      <w:r>
+        <w:rPr>
+          <w:color w:val="000000"/>
+        </w:rPr>
+        <w:t>Development of Python Model</w:t>
+      </w:r>
+    </w:p>
+    <w:p>
+      <w:pPr>
+        <w:pStyle w:val="PARAGRAPHnoindent"/>
+        <w:rPr>
+          <w:color w:val="000000"/>
+        </w:rPr>
+      </w:pPr>
+    </w:p>
+    <w:p>
+      <w:pPr>
+        <w:pStyle w:val="PARAGRAPHnoindent"/>
+        <w:rPr>
+          <w:color w:val="000000"/>
+        </w:rPr>
+      </w:pPr>
+      <w:r>
+        <w:rPr>
+          <w:color w:val="000000"/>
+        </w:rPr>
+        <w:t>A p</w:t>
+      </w:r>
+      <w:r>
+        <w:rPr>
+          <w:color w:val="000000"/>
+        </w:rPr>
+        <w:t>ython script was developed to p</w:t>
+      </w:r>
+      <w:r>
+        <w:rPr>
+          <w:color w:val="000000"/>
+        </w:rPr>
+        <w:t xml:space="preserve"> </w:t>
+      </w:r>
+    </w:p>
+    <w:p>
+      <w:pPr>
+        <w:pStyle w:val="PARAGRAPHnoindent"/>
+        <w:rPr>
+          <w:color w:val="000000"/>
+        </w:rPr>
+      </w:pPr>
+    </w:p>
+    <w:p>
+      <w:pPr>
+        <w:pStyle w:val="PARAGRAPHnoindent"/>
+        <w:rPr>
+          <w:color w:val="000000"/>
+        </w:rPr>
+      </w:pPr>
+      <w:r>
+        <w:rPr>
+          <w:color w:val="000000"/>
+        </w:rPr>
+        <w:t>The kernel de</w:t>
+      </w:r>
+      <w:r>
+        <w:rPr>
+          <w:color w:val="000000"/>
+        </w:rPr>
+        <w:t>veloped for this model is similar to</w:t>
+      </w:r>
+      <w:r>
+        <w:rPr>
+          <w:color w:val="000000"/>
+        </w:rPr>
+        <w:t xml:space="preserve"> that</w:t>
+      </w:r>
+      <w:r>
+        <w:rPr>
+          <w:color w:val="000000"/>
+        </w:rPr>
+        <w:t xml:space="preserve"> d</w:t>
+      </w:r>
+      <w:r>
+        <w:rPr>
+          <w:color w:val="000000"/>
+        </w:rPr>
+        <w:t>e</w:t>
+      </w:r>
+      <w:r>
+        <w:rPr>
+          <w:color w:val="000000"/>
+        </w:rPr>
+        <w:t xml:space="preserve">veloped by </w:t>
+      </w:r>
       <w:proofErr w:type="spellStart"/>
+      <w:r>
+        <w:rPr>
+          <w:color w:val="000000"/>
+        </w:rPr>
+        <w:t>Farbman</w:t>
+      </w:r>
+      <w:proofErr w:type="spellEnd"/>
+      <w:r>
+        <w:rPr>
+          <w:color w:val="000000"/>
+        </w:rPr>
+        <w:t xml:space="preserve"> </w:t>
+      </w:r>
       <w:proofErr w:type="gramStart"/>
       <w:r>
         <w:rPr>
           <w:color w:val="000000"/>
         </w:rPr>
-        <w:t>asdf</w:t>
+        <w:t>et</w:t>
+      </w:r>
+      <w:proofErr w:type="gramEnd"/>
+      <w:r>
+        <w:rPr>
+          <w:color w:val="000000"/>
+        </w:rPr>
+        <w:t>. al. [</w:t>
+      </w:r>
+      <w:r>
+        <w:rPr>
+          <w:color w:val="000000"/>
+        </w:rPr>
+        <w:t>4</w:t>
+      </w:r>
+      <w:r>
+        <w:rPr>
+          <w:color w:val="000000"/>
+        </w:rPr>
+        <w:t>]</w:t>
+      </w:r>
+      <w:r>
+        <w:rPr>
+          <w:color w:val="000000"/>
+        </w:rPr>
+        <w:t xml:space="preserve"> and is based on the RBF kernel as used by the </w:t>
+      </w:r>
+      <w:proofErr w:type="spellStart"/>
+      <w:r>
+        <w:rPr>
+          <w:color w:val="000000"/>
+        </w:rPr>
+        <w:t>scikit</w:t>
       </w:r>
       <w:proofErr w:type="spellEnd"/>
-      <w:proofErr w:type="gramEnd"/>
-    </w:p>
-    <w:p>
-      <w:pPr>
-        <w:pStyle w:val="Heading1"/>
-        <w:rPr>
-          <w:color w:val="000000"/>
-        </w:rPr>
-      </w:pPr>
-      <w:r>
-        <w:rPr>
-          <w:color w:val="000000"/>
-        </w:rPr>
-        <w:t>2</w:t>
-      </w:r>
-      <w:r>
-        <w:rPr>
-          <w:color w:val="000000"/>
-        </w:rPr>
-        <w:tab/>
-      </w:r>
-      <w:r>
-        <w:rPr>
-          <w:color w:val="000000"/>
-        </w:rPr>
-        <w:t>Methods</w:t>
-      </w:r>
-    </w:p>
-    <w:p>
-      <w:pPr>
-        <w:pStyle w:val="PARAGRAPHnoindent"/>
-        <w:rPr>
-          <w:color w:val="000000"/>
-        </w:rPr>
-      </w:pPr>
-      <w:r>
-        <w:rPr>
-          <w:color w:val="FF0000"/>
-        </w:rPr>
-        <w:t xml:space="preserve">A model was developed in python to attempt to utilize these mathematical </w:t>
-      </w:r>
-      <w:r>
-        <w:rPr>
-          <w:color w:val="FF0000"/>
-        </w:rPr>
-        <w:t xml:space="preserve">techniques in such a way that the next image in a data set could </w:t>
-      </w:r>
-      <w:r>
-        <w:rPr>
-          <w:color w:val="000000"/>
-        </w:rPr>
-        <w:t>be predicted from the previous images in that set.  All methods were combined into a single .</w:t>
-      </w:r>
-      <w:proofErr w:type="spellStart"/>
-      <w:r>
-        <w:rPr>
-          <w:color w:val="000000"/>
-        </w:rPr>
-        <w:t>py</w:t>
-      </w:r>
-      <w:proofErr w:type="spellEnd"/>
-      <w:r>
-        <w:rPr>
-          <w:color w:val="000000"/>
-        </w:rPr>
-        <w:t xml:space="preserve"> file and this code as well as the data sets used to test to model can be found on </w:t>
-      </w:r>
-      <w:proofErr w:type="spellStart"/>
-      <w:r>
-        <w:rPr>
-          <w:color w:val="000000"/>
-        </w:rPr>
-        <w:t>github</w:t>
-      </w:r>
-      <w:proofErr w:type="spellEnd"/>
-      <w:r>
-        <w:rPr>
-          <w:color w:val="000000"/>
-        </w:rPr>
-        <w:t xml:space="preserve"> via the following link:</w:t>
+      <w:r>
+        <w:rPr>
+          <w:color w:val="000000"/>
+        </w:rPr>
+        <w:t>-learn python library</w:t>
       </w:r>
       <w:bookmarkStart w:id="0" w:name="_GoBack"/>
       <w:bookmarkEnd w:id="0"/>
-    </w:p>
-    <w:p>
-      <w:pPr>
-        <w:pStyle w:val="PARAGRAPHnoindent"/>
-        <w:rPr>
-          <w:color w:val="000000"/>
-        </w:rPr>
-      </w:pPr>
-    </w:p>
-    <w:p>
-      <w:pPr>
-        <w:pStyle w:val="PARAGRAPHnoindent"/>
-      </w:pPr>
-      <w:r>
-        <w:rPr>
-          <w:color w:val="548DD4" w:themeColor="text2" w:themeTint="99"/>
-        </w:rPr>
-        <w:t>github.com/</w:t>
-      </w:r>
-      <w:proofErr w:type="spellStart"/>
-      <w:r>
-        <w:rPr>
-          <w:color w:val="548DD4" w:themeColor="text2" w:themeTint="99"/>
-        </w:rPr>
-        <w:t>BrandenKeck</w:t>
-      </w:r>
-      <w:proofErr w:type="spellEnd"/>
-      <w:r>
-        <w:rPr>
-          <w:color w:val="548DD4" w:themeColor="text2" w:themeTint="99"/>
-        </w:rPr>
-        <w:t>/JHU_625.714_Final_Project</w:t>
-      </w:r>
-    </w:p>
-    <w:p>
-      <w:pPr>
-        <w:pStyle w:val="PARAGRAPH"/>
-      </w:pPr>
-    </w:p>
-    <w:p>
-      <w:pPr>
-        <w:pStyle w:val="Heading2"/>
-        <w:spacing w:before="0"/>
-        <w:rPr>
-          <w:color w:val="000000"/>
-        </w:rPr>
-      </w:pPr>
-      <w:r>
-        <w:rPr>
-          <w:color w:val="000000"/>
-        </w:rPr>
-        <w:t>2.1 Data Set</w:t>
-      </w:r>
-    </w:p>
-    <w:p>
-      <w:pPr>
-        <w:pStyle w:val="PARAGRAPHnoindent"/>
-        <w:rPr>
-          <w:color w:val="000000"/>
-        </w:rPr>
-      </w:pPr>
-      <w:r>
-        <w:rPr>
-          <w:color w:val="000000"/>
-        </w:rPr>
-        <w:t>Three primary data sets were used to develop and test this model.  All of these data sets were collections of i</w:t>
-      </w:r>
-      <w:r>
-        <w:rPr>
-          <w:color w:val="000000"/>
-        </w:rPr>
-        <w:t>m</w:t>
-      </w:r>
-      <w:r>
-        <w:rPr>
-          <w:color w:val="000000"/>
-        </w:rPr>
-        <w:t xml:space="preserve">ages.  The first set consisted of images of varying sizes.  This set was used to test the </w:t>
-      </w:r>
-      <w:r>
-        <w:rPr>
-          <w:color w:val="000000"/>
-        </w:rPr>
-        <w:t>speed of the model as well as some of the initially developed clustering algorithm code.  It can be seen as follows in Fig. 1:</w:t>
-      </w:r>
-    </w:p>
-    <w:p>
-      <w:pPr>
-        <w:pStyle w:val="PARAGRAPH"/>
-      </w:pPr>
-    </w:p>
-    <w:p>
-      <w:pPr>
-        <w:pStyle w:val="PARAGRAPHnoindent"/>
-        <w:rPr>
-          <w:color w:val="000000"/>
-        </w:rPr>
-      </w:pPr>
-    </w:p>
-    <w:p>
-      <w:pPr>
-        <w:pStyle w:val="PARAGRAPH"/>
-      </w:pPr>
-    </w:p>
-    <w:p>
-      <w:pPr>
-        <w:pStyle w:val="PARAGRAPHnoindent"/>
-        <w:rPr>
-          <w:color w:val="000000"/>
-        </w:rPr>
-      </w:pPr>
-      <w:proofErr w:type="gramStart"/>
-      <w:r>
-        <w:rPr>
-          <w:color w:val="000000"/>
-        </w:rPr>
-        <w:t xml:space="preserve">The other two data sets which were used to test the model </w:t>
-      </w:r>
-      <w:r>
-        <w:rPr>
-          <w:color w:val="000000"/>
-        </w:rPr>
-        <w:lastRenderedPageBreak/>
-        <w:t>where series of evolving images.</w:t>
-      </w:r>
-      <w:proofErr w:type="gramEnd"/>
-      <w:r>
-        <w:rPr>
-          <w:color w:val="000000"/>
-        </w:rPr>
-        <w:t xml:space="preserve">  These images were used to determine the accuracy by which the model predicts movements of data clusters.</w:t>
-      </w:r>
-    </w:p>
-    <w:p>
-      <w:pPr>
-        <w:pStyle w:val="PARAGRAPHnoindent"/>
-        <w:rPr>
-          <w:color w:val="000000"/>
-        </w:rPr>
-      </w:pPr>
-    </w:p>
-    <w:p>
-      <w:pPr>
-        <w:pStyle w:val="PARAGRAPH"/>
-      </w:pPr>
-    </w:p>
-    <w:p>
-      <w:pPr>
-        <w:pStyle w:val="Heading2"/>
-        <w:spacing w:before="0"/>
-        <w:rPr>
-          <w:color w:val="000000"/>
-        </w:rPr>
-      </w:pPr>
-      <w:r>
-        <w:rPr>
-          <w:color w:val="000000"/>
-        </w:rPr>
-        <w:t>2.2</w:t>
-      </w:r>
-      <w:r>
-        <w:rPr>
-          <w:color w:val="000000"/>
-        </w:rPr>
-        <w:t xml:space="preserve"> </w:t>
-      </w:r>
-      <w:r>
-        <w:rPr>
-          <w:color w:val="000000"/>
-        </w:rPr>
-        <w:t>Development of Python Model</w:t>
-      </w:r>
-    </w:p>
-    <w:p>
-      <w:pPr>
-        <w:pStyle w:val="FIGURECAPTION"/>
-        <w:framePr w:w="4969" w:h="1694" w:hRule="exact" w:wrap="around" w:vAnchor="page" w:hAnchor="page" w:x="412" w:y="1528"/>
-        <w:spacing w:after="0" w:line="240" w:lineRule="auto"/>
-        <w:jc w:val="center"/>
-        <w:rPr>
-          <w:color w:val="000000"/>
-        </w:rPr>
-      </w:pPr>
-      <w:r>
-        <w:rPr>
-          <w:noProof/>
-          <w:color w:val="000000"/>
-        </w:rPr>
-        <w:drawing>
-          <wp:inline distT="0" distB="0" distL="0" distR="0" wp14:anchorId="5DE32196" wp14:editId="6D8C5A65">
-            <wp:extent cx="1408430" cy="704215"/>
-            <wp:effectExtent l="0" t="0" r="1270" b="635"/>
-            <wp:docPr id="1" name="Picture 1"/>
-            <wp:cNvGraphicFramePr>
-              <a:graphicFrameLocks xmlns:a="http://schemas.openxmlformats.org/drawingml/2006/main" noChangeAspect="1"/>
-            </wp:cNvGraphicFramePr>
-            <a:graphic xmlns:a="http://schemas.openxmlformats.org/drawingml/2006/main">
-              <a:graphicData uri="http://schemas.openxmlformats.org/drawingml/2006/picture">
-                <pic:pic xmlns:pic="http://schemas.openxmlformats.org/drawingml/2006/picture">
-                  <pic:nvPicPr>
-                    <pic:cNvPr id="0" name="dataset1.png"/>
-                    <pic:cNvPicPr/>
-                  </pic:nvPicPr>
-                  <pic:blipFill>
-                    <a:blip r:embed="rId15">
-                      <a:extLst>
-                        <a:ext uri="{28A0092B-C50C-407E-A947-70E740481C1C}">
-                          <a14:useLocalDpi xmlns:a14="http://schemas.microsoft.com/office/drawing/2010/main" val="0"/>
-                        </a:ext>
-                      </a:extLst>
-                    </a:blip>
-                    <a:stretch>
-                      <a:fillRect/>
-                    </a:stretch>
-                  </pic:blipFill>
-                  <pic:spPr>
-                    <a:xfrm>
-                      <a:off x="0" y="0"/>
-                      <a:ext cx="1408430" cy="704215"/>
-                    </a:xfrm>
-                    <a:prstGeom prst="rect">
-                      <a:avLst/>
-                    </a:prstGeom>
-                  </pic:spPr>
-                </pic:pic>
-              </a:graphicData>
-            </a:graphic>
-          </wp:inline>
-        </w:drawing>
-      </w:r>
-    </w:p>
-    <w:p>
-      <w:pPr>
-        <w:pStyle w:val="FIGURECAPTION"/>
-        <w:framePr w:w="4969" w:h="1694" w:hRule="exact" w:wrap="around" w:vAnchor="page" w:hAnchor="page" w:x="412" w:y="1528"/>
-        <w:spacing w:after="0" w:line="240" w:lineRule="auto"/>
-        <w:jc w:val="center"/>
-        <w:rPr>
-          <w:color w:val="000000"/>
-        </w:rPr>
-      </w:pPr>
-    </w:p>
-    <w:p>
-      <w:pPr>
-        <w:pStyle w:val="FIGURECAPTION"/>
-        <w:framePr w:w="4969" w:h="1694" w:hRule="exact" w:wrap="around" w:vAnchor="page" w:hAnchor="page" w:x="412" w:y="1528"/>
-        <w:spacing w:after="0" w:line="240" w:lineRule="auto"/>
-        <w:rPr>
-          <w:color w:val="000000"/>
-        </w:rPr>
-      </w:pPr>
-      <w:r>
-        <w:rPr>
-          <w:b/>
-          <w:color w:val="000000"/>
-        </w:rPr>
-        <w:t>Fig. 1</w:t>
-      </w:r>
-      <w:r>
-        <w:rPr>
-          <w:color w:val="000000"/>
-        </w:rPr>
-        <w:t>:  First data set.  Includes small test i</w:t>
-      </w:r>
-      <w:r>
-        <w:rPr>
-          <w:color w:val="000000"/>
-        </w:rPr>
-        <w:t>m</w:t>
-      </w:r>
-      <w:r>
-        <w:rPr>
-          <w:color w:val="000000"/>
-        </w:rPr>
-        <w:t>ages of sizes:</w:t>
-      </w:r>
-    </w:p>
-    <w:p>
-      <w:pPr>
-        <w:pStyle w:val="FIGURECAPTION"/>
-        <w:framePr w:w="4969" w:h="1694" w:hRule="exact" w:wrap="around" w:vAnchor="page" w:hAnchor="page" w:x="412" w:y="1528"/>
-        <w:spacing w:after="0" w:line="240" w:lineRule="auto"/>
-        <w:rPr>
-          <w:color w:val="000000"/>
-        </w:rPr>
-      </w:pPr>
-      <w:r>
-        <w:rPr>
-          <w:color w:val="000000"/>
-        </w:rPr>
-        <w:t>a) 10x10 pixels  b) 20x20 pixels  c) 30x30 pixels  d) 50x50 pixels.</w:t>
-      </w:r>
-    </w:p>
-    <w:p>
-      <w:pPr>
-        <w:pStyle w:val="PARAGRAPHnoindent"/>
-        <w:rPr>
-          <w:color w:val="000000"/>
-        </w:rPr>
-      </w:pPr>
-      <w:r>
-        <w:rPr>
-          <w:color w:val="000000"/>
-        </w:rPr>
-        <w:t>A p</w:t>
-      </w:r>
-      <w:r>
-        <w:rPr>
-          <w:color w:val="000000"/>
-        </w:rPr>
-        <w:t>ython script was developed to p</w:t>
-      </w:r>
-      <w:r>
-        <w:rPr>
-          <w:color w:val="000000"/>
-        </w:rPr>
-        <w:t xml:space="preserve"> </w:t>
-      </w:r>
-    </w:p>
-    <w:p>
-      <w:pPr>
-        <w:pStyle w:val="PARAGRAPHnoindent"/>
-        <w:rPr>
-          <w:color w:val="000000"/>
-        </w:rPr>
-      </w:pPr>
-    </w:p>
-    <w:p>
-      <w:pPr>
-        <w:pStyle w:val="PARAGRAPHnoindent"/>
-        <w:rPr>
-          <w:color w:val="000000"/>
-        </w:rPr>
-      </w:pPr>
-      <w:r>
-        <w:rPr>
-          <w:color w:val="000000"/>
-        </w:rPr>
-        <w:t>The kernel d</w:t>
-      </w:r>
-      <w:r>
-        <w:rPr>
-          <w:color w:val="000000"/>
-        </w:rPr>
-        <w:t>e</w:t>
-      </w:r>
-      <w:r>
-        <w:rPr>
-          <w:color w:val="000000"/>
-        </w:rPr>
-        <w:t>veloped for this model is the same as that</w:t>
-      </w:r>
-      <w:r>
-        <w:rPr>
-          <w:color w:val="000000"/>
-        </w:rPr>
-        <w:t xml:space="preserve"> developed by </w:t>
-      </w:r>
-      <w:proofErr w:type="spellStart"/>
-      <w:r>
-        <w:rPr>
-          <w:color w:val="000000"/>
-        </w:rPr>
-        <w:t>Farbman</w:t>
-      </w:r>
-      <w:proofErr w:type="spellEnd"/>
-      <w:r>
-        <w:rPr>
-          <w:color w:val="000000"/>
-        </w:rPr>
-        <w:t xml:space="preserve"> </w:t>
-      </w:r>
-      <w:proofErr w:type="gramStart"/>
-      <w:r>
-        <w:rPr>
-          <w:color w:val="000000"/>
-        </w:rPr>
-        <w:t>et</w:t>
-      </w:r>
-      <w:proofErr w:type="gramEnd"/>
-      <w:r>
-        <w:rPr>
-          <w:color w:val="000000"/>
-        </w:rPr>
-        <w:t>. al. [</w:t>
-      </w:r>
-      <w:r>
-        <w:rPr>
-          <w:color w:val="000000"/>
-        </w:rPr>
-        <w:t>4</w:t>
-      </w:r>
-      <w:r>
-        <w:rPr>
-          <w:color w:val="000000"/>
-        </w:rPr>
-        <w:t>]:</w:t>
+      <w:r>
+        <w:rPr>
+          <w:color w:val="000000"/>
+        </w:rPr>
+        <w:t>:</w:t>
       </w:r>
     </w:p>
     <w:p>
@@ -3133,6 +3876,7 @@
             <w:rFonts w:ascii="Cambria Math" w:hAnsi="Cambria Math" w:cs="Times New Roman"/>
             <w:sz w:val="20"/>
           </w:rPr>
+          <w:lastRenderedPageBreak/>
           <m:t>k</m:t>
         </m:r>
         <m:d>
@@ -3327,7 +4071,7 @@
             <w:rFonts w:ascii="Cambria Math" w:hAnsi="Cambria Math" w:cs="Times New Roman"/>
             <w:sz w:val="20"/>
           </w:rPr>
-          <m:t>/2</m:t>
+          <m:t>/</m:t>
         </m:r>
         <m:sSubSup>
           <m:sSubSupPr>
@@ -3614,6 +4358,14 @@
           <w:color w:val="000000"/>
         </w:rPr>
       </w:pPr>
+    </w:p>
+    <w:p>
+      <w:pPr>
+        <w:pStyle w:val="PARAGRAPHnoindent"/>
+        <w:rPr>
+          <w:color w:val="000000"/>
+        </w:rPr>
+      </w:pPr>
       <w:r>
         <w:rPr>
           <w:color w:val="000000"/>
@@ -3712,29 +4464,6 @@
     </w:p>
     <w:p>
       <w:pPr>
-        <w:pStyle w:val="PARAGRAPHnoindent"/>
-      </w:pPr>
-      <w:r>
-        <w:rPr>
-          <w:color w:val="000000"/>
-        </w:rPr>
-        <w:t>The requirement of matrix inversion restricts the optim</w:t>
-      </w:r>
-      <w:r>
-        <w:rPr>
-          <w:color w:val="000000"/>
-        </w:rPr>
-        <w:t>i</w:t>
-      </w:r>
-      <w:r>
-        <w:rPr>
-          <w:color w:val="000000"/>
-        </w:rPr>
-        <w:t>zation process</w:t>
-      </w:r>
-    </w:p>
-    <w:p>
-      <w:pPr>
         <w:pStyle w:val="NoSpacing"/>
         <w:rPr>
           <w:rFonts w:ascii="Cambria Math" w:hAnsi="Cambria Math" w:cs="Times New Roman"/>
@@ -3889,6 +4618,14 @@
           <w:color w:val="000000"/>
         </w:rPr>
       </w:pPr>
+    </w:p>
+    <w:p>
+      <w:pPr>
+        <w:pStyle w:val="PARAGRAPHnoindent"/>
+        <w:rPr>
+          <w:color w:val="000000"/>
+        </w:rPr>
+      </w:pPr>
       <w:r>
         <w:rPr>
           <w:color w:val="000000"/>
@@ -3913,20 +4650,16 @@
         <w:rPr>
           <w:color w:val="000000"/>
         </w:rPr>
-        <w:t>3.1</w:t>
-      </w:r>
-      <w:r>
-        <w:rPr>
-          <w:color w:val="000000"/>
-        </w:rPr>
-        <w:t xml:space="preserve"> </w:t>
-      </w:r>
-      <w:r>
-        <w:rPr>
-          <w:color w:val="000000"/>
-        </w:rPr>
-        <w:t>Parameter Selection</w:t>
-      </w:r>
+        <w:t>3.1 Parameter Selection</w:t>
+      </w:r>
+    </w:p>
+    <w:p>
+      <w:pPr>
+        <w:pStyle w:val="PARAGRAPHnoindent"/>
+        <w:rPr>
+          <w:color w:val="000000"/>
+        </w:rPr>
+      </w:pPr>
     </w:p>
     <w:p>
       <w:pPr>
@@ -3959,20 +4692,16 @@
         <w:rPr>
           <w:color w:val="000000"/>
         </w:rPr>
-        <w:t>3.2</w:t>
-      </w:r>
-      <w:r>
-        <w:rPr>
-          <w:color w:val="000000"/>
-        </w:rPr>
-        <w:t xml:space="preserve"> </w:t>
-      </w:r>
-      <w:r>
-        <w:rPr>
-          <w:color w:val="000000"/>
-        </w:rPr>
-        <w:t>Simple Spectral Clustering Test</w:t>
-      </w:r>
+        <w:t>3.2 Simple Spectral Clustering Test</w:t>
+      </w:r>
+    </w:p>
+    <w:p>
+      <w:pPr>
+        <w:pStyle w:val="PARAGRAPHnoindent"/>
+        <w:rPr>
+          <w:color w:val="000000"/>
+        </w:rPr>
+      </w:pPr>
     </w:p>
     <w:p>
       <w:pPr>
@@ -4005,20 +4734,16 @@
         <w:rPr>
           <w:color w:val="000000"/>
         </w:rPr>
-        <w:t>3</w:t>
-      </w:r>
-      <w:r>
-        <w:rPr>
-          <w:color w:val="000000"/>
-        </w:rPr>
-        <w:t>.3</w:t>
-      </w:r>
-      <w:r>
-        <w:rPr>
-          <w:color w:val="000000"/>
-        </w:rPr>
-        <w:t xml:space="preserve"> Simple Predictive Analysis Test</w:t>
-      </w:r>
+        <w:t>3.3 Simple Predictive Analysis Test</w:t>
+      </w:r>
+    </w:p>
+    <w:p>
+      <w:pPr>
+        <w:pStyle w:val="PARAGRAPHnoindent"/>
+        <w:rPr>
+          <w:color w:val="000000"/>
+        </w:rPr>
+      </w:pPr>
     </w:p>
     <w:p>
       <w:pPr>
@@ -4051,13 +4776,19 @@
         <w:rPr>
           <w:color w:val="000000"/>
         </w:rPr>
-        <w:t xml:space="preserve">2.3 </w:t>
-      </w:r>
-      <w:r>
-        <w:rPr>
-          <w:color w:val="000000"/>
-        </w:rPr>
-        <w:t>Complex Predictive Analysis Test</w:t>
+        <w:t>3</w:t>
+      </w:r>
+      <w:r>
+        <w:rPr>
+          <w:color w:val="000000"/>
+        </w:rPr>
+        <w:t>.4</w:t>
+      </w:r>
+      <w:r>
+        <w:rPr>
+          <w:color w:val="000000"/>
+        </w:rPr>
+        <w:t xml:space="preserve"> Complex Predictive Analysis Test</w:t>
       </w:r>
     </w:p>
     <w:p>
@@ -4067,6 +4798,14 @@
           <w:color w:val="000000"/>
         </w:rPr>
       </w:pPr>
+    </w:p>
+    <w:p>
+      <w:pPr>
+        <w:pStyle w:val="PARAGRAPHnoindent"/>
+        <w:rPr>
+          <w:color w:val="000000"/>
+        </w:rPr>
+      </w:pPr>
       <w:r>
         <w:rPr>
           <w:color w:val="000000"/>
@@ -4085,7 +4824,6 @@
         <w:rPr>
           <w:color w:val="000000"/>
         </w:rPr>
-        <w:lastRenderedPageBreak/>
         <w:t>4</w:t>
       </w:r>
       <w:r>
@@ -4122,70 +4860,43 @@
         <w:rPr>
           <w:color w:val="000000"/>
         </w:rPr>
-        <w:t xml:space="preserve">Although a conclusion may review the main points of the paper, do not replicate the abstract as the conclusion. A conclusion might elaborate on the importance of the work or suggest applications and extensions. Authors are strongly encouraged not to </w:t>
-      </w:r>
-      <w:r>
-        <w:rPr>
-          <w:color w:val="000000"/>
-        </w:rPr>
-        <w:t>reference</w:t>
-      </w:r>
-      <w:r>
-        <w:rPr>
-          <w:color w:val="000000"/>
-        </w:rPr>
-        <w:t xml:space="preserve"> multiple figures or tables in the conclusion—these should be referenced in the body of the paper.</w:t>
-      </w:r>
-    </w:p>
-    <w:p>
-      <w:pPr>
-        <w:pStyle w:val="ReferenceHead"/>
-        <w:jc w:val="left"/>
-        <w:rPr>
-          <w:rFonts w:ascii="Helvetica" w:hAnsi="Helvetica"/>
-          <w:b/>
-          <w:bCs/>
-          <w:color w:val="000000"/>
-          <w:sz w:val="22"/>
-        </w:rPr>
-      </w:pPr>
-      <w:r>
-        <w:rPr>
-          <w:rFonts w:ascii="Helvetica" w:hAnsi="Helvetica"/>
-          <w:b/>
-          <w:bCs/>
-          <w:color w:val="000000"/>
-          <w:sz w:val="22"/>
-        </w:rPr>
-        <w:t>Acknowledgment</w:t>
-      </w:r>
-    </w:p>
-    <w:p>
-      <w:pPr>
-        <w:pStyle w:val="PARAGRAPHnoindent"/>
-        <w:rPr>
-          <w:color w:val="000000"/>
-        </w:rPr>
-      </w:pPr>
-      <w:r>
-        <w:rPr>
-          <w:color w:val="000000"/>
-        </w:rPr>
-        <w:t xml:space="preserve">I’d like to thank Ms. Kathryn </w:t>
-      </w:r>
-      <w:proofErr w:type="spellStart"/>
-      <w:r>
-        <w:rPr>
-          <w:color w:val="000000"/>
-        </w:rPr>
-        <w:t>Tadduni</w:t>
-      </w:r>
-      <w:proofErr w:type="spellEnd"/>
-      <w:r>
-        <w:rPr>
-          <w:color w:val="000000"/>
-        </w:rPr>
-        <w:t xml:space="preserve"> for her continued support and contribution to the overall integrity of the python code.</w:t>
+        <w:t>A predictive analysis model that utilizes Diffusion Ma</w:t>
+      </w:r>
+      <w:r>
+        <w:rPr>
+          <w:color w:val="000000"/>
+        </w:rPr>
+        <w:t>p</w:t>
+      </w:r>
+      <w:r>
+        <w:rPr>
+          <w:color w:val="000000"/>
+        </w:rPr>
+        <w:t>ping, a Nystrom approximation method, Spectral Cluste</w:t>
+      </w:r>
+      <w:r>
+        <w:rPr>
+          <w:color w:val="000000"/>
+        </w:rPr>
+        <w:t>r</w:t>
+      </w:r>
+      <w:r>
+        <w:rPr>
+          <w:color w:val="000000"/>
+        </w:rPr>
+        <w:t>ing and other computational techniques was presented as a pote</w:t>
+      </w:r>
+      <w:r>
+        <w:rPr>
+          <w:color w:val="000000"/>
+        </w:rPr>
+        <w:t>n</w:t>
+      </w:r>
+      <w:r>
+        <w:rPr>
+          <w:color w:val="000000"/>
+        </w:rPr>
+        <w:t xml:space="preserve">tial method for very basic weather forecasting. </w:t>
       </w:r>
     </w:p>
     <w:p>
@@ -4330,6 +5041,29 @@
         </w:rPr>
         <w:t>.  “An Introduction to Diffusion Maps.”</w:t>
       </w:r>
+      <w:r>
+        <w:rPr>
+          <w:color w:val="000000"/>
+          <w:spacing w:val="-6"/>
+        </w:rPr>
+        <w:t xml:space="preserve">  </w:t>
+      </w:r>
+      <w:r>
+        <w:rPr>
+          <w:i/>
+          <w:color w:val="000000"/>
+          <w:spacing w:val="-6"/>
+        </w:rPr>
+        <w:lastRenderedPageBreak/>
+        <w:t>Techniques.</w:t>
+      </w:r>
+      <w:r>
+        <w:rPr>
+          <w:color w:val="000000"/>
+          <w:spacing w:val="-6"/>
+        </w:rPr>
+        <w:t xml:space="preserve">  2008.</w:t>
+      </w:r>
     </w:p>
     <w:p>
       <w:pPr>
@@ -4381,6 +5115,28 @@
         </w:rPr>
         <w:t>.  “Diffusion Maps.”</w:t>
       </w:r>
+      <w:r>
+        <w:rPr>
+          <w:color w:val="000000"/>
+          <w:spacing w:val="-6"/>
+        </w:rPr>
+        <w:t xml:space="preserve">  </w:t>
+      </w:r>
+      <w:r>
+        <w:rPr>
+          <w:i/>
+          <w:color w:val="000000"/>
+          <w:spacing w:val="-6"/>
+        </w:rPr>
+        <w:t>Applied and Computational Harmonic Analysis.</w:t>
+      </w:r>
+      <w:r>
+        <w:rPr>
+          <w:color w:val="000000"/>
+          <w:spacing w:val="-6"/>
+        </w:rPr>
+        <w:t xml:space="preserve"> 2 April 2006.</w:t>
+      </w:r>
     </w:p>
     <w:p>
       <w:pPr>
@@ -4457,6 +5213,28 @@
         </w:rPr>
         <w:t>.  “Diffusion Maps for Edge-Aware Image Editing.”</w:t>
       </w:r>
+      <w:r>
+        <w:rPr>
+          <w:color w:val="000000"/>
+          <w:spacing w:val="-6"/>
+        </w:rPr>
+        <w:t xml:space="preserve">  </w:t>
+      </w:r>
+      <w:r>
+        <w:rPr>
+          <w:i/>
+          <w:color w:val="000000"/>
+          <w:spacing w:val="-6"/>
+        </w:rPr>
+        <w:t>ACM Transactions on Graphics.</w:t>
+      </w:r>
+      <w:r>
+        <w:rPr>
+          <w:color w:val="000000"/>
+          <w:spacing w:val="-6"/>
+        </w:rPr>
+        <w:t xml:space="preserve">  2010.</w:t>
+      </w:r>
     </w:p>
     <w:p>
       <w:pPr>
@@ -4557,12 +5335,137 @@
           <w:spacing w:val="-6"/>
         </w:rPr>
       </w:pPr>
+      <w:r>
+        <w:rPr>
+          <w:color w:val="000000"/>
+          <w:spacing w:val="-6"/>
+        </w:rPr>
+        <w:t xml:space="preserve">Andrea Trevino.  “Introduction to K-means </w:t>
+      </w:r>
+      <w:proofErr w:type="gramStart"/>
+      <w:r>
+        <w:rPr>
+          <w:color w:val="000000"/>
+          <w:spacing w:val="-6"/>
+        </w:rPr>
+        <w:t>Clustering</w:t>
+      </w:r>
+      <w:proofErr w:type="gramEnd"/>
+      <w:r>
+        <w:rPr>
+          <w:color w:val="000000"/>
+          <w:spacing w:val="-6"/>
+        </w:rPr>
+        <w:t xml:space="preserve">.”  </w:t>
+      </w:r>
+      <w:r>
+        <w:rPr>
+          <w:i/>
+          <w:color w:val="000000"/>
+          <w:spacing w:val="-6"/>
+        </w:rPr>
+        <w:t xml:space="preserve">Oracle </w:t>
+      </w:r>
       <w:proofErr w:type="spellStart"/>
       <w:r>
         <w:rPr>
+          <w:i/>
           <w:color w:val="000000"/>
           <w:spacing w:val="-6"/>
         </w:rPr>
+        <w:t>Datascience</w:t>
+      </w:r>
+      <w:proofErr w:type="spellEnd"/>
+      <w:r>
+        <w:rPr>
+          <w:i/>
+          <w:color w:val="000000"/>
+          <w:spacing w:val="-6"/>
+        </w:rPr>
+        <w:t>.</w:t>
+      </w:r>
+      <w:r>
+        <w:rPr>
+          <w:color w:val="000000"/>
+          <w:spacing w:val="-6"/>
+        </w:rPr>
+        <w:t xml:space="preserve"> 6 December 2016. Web. 21 August 2018. </w:t>
+      </w:r>
+      <w:r>
+        <w:rPr>
+          <w:color w:val="000000"/>
+          <w:spacing w:val="-6"/>
+        </w:rPr>
+        <w:t>https://www.datascience.com/blog/k-means-clustering</w:t>
+      </w:r>
+    </w:p>
+    <w:p>
+      <w:pPr>
+        <w:numPr>
+          <w:ilvl w:val="0"/>
+          <w:numId w:val="22"/>
+        </w:numPr>
+        <w:rPr>
+          <w:color w:val="000000"/>
+          <w:spacing w:val="-6"/>
+        </w:rPr>
+      </w:pPr>
+      <w:r>
+        <w:rPr>
+          <w:color w:val="000000"/>
+          <w:spacing w:val="-6"/>
+        </w:rPr>
+        <w:t xml:space="preserve">Ulrike von </w:t>
+      </w:r>
+      <w:proofErr w:type="spellStart"/>
+      <w:r>
+        <w:rPr>
+          <w:color w:val="000000"/>
+          <w:spacing w:val="-6"/>
+        </w:rPr>
+        <w:t>Luxburg</w:t>
+      </w:r>
+      <w:proofErr w:type="spellEnd"/>
+      <w:r>
+        <w:rPr>
+          <w:color w:val="000000"/>
+          <w:spacing w:val="-6"/>
+        </w:rPr>
+        <w:t xml:space="preserve">. “A Tutorial on Spectral Clustering.”  </w:t>
+      </w:r>
+      <w:r>
+        <w:rPr>
+          <w:i/>
+          <w:color w:val="000000"/>
+          <w:spacing w:val="-6"/>
+        </w:rPr>
+        <w:t>Statistics and Computing.</w:t>
+      </w:r>
+      <w:r>
+        <w:rPr>
+          <w:color w:val="000000"/>
+          <w:spacing w:val="-6"/>
+        </w:rPr>
+        <w:t xml:space="preserve"> 2007.</w:t>
+      </w:r>
+    </w:p>
+    <w:p>
+      <w:pPr>
+        <w:numPr>
+          <w:ilvl w:val="0"/>
+          <w:numId w:val="22"/>
+        </w:numPr>
+        <w:rPr>
+          <w:color w:val="000000"/>
+          <w:spacing w:val="-6"/>
+        </w:rPr>
+      </w:pPr>
+      <w:proofErr w:type="spellStart"/>
+      <w:r>
+        <w:rPr>
+          <w:color w:val="000000"/>
+          <w:spacing w:val="-6"/>
+        </w:rPr>
         <w:t>Mubaris</w:t>
       </w:r>
       <w:proofErr w:type="spellEnd"/>
@@ -4610,6 +5513,27 @@
     </w:p>
     <w:p>
       <w:pPr>
+        <w:widowControl/>
+        <w:spacing w:line="240" w:lineRule="auto"/>
+        <w:jc w:val="left"/>
+        <w:rPr>
+          <w:rFonts w:cs="Tms Rmn"/>
+          <w:color w:val="000000"/>
+          <w:kern w:val="0"/>
+          <w:sz w:val="16"/>
+          <w:szCs w:val="16"/>
+        </w:rPr>
+      </w:pPr>
+      <w:r>
+        <w:rPr>
+          <w:rFonts w:cs="Tms Rmn"/>
+          <w:color w:val="000000"/>
+        </w:rPr>
+        <w:br w:type="page"/>
+      </w:r>
+    </w:p>
+    <w:p>
+      <w:pPr>
         <w:pStyle w:val="References"/>
         <w:rPr>
           <w:rFonts w:ascii="Palatino" w:hAnsi="Palatino" w:cs="Tms Rmn"/>
@@ -4637,17 +5561,168 @@
     </w:p>
     <w:p>
       <w:pPr>
+        <w:pStyle w:val="References"/>
+        <w:rPr>
+          <w:rFonts w:ascii="Palatino" w:hAnsi="Palatino" w:cs="Tms Rmn"/>
+          <w:color w:val="000000"/>
+        </w:rPr>
+      </w:pPr>
+    </w:p>
+    <w:p>
+      <w:pPr>
         <w:pStyle w:val="FIGURECAPTION"/>
-        <w:framePr w:w="4550" w:h="1109" w:hRule="exact" w:wrap="around" w:vAnchor="page" w:hAnchor="page" w:x="6070" w:y="6671"/>
-        <w:rPr>
-          <w:color w:val="000000"/>
-        </w:rPr>
-      </w:pPr>
-      <w:r>
-        <w:rPr>
-          <w:color w:val="000000"/>
-        </w:rPr>
-        <w:t>Fig</w:t>
+        <w:framePr w:w="4969" w:h="3112" w:hRule="exact" w:wrap="around" w:vAnchor="page" w:hAnchor="page" w:x="1649" w:y="2155"/>
+        <w:spacing w:after="0" w:line="240" w:lineRule="auto"/>
+        <w:jc w:val="center"/>
+        <w:rPr>
+          <w:color w:val="000000"/>
+        </w:rPr>
+      </w:pPr>
+      <w:r>
+        <w:rPr>
+          <w:noProof/>
+          <w:color w:val="000000"/>
+        </w:rPr>
+        <w:drawing>
+          <wp:inline distT="0" distB="0" distL="0" distR="0" wp14:anchorId="4D82A6C8" wp14:editId="2845249E">
+            <wp:extent cx="3155315" cy="1425240"/>
+            <wp:effectExtent l="0" t="0" r="6985" b="3810"/>
+            <wp:docPr id="3" name="Picture 3" descr="C:\Users\Branden\Documents\My_Files\_2018-Present\School\Stochastic DiffEq 625.714\Project\git_final\paperImg\dataset1.png"/>
+            <wp:cNvGraphicFramePr>
+              <a:graphicFrameLocks xmlns:a="http://schemas.openxmlformats.org/drawingml/2006/main" noChangeAspect="1"/>
+            </wp:cNvGraphicFramePr>
+            <a:graphic xmlns:a="http://schemas.openxmlformats.org/drawingml/2006/main">
+              <a:graphicData uri="http://schemas.openxmlformats.org/drawingml/2006/picture">
+                <pic:pic xmlns:pic="http://schemas.openxmlformats.org/drawingml/2006/picture">
+                  <pic:nvPicPr>
+                    <pic:cNvPr id="0" name="Picture 2" descr="C:\Users\Branden\Documents\My_Files\_2018-Present\School\Stochastic DiffEq 625.714\Project\git_final\paperImg\dataset1.png"/>
+                    <pic:cNvPicPr>
+                      <a:picLocks noChangeAspect="1" noChangeArrowheads="1"/>
+                    </pic:cNvPicPr>
+                  </pic:nvPicPr>
+                  <pic:blipFill>
+                    <a:blip r:embed="rId15" cstate="print">
+                      <a:extLst>
+                        <a:ext uri="{28A0092B-C50C-407E-A947-70E740481C1C}">
+                          <a14:useLocalDpi xmlns:a14="http://schemas.microsoft.com/office/drawing/2010/main" val="0"/>
+                        </a:ext>
+                      </a:extLst>
+                    </a:blip>
+                    <a:srcRect/>
+                    <a:stretch>
+                      <a:fillRect/>
+                    </a:stretch>
+                  </pic:blipFill>
+                  <pic:spPr bwMode="auto">
+                    <a:xfrm>
+                      <a:off x="0" y="0"/>
+                      <a:ext cx="3155315" cy="1425240"/>
+                    </a:xfrm>
+                    <a:prstGeom prst="rect">
+                      <a:avLst/>
+                    </a:prstGeom>
+                    <a:noFill/>
+                    <a:ln>
+                      <a:noFill/>
+                    </a:ln>
+                  </pic:spPr>
+                </pic:pic>
+              </a:graphicData>
+            </a:graphic>
+          </wp:inline>
+        </w:drawing>
+      </w:r>
+    </w:p>
+    <w:p>
+      <w:pPr>
+        <w:pStyle w:val="FIGURECAPTION"/>
+        <w:framePr w:w="4969" w:h="3112" w:hRule="exact" w:wrap="around" w:vAnchor="page" w:hAnchor="page" w:x="1649" w:y="2155"/>
+        <w:spacing w:after="0" w:line="240" w:lineRule="auto"/>
+        <w:jc w:val="center"/>
+        <w:rPr>
+          <w:color w:val="000000"/>
+        </w:rPr>
+      </w:pPr>
+    </w:p>
+    <w:p>
+      <w:pPr>
+        <w:pStyle w:val="FIGURECAPTION"/>
+        <w:framePr w:w="4969" w:h="3112" w:hRule="exact" w:wrap="around" w:vAnchor="page" w:hAnchor="page" w:x="1649" w:y="2155"/>
+        <w:spacing w:after="0" w:line="240" w:lineRule="auto"/>
+        <w:rPr>
+          <w:color w:val="000000"/>
+        </w:rPr>
+      </w:pPr>
+      <w:r>
+        <w:rPr>
+          <w:b/>
+          <w:color w:val="000000"/>
+        </w:rPr>
+        <w:t>Fig. 1</w:t>
+      </w:r>
+      <w:r>
+        <w:rPr>
+          <w:color w:val="000000"/>
+        </w:rPr>
+        <w:t>: First data set. Includes small test images of sizes:</w:t>
+      </w:r>
+    </w:p>
+    <w:p>
+      <w:pPr>
+        <w:pStyle w:val="FIGURECAPTION"/>
+        <w:framePr w:w="4969" w:h="3112" w:hRule="exact" w:wrap="around" w:vAnchor="page" w:hAnchor="page" w:x="1649" w:y="2155"/>
+        <w:spacing w:after="0" w:line="240" w:lineRule="auto"/>
+        <w:rPr>
+          <w:color w:val="000000"/>
+        </w:rPr>
+      </w:pPr>
+      <w:r>
+        <w:rPr>
+          <w:color w:val="000000"/>
+        </w:rPr>
+        <w:t>a) 10x10 pixels  b) 20x20 pixels  c) 30x30 pixels  d) 50x50 pixels.</w:t>
+      </w:r>
+    </w:p>
+    <w:p>
+      <w:pPr>
+        <w:pStyle w:val="FIGURECAPTION"/>
+        <w:framePr w:w="4969" w:h="3112" w:hRule="exact" w:wrap="around" w:vAnchor="page" w:hAnchor="page" w:x="1649" w:y="2155"/>
+        <w:spacing w:after="0" w:line="240" w:lineRule="auto"/>
+        <w:rPr>
+          <w:color w:val="000000"/>
+        </w:rPr>
+      </w:pPr>
+      <w:r>
+        <w:rPr>
+          <w:color w:val="000000"/>
+        </w:rPr>
+        <w:t>(</w:t>
+      </w:r>
+      <w:proofErr w:type="gramStart"/>
+      <w:r>
+        <w:rPr>
+          <w:color w:val="000000"/>
+        </w:rPr>
+        <w:t>note</w:t>
+      </w:r>
+      <w:proofErr w:type="gramEnd"/>
+      <w:r>
+        <w:rPr>
+          <w:color w:val="000000"/>
+        </w:rPr>
+        <w:t>: images e</w:t>
+      </w:r>
+      <w:r>
+        <w:rPr>
+          <w:color w:val="000000"/>
+        </w:rPr>
+        <w:t>n</w:t>
+      </w:r>
+      <w:r>
+        <w:rPr>
+          <w:color w:val="000000"/>
+        </w:rPr>
+        <w:t>larged in this figure):</w:t>
       </w:r>
     </w:p>
     <w:p>
@@ -4667,30 +5742,6 @@
           <w:color w:val="000000"/>
         </w:rPr>
       </w:pPr>
-    </w:p>
-    <w:p>
-      <w:pPr>
-        <w:pStyle w:val="References"/>
-        <w:rPr>
-          <w:rFonts w:ascii="Palatino" w:hAnsi="Palatino" w:cs="Tms Rmn"/>
-          <w:color w:val="000000"/>
-        </w:rPr>
-      </w:pPr>
-    </w:p>
-    <w:p>
-      <w:pPr>
-        <w:pStyle w:val="FIGURECAPTION"/>
-        <w:framePr w:w="4550" w:h="1109" w:hRule="exact" w:wrap="around" w:vAnchor="page" w:hAnchor="page" w:x="5983" w:y="8459"/>
-        <w:rPr>
-          <w:color w:val="000000"/>
-        </w:rPr>
-      </w:pPr>
-      <w:r>
-        <w:rPr>
-          <w:color w:val="000000"/>
-        </w:rPr>
-        <w:t>Fig</w:t>
-      </w:r>
     </w:p>
     <w:p>
       <w:pPr>
@@ -5043,6 +6094,25 @@
       <w:spacing w:line="180" w:lineRule="exact"/>
     </w:pPr>
     <w:r>
+      <w:rPr>
+        <w:b/>
+        <w:i/>
+        <w:vanish/>
+      </w:rPr>
+      <w:t xml:space="preserve">   </w:t>
+    </w:r>
+    <w:r>
+      <w:rPr>
+        <w:i/>
+        <w:caps w:val="0"/>
+        <w:vanish/>
+      </w:rPr>
+      <w:t>even page</w:t>
+    </w:r>
+    <w:r>
+      <w:tab/>
+    </w:r>
+    <w:r>
       <w:fldChar w:fldCharType="begin"/>
     </w:r>
     <w:r>
@@ -5055,32 +6125,13 @@
       <w:rPr>
         <w:noProof/>
       </w:rPr>
-      <w:t>2</w:t>
+      <w:t>4</w:t>
     </w:r>
     <w:r>
       <w:rPr>
         <w:noProof/>
       </w:rPr>
       <w:fldChar w:fldCharType="end"/>
-    </w:r>
-    <w:r>
-      <w:rPr>
-        <w:b/>
-        <w:i/>
-        <w:vanish/>
-      </w:rPr>
-      <w:t xml:space="preserve">   </w:t>
-    </w:r>
-    <w:r>
-      <w:rPr>
-        <w:i/>
-        <w:caps w:val="0"/>
-        <w:vanish/>
-      </w:rPr>
-      <w:t>even page</w:t>
-    </w:r>
-    <w:r>
-      <w:tab/>
     </w:r>
   </w:p>
 </w:hdr>
@@ -5097,9 +6148,6 @@
       </w:tabs>
       <w:spacing w:line="180" w:lineRule="exact"/>
     </w:pPr>
-    <w:r>
-      <w:t>AUTHOR et al.:  TITLE</w:t>
-    </w:r>
     <w:r>
       <w:tab/>
     </w:r>
@@ -10117,7 +11165,7 @@
 </file>
 
 <file path=customXml/itemProps1.xml><?xml version="1.0" encoding="utf-8"?>
-<ds:datastoreItem xmlns:ds="http://schemas.openxmlformats.org/officeDocument/2006/customXml" ds:itemID="{87292F78-BF8B-4DD1-85BC-A555021F087B}">
+<ds:datastoreItem xmlns:ds="http://schemas.openxmlformats.org/officeDocument/2006/customXml" ds:itemID="{DEC6266B-D05E-4BB8-96D7-FFAA085D4511}">
   <ds:schemaRefs>
     <ds:schemaRef ds:uri="http://schemas.openxmlformats.org/officeDocument/2006/bibliography"/>
   </ds:schemaRefs>

</xml_diff>